<commit_message>
Renomeação de alguns documentos
</commit_message>
<xml_diff>
--- a/RUP/Processo/2. Requisitos/Visão.docx
+++ b/RUP/Processo/2. Requisitos/Visão.docx
@@ -7,172 +7,9 @@
         <w:pStyle w:val="Ttulo"/>
       </w:pPr>
       <w:r>
-        <w:t>GERENCIADOR DE CONTAS -</w:t>
-      </w:r>
-      <w:r>
-        <w:br/>
-      </w:r>
-      <w:r>
-        <w:t>VISÃO GERAL</w:t>
+        <w:t>GERENCIADOR DE CONTAS</w:t>
       </w:r>
     </w:p>
-    <w:p/>
-    <w:p>
-      <w:pPr>
-        <w:pStyle w:val="Ttulo1"/>
-      </w:pPr>
-      <w:r>
-        <w:t>HISTÓRICO DE REVISÃO</w:t>
-      </w:r>
-    </w:p>
-    <w:tbl>
-      <w:tblPr>
-        <w:tblStyle w:val="Tabelacomgrade"/>
-        <w:tblW w:w="8500" w:type="dxa"/>
-        <w:tblLook w:val="04A0" w:firstRow="1" w:lastRow="0" w:firstColumn="1" w:lastColumn="0" w:noHBand="0" w:noVBand="1"/>
-      </w:tblPr>
-      <w:tblGrid>
-        <w:gridCol w:w="1555"/>
-        <w:gridCol w:w="6945"/>
-      </w:tblGrid>
-      <w:tr>
-        <w:tc>
-          <w:tcPr>
-            <w:tcW w:w="1555" w:type="dxa"/>
-            <w:vAlign w:val="center"/>
-          </w:tcPr>
-          <w:p>
-            <w:pPr>
-              <w:ind w:firstLine="0"/>
-              <w:jc w:val="center"/>
-              <w:rPr>
-                <w:b/>
-              </w:rPr>
-            </w:pPr>
-            <w:r>
-              <w:rPr>
-                <w:b/>
-              </w:rPr>
-              <w:t>Data</w:t>
-            </w:r>
-          </w:p>
-        </w:tc>
-        <w:tc>
-          <w:tcPr>
-            <w:tcW w:w="6945" w:type="dxa"/>
-            <w:vAlign w:val="center"/>
-          </w:tcPr>
-          <w:p>
-            <w:pPr>
-              <w:ind w:firstLine="0"/>
-              <w:jc w:val="center"/>
-              <w:rPr>
-                <w:b/>
-              </w:rPr>
-            </w:pPr>
-            <w:r>
-              <w:rPr>
-                <w:b/>
-              </w:rPr>
-              <w:t>Descrição</w:t>
-            </w:r>
-          </w:p>
-        </w:tc>
-      </w:tr>
-      <w:tr>
-        <w:tc>
-          <w:tcPr>
-            <w:tcW w:w="1555" w:type="dxa"/>
-            <w:vAlign w:val="center"/>
-          </w:tcPr>
-          <w:p>
-            <w:pPr>
-              <w:ind w:firstLine="0"/>
-            </w:pPr>
-            <w:r>
-              <w:t>02/10/2017</w:t>
-            </w:r>
-          </w:p>
-        </w:tc>
-        <w:tc>
-          <w:tcPr>
-            <w:tcW w:w="6945" w:type="dxa"/>
-            <w:vAlign w:val="center"/>
-          </w:tcPr>
-          <w:p>
-            <w:pPr>
-              <w:ind w:firstLine="0"/>
-            </w:pPr>
-            <w:r>
-              <w:t>Criação do documento</w:t>
-            </w:r>
-            <w:r>
-              <w:t>, preenchimento do escopo, levantamento de requisitos e introdução da identificação de riscos.</w:t>
-            </w:r>
-          </w:p>
-        </w:tc>
-      </w:tr>
-      <w:tr>
-        <w:tc>
-          <w:tcPr>
-            <w:tcW w:w="1555" w:type="dxa"/>
-            <w:vAlign w:val="center"/>
-          </w:tcPr>
-          <w:p>
-            <w:pPr>
-              <w:ind w:firstLine="0"/>
-            </w:pPr>
-            <w:r>
-              <w:t>07/10/2017</w:t>
-            </w:r>
-          </w:p>
-        </w:tc>
-        <w:tc>
-          <w:tcPr>
-            <w:tcW w:w="6945" w:type="dxa"/>
-            <w:vAlign w:val="center"/>
-          </w:tcPr>
-          <w:p>
-            <w:pPr>
-              <w:ind w:firstLine="0"/>
-            </w:pPr>
-            <w:r>
-              <w:t xml:space="preserve">Requisitos </w:t>
-            </w:r>
-            <w:proofErr w:type="spellStart"/>
-            <w:r>
-              <w:t>subsconcientes</w:t>
-            </w:r>
-            <w:proofErr w:type="spellEnd"/>
-          </w:p>
-        </w:tc>
-      </w:tr>
-      <w:tr>
-        <w:tc>
-          <w:tcPr>
-            <w:tcW w:w="1555" w:type="dxa"/>
-            <w:vAlign w:val="center"/>
-          </w:tcPr>
-          <w:p>
-            <w:pPr>
-              <w:ind w:firstLine="0"/>
-            </w:pPr>
-          </w:p>
-        </w:tc>
-        <w:tc>
-          <w:tcPr>
-            <w:tcW w:w="6945" w:type="dxa"/>
-            <w:vAlign w:val="center"/>
-          </w:tcPr>
-          <w:p>
-            <w:pPr>
-              <w:ind w:firstLine="0"/>
-            </w:pPr>
-          </w:p>
-        </w:tc>
-      </w:tr>
-    </w:tbl>
-    <w:p/>
     <w:p>
       <w:pPr>
         <w:pStyle w:val="Ttulo1"/>
@@ -188,29 +25,19 @@
     </w:p>
     <w:p>
       <w:r>
-        <w:t xml:space="preserve">O site deverá chamar a atenção dos usuários e abranger as funcionalidades do </w:t>
-      </w:r>
-      <w:proofErr w:type="gramStart"/>
-      <w:r>
-        <w:t>aplicativo</w:t>
-      </w:r>
-      <w:proofErr w:type="gramEnd"/>
-      <w:r>
-        <w:t xml:space="preserve"> utilizando frases concisas e coerentes. O logo e as cores da marca também estão inclusos no desenvolvimento.</w:t>
+        <w:t>O site deverá chamar a atenção dos usuários e abranger as funcionalidades do aplicativo utilizando frases concisas e coerentes. O logo e as cores da marca também estão inclusos no desenvolvimento.</w:t>
       </w:r>
     </w:p>
     <w:p>
       <w:r>
         <w:t xml:space="preserve">O aplicativo será o </w:t>
       </w:r>
-      <w:proofErr w:type="spellStart"/>
       <w:r>
         <w:rPr>
           <w:i/>
         </w:rPr>
         <w:t>main</w:t>
       </w:r>
-      <w:proofErr w:type="spellEnd"/>
       <w:r>
         <w:t xml:space="preserve"> do projeto. Ele deve indicar ao usuário os valores que precisa receber dos envolvidos na mesma conta bem como o quanto precisa pagar para quitar a sua dívida. Esses valores, o total gasto e as despesas/ressarcimentos, devem ser separados por evento. Por exemplo, os gastos em uma sorveteria envolvendo três pessoas deve ser mostrado separadamente dos gastos em uma lanchonete com os mesmos indivíduos.</w:t>
       </w:r>
@@ -224,6 +51,11 @@
       </w:r>
     </w:p>
     <w:p>
+      <w:r>
+        <w:t>Apresentar a análise de mercado.</w:t>
+      </w:r>
+    </w:p>
+    <w:p>
       <w:pPr>
         <w:pStyle w:val="Ttulo1"/>
       </w:pPr>
@@ -231,6 +63,509 @@
         <w:t>PRINCIPAIS NECESSIDADES DA PARTE INTERESSADA OU USUÁRIO</w:t>
       </w:r>
     </w:p>
+    <w:tbl>
+      <w:tblPr>
+        <w:tblStyle w:val="TabeladeGradeClara"/>
+        <w:tblW w:w="0" w:type="auto"/>
+        <w:tblLook w:val="04A0" w:firstRow="1" w:lastRow="0" w:firstColumn="1" w:lastColumn="0" w:noHBand="0" w:noVBand="1"/>
+      </w:tblPr>
+      <w:tblGrid>
+        <w:gridCol w:w="2087"/>
+        <w:gridCol w:w="1310"/>
+        <w:gridCol w:w="1699"/>
+        <w:gridCol w:w="1699"/>
+        <w:gridCol w:w="1699"/>
+      </w:tblGrid>
+      <w:tr>
+        <w:tc>
+          <w:tcPr>
+            <w:tcW w:w="2087" w:type="dxa"/>
+          </w:tcPr>
+          <w:p>
+            <w:pPr>
+              <w:ind w:firstLine="0"/>
+              <w:rPr>
+                <w:b/>
+              </w:rPr>
+            </w:pPr>
+            <w:r>
+              <w:rPr>
+                <w:b/>
+              </w:rPr>
+              <w:t>Necessidade</w:t>
+            </w:r>
+          </w:p>
+        </w:tc>
+        <w:tc>
+          <w:tcPr>
+            <w:tcW w:w="1310" w:type="dxa"/>
+          </w:tcPr>
+          <w:p>
+            <w:pPr>
+              <w:ind w:firstLine="0"/>
+              <w:rPr>
+                <w:b/>
+              </w:rPr>
+            </w:pPr>
+            <w:r>
+              <w:rPr>
+                <w:b/>
+              </w:rPr>
+              <w:t>Prioridade</w:t>
+            </w:r>
+          </w:p>
+        </w:tc>
+        <w:tc>
+          <w:tcPr>
+            <w:tcW w:w="1699" w:type="dxa"/>
+          </w:tcPr>
+          <w:p>
+            <w:pPr>
+              <w:ind w:firstLine="0"/>
+              <w:rPr>
+                <w:b/>
+              </w:rPr>
+            </w:pPr>
+            <w:r>
+              <w:rPr>
+                <w:b/>
+              </w:rPr>
+              <w:t>Interesses</w:t>
+            </w:r>
+          </w:p>
+        </w:tc>
+        <w:tc>
+          <w:tcPr>
+            <w:tcW w:w="1699" w:type="dxa"/>
+          </w:tcPr>
+          <w:p>
+            <w:pPr>
+              <w:ind w:firstLine="0"/>
+              <w:rPr>
+                <w:b/>
+              </w:rPr>
+            </w:pPr>
+            <w:r>
+              <w:rPr>
+                <w:b/>
+              </w:rPr>
+              <w:t>Situação atual</w:t>
+            </w:r>
+          </w:p>
+        </w:tc>
+        <w:tc>
+          <w:tcPr>
+            <w:tcW w:w="1699" w:type="dxa"/>
+          </w:tcPr>
+          <w:p>
+            <w:pPr>
+              <w:ind w:firstLine="0"/>
+              <w:rPr>
+                <w:b/>
+              </w:rPr>
+            </w:pPr>
+            <w:r>
+              <w:rPr>
+                <w:b/>
+              </w:rPr>
+              <w:t>Proposta</w:t>
+            </w:r>
+          </w:p>
+        </w:tc>
+      </w:tr>
+      <w:tr>
+        <w:tc>
+          <w:tcPr>
+            <w:tcW w:w="2087" w:type="dxa"/>
+          </w:tcPr>
+          <w:p>
+            <w:pPr>
+              <w:ind w:firstLine="0"/>
+              <w:rPr>
+                <w:sz w:val="20"/>
+              </w:rPr>
+            </w:pPr>
+            <w:r>
+              <w:rPr>
+                <w:sz w:val="20"/>
+              </w:rPr>
+              <w:t>Tornar mais transparente o gerenciamento dos gastos.</w:t>
+            </w:r>
+          </w:p>
+        </w:tc>
+        <w:tc>
+          <w:tcPr>
+            <w:tcW w:w="1310" w:type="dxa"/>
+          </w:tcPr>
+          <w:p>
+            <w:pPr>
+              <w:ind w:firstLine="0"/>
+              <w:rPr>
+                <w:sz w:val="20"/>
+              </w:rPr>
+            </w:pPr>
+            <w:r>
+              <w:rPr>
+                <w:sz w:val="20"/>
+              </w:rPr>
+              <w:t>Alta</w:t>
+            </w:r>
+          </w:p>
+        </w:tc>
+        <w:tc>
+          <w:tcPr>
+            <w:tcW w:w="1699" w:type="dxa"/>
+          </w:tcPr>
+          <w:p>
+            <w:pPr>
+              <w:ind w:firstLine="0"/>
+              <w:rPr>
+                <w:sz w:val="20"/>
+              </w:rPr>
+            </w:pPr>
+            <w:r>
+              <w:rPr>
+                <w:sz w:val="20"/>
+              </w:rPr>
+              <w:t>Notificar o(s) usuário(s) por meios externos a aplicação.</w:t>
+            </w:r>
+          </w:p>
+        </w:tc>
+        <w:tc>
+          <w:tcPr>
+            <w:tcW w:w="1699" w:type="dxa"/>
+          </w:tcPr>
+          <w:p>
+            <w:pPr>
+              <w:ind w:firstLine="0"/>
+              <w:rPr>
+                <w:sz w:val="20"/>
+              </w:rPr>
+            </w:pPr>
+            <w:r>
+              <w:rPr>
+                <w:sz w:val="20"/>
+              </w:rPr>
+              <w:t>Qualquer novo gasto é</w:t>
+            </w:r>
+            <w:r>
+              <w:rPr>
+                <w:sz w:val="20"/>
+              </w:rPr>
+              <w:t xml:space="preserve"> comunicado é dado </w:t>
+            </w:r>
+            <w:r>
+              <w:rPr>
+                <w:sz w:val="20"/>
+              </w:rPr>
+              <w:t xml:space="preserve">apenas </w:t>
+            </w:r>
+            <w:r>
+              <w:rPr>
+                <w:sz w:val="20"/>
+              </w:rPr>
+              <w:t>pessoalmente.</w:t>
+            </w:r>
+          </w:p>
+        </w:tc>
+        <w:tc>
+          <w:tcPr>
+            <w:tcW w:w="1699" w:type="dxa"/>
+          </w:tcPr>
+          <w:p>
+            <w:pPr>
+              <w:ind w:firstLine="0"/>
+              <w:rPr>
+                <w:sz w:val="20"/>
+              </w:rPr>
+            </w:pPr>
+            <w:r>
+              <w:rPr>
+                <w:sz w:val="20"/>
+              </w:rPr>
+              <w:t>Ao incluir, modificar e excluir será enviado uma notificação através do e-mail cadastrado do usuário.</w:t>
+            </w:r>
+          </w:p>
+        </w:tc>
+      </w:tr>
+      <w:tr>
+        <w:tc>
+          <w:tcPr>
+            <w:tcW w:w="2087" w:type="dxa"/>
+          </w:tcPr>
+          <w:p>
+            <w:pPr>
+              <w:ind w:firstLine="0"/>
+              <w:rPr>
+                <w:sz w:val="20"/>
+              </w:rPr>
+            </w:pPr>
+            <w:r>
+              <w:rPr>
+                <w:sz w:val="20"/>
+              </w:rPr>
+              <w:t>Permitir a outras pessoas incluírem ou modificarem gastos.</w:t>
+            </w:r>
+          </w:p>
+        </w:tc>
+        <w:tc>
+          <w:tcPr>
+            <w:tcW w:w="1310" w:type="dxa"/>
+          </w:tcPr>
+          <w:p>
+            <w:pPr>
+              <w:ind w:firstLine="0"/>
+              <w:rPr>
+                <w:sz w:val="20"/>
+              </w:rPr>
+            </w:pPr>
+            <w:r>
+              <w:rPr>
+                <w:sz w:val="20"/>
+              </w:rPr>
+              <w:t>Alta</w:t>
+            </w:r>
+          </w:p>
+        </w:tc>
+        <w:tc>
+          <w:tcPr>
+            <w:tcW w:w="1699" w:type="dxa"/>
+          </w:tcPr>
+          <w:p>
+            <w:pPr>
+              <w:ind w:firstLine="0"/>
+              <w:rPr>
+                <w:sz w:val="20"/>
+              </w:rPr>
+            </w:pPr>
+            <w:r>
+              <w:rPr>
+                <w:sz w:val="20"/>
+              </w:rPr>
+              <w:t>Criar uma interface que priorize a usabilidade do usuário.</w:t>
+            </w:r>
+          </w:p>
+        </w:tc>
+        <w:tc>
+          <w:tcPr>
+            <w:tcW w:w="1699" w:type="dxa"/>
+          </w:tcPr>
+          <w:p>
+            <w:pPr>
+              <w:ind w:firstLine="0"/>
+              <w:rPr>
+                <w:sz w:val="20"/>
+              </w:rPr>
+            </w:pPr>
+            <w:r>
+              <w:rPr>
+                <w:sz w:val="20"/>
+              </w:rPr>
+              <w:t>Excel.</w:t>
+            </w:r>
+          </w:p>
+        </w:tc>
+        <w:tc>
+          <w:tcPr>
+            <w:tcW w:w="1699" w:type="dxa"/>
+          </w:tcPr>
+          <w:p>
+            <w:pPr>
+              <w:ind w:firstLine="0"/>
+              <w:rPr>
+                <w:sz w:val="20"/>
+              </w:rPr>
+            </w:pPr>
+            <w:r>
+              <w:rPr>
+                <w:sz w:val="20"/>
+              </w:rPr>
+              <w:t>Criar uma aplicação na web.</w:t>
+            </w:r>
+          </w:p>
+        </w:tc>
+      </w:tr>
+      <w:tr>
+        <w:tc>
+          <w:tcPr>
+            <w:tcW w:w="2087" w:type="dxa"/>
+          </w:tcPr>
+          <w:p>
+            <w:pPr>
+              <w:ind w:firstLine="0"/>
+              <w:rPr>
+                <w:sz w:val="20"/>
+              </w:rPr>
+            </w:pPr>
+            <w:r>
+              <w:rPr>
+                <w:sz w:val="20"/>
+              </w:rPr>
+              <w:t>Saber quando uma gasto expirará.</w:t>
+            </w:r>
+          </w:p>
+        </w:tc>
+        <w:tc>
+          <w:tcPr>
+            <w:tcW w:w="1310" w:type="dxa"/>
+          </w:tcPr>
+          <w:p>
+            <w:pPr>
+              <w:ind w:firstLine="0"/>
+              <w:rPr>
+                <w:sz w:val="20"/>
+              </w:rPr>
+            </w:pPr>
+            <w:r>
+              <w:rPr>
+                <w:sz w:val="20"/>
+              </w:rPr>
+              <w:t>Baixa</w:t>
+            </w:r>
+          </w:p>
+        </w:tc>
+        <w:tc>
+          <w:tcPr>
+            <w:tcW w:w="1699" w:type="dxa"/>
+          </w:tcPr>
+          <w:p>
+            <w:pPr>
+              <w:ind w:firstLine="0"/>
+              <w:rPr>
+                <w:sz w:val="20"/>
+              </w:rPr>
+            </w:pPr>
+            <w:r>
+              <w:rPr>
+                <w:sz w:val="20"/>
+              </w:rPr>
+              <w:t xml:space="preserve">Emitir notificação por </w:t>
+            </w:r>
+            <w:r>
+              <w:rPr>
+                <w:sz w:val="20"/>
+              </w:rPr>
+              <w:lastRenderedPageBreak/>
+              <w:t>meios externos a aplicação.</w:t>
+            </w:r>
+          </w:p>
+        </w:tc>
+        <w:tc>
+          <w:tcPr>
+            <w:tcW w:w="1699" w:type="dxa"/>
+          </w:tcPr>
+          <w:p>
+            <w:pPr>
+              <w:ind w:firstLine="0"/>
+              <w:rPr>
+                <w:sz w:val="20"/>
+              </w:rPr>
+            </w:pPr>
+            <w:r>
+              <w:rPr>
+                <w:sz w:val="20"/>
+              </w:rPr>
+              <w:lastRenderedPageBreak/>
+              <w:t>Não há controle disso.</w:t>
+            </w:r>
+          </w:p>
+        </w:tc>
+        <w:tc>
+          <w:tcPr>
+            <w:tcW w:w="1699" w:type="dxa"/>
+          </w:tcPr>
+          <w:p>
+            <w:pPr>
+              <w:ind w:firstLine="0"/>
+              <w:rPr>
+                <w:sz w:val="20"/>
+              </w:rPr>
+            </w:pPr>
+            <w:r>
+              <w:rPr>
+                <w:sz w:val="20"/>
+              </w:rPr>
+              <w:t xml:space="preserve">O usuário será notificado </w:t>
+            </w:r>
+            <w:r>
+              <w:rPr>
+                <w:sz w:val="20"/>
+              </w:rPr>
+              <w:lastRenderedPageBreak/>
+              <w:t>quando faltar 2 dias para o vencimento de uma conta.</w:t>
+            </w:r>
+          </w:p>
+        </w:tc>
+      </w:tr>
+      <w:tr>
+        <w:tc>
+          <w:tcPr>
+            <w:tcW w:w="2087" w:type="dxa"/>
+          </w:tcPr>
+          <w:p>
+            <w:pPr>
+              <w:ind w:firstLine="0"/>
+              <w:rPr>
+                <w:sz w:val="20"/>
+              </w:rPr>
+            </w:pPr>
+          </w:p>
+        </w:tc>
+        <w:tc>
+          <w:tcPr>
+            <w:tcW w:w="1310" w:type="dxa"/>
+          </w:tcPr>
+          <w:p>
+            <w:pPr>
+              <w:ind w:firstLine="0"/>
+              <w:rPr>
+                <w:sz w:val="20"/>
+              </w:rPr>
+            </w:pPr>
+          </w:p>
+        </w:tc>
+        <w:tc>
+          <w:tcPr>
+            <w:tcW w:w="1699" w:type="dxa"/>
+          </w:tcPr>
+          <w:p>
+            <w:pPr>
+              <w:ind w:firstLine="0"/>
+              <w:rPr>
+                <w:sz w:val="20"/>
+              </w:rPr>
+            </w:pPr>
+          </w:p>
+        </w:tc>
+        <w:tc>
+          <w:tcPr>
+            <w:tcW w:w="1699" w:type="dxa"/>
+          </w:tcPr>
+          <w:p>
+            <w:pPr>
+              <w:ind w:firstLine="0"/>
+              <w:rPr>
+                <w:sz w:val="20"/>
+              </w:rPr>
+            </w:pPr>
+          </w:p>
+        </w:tc>
+        <w:tc>
+          <w:tcPr>
+            <w:tcW w:w="1699" w:type="dxa"/>
+          </w:tcPr>
+          <w:p>
+            <w:pPr>
+              <w:ind w:firstLine="0"/>
+              <w:rPr>
+                <w:sz w:val="20"/>
+              </w:rPr>
+            </w:pPr>
+          </w:p>
+        </w:tc>
+      </w:tr>
+    </w:tbl>
+    <w:p/>
     <w:p>
       <w:pPr>
         <w:pStyle w:val="Ttulo1"/>
@@ -366,27 +701,17 @@
           <w:p>
             <w:pPr>
               <w:ind w:firstLine="0"/>
-              <w:rPr>
-                <w:strike/>
-              </w:rPr>
-            </w:pPr>
-            <w:r>
-              <w:rPr>
-                <w:strike/>
-              </w:rPr>
+            </w:pPr>
+            <w:r>
               <w:t xml:space="preserve">O </w:t>
             </w:r>
             <w:r>
               <w:rPr>
-                <w:strike/>
                 <w:u w:val="single"/>
               </w:rPr>
               <w:t>usuário</w:t>
             </w:r>
             <w:r>
-              <w:rPr>
-                <w:strike/>
-              </w:rPr>
               <w:t xml:space="preserve"> deseja conseguir dividir os gastos com outros usuários;</w:t>
             </w:r>
           </w:p>
@@ -428,14 +753,8 @@
           <w:p>
             <w:pPr>
               <w:ind w:firstLine="0"/>
-              <w:rPr>
-                <w:strike/>
-              </w:rPr>
-            </w:pPr>
-            <w:r>
-              <w:rPr>
-                <w:strike/>
-              </w:rPr>
+            </w:pPr>
+            <w:r>
               <w:t>O usuário deseja imprimir os gastos de um evento;</w:t>
             </w:r>
           </w:p>
@@ -477,41 +796,27 @@
           <w:p>
             <w:pPr>
               <w:ind w:firstLine="0"/>
-              <w:rPr>
-                <w:strike/>
-              </w:rPr>
-            </w:pPr>
-            <w:r>
-              <w:rPr>
-                <w:strike/>
-              </w:rPr>
+            </w:pPr>
+            <w:r>
               <w:t xml:space="preserve">O </w:t>
             </w:r>
             <w:r>
               <w:rPr>
-                <w:strike/>
                 <w:u w:val="single"/>
               </w:rPr>
               <w:t>usuário</w:t>
             </w:r>
             <w:r>
-              <w:rPr>
-                <w:strike/>
-              </w:rPr>
               <w:t xml:space="preserve"> deseja visualizar um gráfico categorizado </w:t>
             </w:r>
             <w:r>
-              <w:rPr>
-                <w:strike/>
-              </w:rPr>
               <w:t>dos gastos de um</w:t>
             </w:r>
             <w:r>
-              <w:rPr>
-                <w:strike/>
-              </w:rPr>
               <w:t xml:space="preserve"> evento;</w:t>
             </w:r>
+            <w:bookmarkStart w:id="1" w:name="_GoBack"/>
+            <w:bookmarkEnd w:id="1"/>
           </w:p>
         </w:tc>
       </w:tr>
@@ -551,45 +856,26 @@
           <w:p>
             <w:pPr>
               <w:ind w:firstLine="0"/>
-              <w:rPr>
-                <w:strike/>
-              </w:rPr>
-            </w:pPr>
-            <w:r>
-              <w:rPr>
-                <w:strike/>
-              </w:rPr>
+            </w:pPr>
+            <w:r>
               <w:t xml:space="preserve">O </w:t>
             </w:r>
             <w:r>
               <w:rPr>
-                <w:strike/>
                 <w:u w:val="single"/>
               </w:rPr>
               <w:t>usuário</w:t>
             </w:r>
             <w:r>
-              <w:rPr>
-                <w:strike/>
-              </w:rPr>
               <w:t xml:space="preserve"> </w:t>
             </w:r>
             <w:r>
-              <w:rPr>
-                <w:strike/>
-              </w:rPr>
               <w:t>deseja ordenar os eventos por nome, gasto total e data</w:t>
             </w:r>
             <w:r>
-              <w:rPr>
-                <w:strike/>
-              </w:rPr>
               <w:t>, sendo que todas essas ordens podem ser invertidas. Isto é, a ordem pode crescente ou decrescente, o nome pode ir de A-Z ou de Z-A, etc.</w:t>
             </w:r>
             <w:r>
-              <w:rPr>
-                <w:strike/>
-              </w:rPr>
               <w:t>;</w:t>
             </w:r>
           </w:p>
@@ -631,39 +917,23 @@
           <w:p>
             <w:pPr>
               <w:ind w:firstLine="0"/>
-              <w:rPr>
-                <w:strike/>
-              </w:rPr>
-            </w:pPr>
-            <w:r>
-              <w:rPr>
-                <w:strike/>
-              </w:rPr>
+            </w:pPr>
+            <w:r>
               <w:t xml:space="preserve">O </w:t>
             </w:r>
             <w:r>
               <w:rPr>
-                <w:strike/>
                 <w:u w:val="single"/>
               </w:rPr>
               <w:t>usuário</w:t>
             </w:r>
             <w:r>
-              <w:rPr>
-                <w:strike/>
-              </w:rPr>
               <w:t xml:space="preserve"> deseja cadastrar eventos</w:t>
             </w:r>
             <w:r>
-              <w:rPr>
-                <w:strike/>
-              </w:rPr>
               <w:t xml:space="preserve">. </w:t>
             </w:r>
             <w:r>
-              <w:rPr>
-                <w:strike/>
-              </w:rPr>
               <w:t>Os campos de cadastro devem ser título e selecionar envolvidos;</w:t>
             </w:r>
           </w:p>
@@ -705,63 +975,35 @@
           <w:p>
             <w:pPr>
               <w:ind w:firstLine="0"/>
-              <w:rPr>
-                <w:strike/>
-              </w:rPr>
-            </w:pPr>
-            <w:r>
-              <w:rPr>
-                <w:strike/>
-              </w:rPr>
+            </w:pPr>
+            <w:r>
               <w:t xml:space="preserve">O </w:t>
             </w:r>
             <w:r>
               <w:rPr>
-                <w:strike/>
                 <w:u w:val="single"/>
               </w:rPr>
               <w:t>usuário</w:t>
             </w:r>
             <w:r>
-              <w:rPr>
-                <w:strike/>
-              </w:rPr>
               <w:t xml:space="preserve"> quer</w:t>
             </w:r>
             <w:r>
-              <w:rPr>
-                <w:strike/>
-              </w:rPr>
               <w:t xml:space="preserve"> </w:t>
             </w:r>
             <w:r>
-              <w:rPr>
-                <w:strike/>
-              </w:rPr>
               <w:t xml:space="preserve">que </w:t>
             </w:r>
             <w:r>
-              <w:rPr>
-                <w:strike/>
-              </w:rPr>
               <w:t>os eventos sejam exibidos em uma lista que contenha</w:t>
             </w:r>
             <w:r>
-              <w:rPr>
-                <w:strike/>
-              </w:rPr>
               <w:t xml:space="preserve"> </w:t>
             </w:r>
             <w:r>
-              <w:rPr>
-                <w:strike/>
-              </w:rPr>
               <w:t>o título</w:t>
             </w:r>
             <w:r>
-              <w:rPr>
-                <w:strike/>
-              </w:rPr>
               <w:t>, o total gasto por todos e a data da última modificação no evento;</w:t>
             </w:r>
           </w:p>
@@ -789,7 +1031,7 @@
               </w:numPr>
               <w:jc w:val="center"/>
             </w:pPr>
-            <w:commentRangeStart w:id="1"/>
+            <w:commentRangeStart w:id="2"/>
           </w:p>
         </w:tc>
         <w:tc>
@@ -804,36 +1046,25 @@
           <w:p>
             <w:pPr>
               <w:ind w:firstLine="0"/>
-              <w:rPr>
-                <w:strike/>
-              </w:rPr>
-            </w:pPr>
-            <w:r>
-              <w:rPr>
-                <w:strike/>
-              </w:rPr>
+            </w:pPr>
+            <w:r>
               <w:t xml:space="preserve">O </w:t>
             </w:r>
             <w:r>
               <w:rPr>
-                <w:strike/>
                 <w:u w:val="single"/>
               </w:rPr>
               <w:t>usuário</w:t>
             </w:r>
             <w:r>
-              <w:rPr>
-                <w:strike/>
-              </w:rPr>
               <w:t xml:space="preserve"> deseja distinguir os gastos para saber quem deve para quem;</w:t>
             </w:r>
-            <w:commentRangeEnd w:id="1"/>
+            <w:commentRangeEnd w:id="2"/>
             <w:r>
               <w:rPr>
                 <w:rStyle w:val="Refdecomentrio"/>
-                <w:strike/>
-              </w:rPr>
-              <w:commentReference w:id="1"/>
+              </w:rPr>
+              <w:commentReference w:id="2"/>
             </w:r>
           </w:p>
         </w:tc>
@@ -874,27 +1105,17 @@
           <w:p>
             <w:pPr>
               <w:ind w:firstLine="0"/>
-              <w:rPr>
-                <w:strike/>
-              </w:rPr>
-            </w:pPr>
-            <w:r>
-              <w:rPr>
-                <w:strike/>
-              </w:rPr>
+            </w:pPr>
+            <w:r>
               <w:t xml:space="preserve">O </w:t>
             </w:r>
             <w:r>
               <w:rPr>
-                <w:strike/>
                 <w:u w:val="single"/>
               </w:rPr>
               <w:t>usuário</w:t>
             </w:r>
             <w:r>
-              <w:rPr>
-                <w:strike/>
-              </w:rPr>
               <w:t xml:space="preserve"> deseja que um cadastro seja feito antes de poder utilizar o aplicativo. Os campos de cadastro devem ser nome, sobrenome, e-mail principal, senha, confirmar senha;</w:t>
             </w:r>
           </w:p>
@@ -936,27 +1157,17 @@
           <w:p>
             <w:pPr>
               <w:ind w:firstLine="0"/>
-              <w:rPr>
-                <w:strike/>
-              </w:rPr>
-            </w:pPr>
-            <w:r>
-              <w:rPr>
-                <w:strike/>
-              </w:rPr>
+            </w:pPr>
+            <w:r>
               <w:t xml:space="preserve">O </w:t>
             </w:r>
             <w:r>
               <w:rPr>
-                <w:strike/>
                 <w:u w:val="single"/>
               </w:rPr>
               <w:t>usuário</w:t>
             </w:r>
             <w:r>
-              <w:rPr>
-                <w:strike/>
-              </w:rPr>
               <w:t xml:space="preserve"> deseja consultar seu perfil e adicionar uma foto de perfil;</w:t>
             </w:r>
           </w:p>
@@ -998,27 +1209,17 @@
           <w:p>
             <w:pPr>
               <w:ind w:firstLine="0"/>
-              <w:rPr>
-                <w:strike/>
-              </w:rPr>
-            </w:pPr>
-            <w:r>
-              <w:rPr>
-                <w:strike/>
-              </w:rPr>
+            </w:pPr>
+            <w:r>
               <w:t xml:space="preserve">O </w:t>
             </w:r>
             <w:r>
               <w:rPr>
-                <w:strike/>
                 <w:u w:val="single"/>
               </w:rPr>
               <w:t>usuário</w:t>
             </w:r>
             <w:r>
-              <w:rPr>
-                <w:strike/>
-              </w:rPr>
               <w:t xml:space="preserve"> deseja buscar por amigos que usam o aplicativo;</w:t>
             </w:r>
           </w:p>
@@ -1060,27 +1261,17 @@
           <w:p>
             <w:pPr>
               <w:ind w:firstLine="0"/>
-              <w:rPr>
-                <w:strike/>
-              </w:rPr>
-            </w:pPr>
-            <w:r>
-              <w:rPr>
-                <w:strike/>
-              </w:rPr>
+            </w:pPr>
+            <w:r>
               <w:t xml:space="preserve">O </w:t>
             </w:r>
             <w:r>
               <w:rPr>
-                <w:strike/>
                 <w:u w:val="single"/>
               </w:rPr>
               <w:t>usuário</w:t>
             </w:r>
             <w:r>
-              <w:rPr>
-                <w:strike/>
-              </w:rPr>
               <w:t xml:space="preserve"> deseja que o site o direcione para o aplicativo;</w:t>
             </w:r>
           </w:p>
@@ -1108,7 +1299,7 @@
               </w:numPr>
               <w:jc w:val="center"/>
             </w:pPr>
-            <w:commentRangeStart w:id="2"/>
+            <w:commentRangeStart w:id="3"/>
           </w:p>
         </w:tc>
         <w:tc>
@@ -1123,36 +1314,25 @@
           <w:p>
             <w:pPr>
               <w:ind w:firstLine="0"/>
-              <w:rPr>
-                <w:strike/>
-              </w:rPr>
-            </w:pPr>
-            <w:r>
-              <w:rPr>
-                <w:strike/>
-              </w:rPr>
+            </w:pPr>
+            <w:r>
               <w:t xml:space="preserve">O </w:t>
             </w:r>
             <w:r>
               <w:rPr>
-                <w:strike/>
                 <w:u w:val="single"/>
               </w:rPr>
               <w:t>usuário</w:t>
             </w:r>
             <w:r>
-              <w:rPr>
-                <w:strike/>
-              </w:rPr>
               <w:t xml:space="preserve"> deseja que o site possua um menu superior;</w:t>
             </w:r>
-            <w:commentRangeEnd w:id="2"/>
+            <w:commentRangeEnd w:id="3"/>
             <w:r>
               <w:rPr>
                 <w:rStyle w:val="Refdecomentrio"/>
-                <w:strike/>
-              </w:rPr>
-              <w:commentReference w:id="2"/>
+              </w:rPr>
+              <w:commentReference w:id="3"/>
             </w:r>
           </w:p>
         </w:tc>
@@ -1193,33 +1373,20 @@
           <w:p>
             <w:pPr>
               <w:ind w:firstLine="0"/>
-              <w:rPr>
-                <w:strike/>
-              </w:rPr>
-            </w:pPr>
-            <w:r>
-              <w:rPr>
-                <w:strike/>
-              </w:rPr>
+            </w:pPr>
+            <w:r>
               <w:t xml:space="preserve">O </w:t>
             </w:r>
             <w:r>
               <w:rPr>
-                <w:strike/>
                 <w:u w:val="single"/>
               </w:rPr>
               <w:t>usuário</w:t>
             </w:r>
             <w:r>
-              <w:rPr>
-                <w:strike/>
-              </w:rPr>
               <w:t xml:space="preserve"> deseja que o site possua </w:t>
             </w:r>
             <w:r>
-              <w:rPr>
-                <w:strike/>
-              </w:rPr>
               <w:t>o mínimo de páginas possível;</w:t>
             </w:r>
           </w:p>
@@ -1261,23 +1428,26 @@
           <w:p>
             <w:pPr>
               <w:ind w:firstLine="0"/>
-              <w:rPr>
-                <w:strike/>
-              </w:rPr>
-            </w:pPr>
-            <w:commentRangeStart w:id="3"/>
-            <w:r>
-              <w:rPr>
-                <w:strike/>
-              </w:rPr>
-              <w:t>O usuário deseja incluir gastos em um evento. Os campos de inclusão devem ser descrição do gasto, categoria em que o gasto se encaixa, valor do gasto, quem pagou, quem irá dividir o gasto e upload da nota (opcional);</w:t>
-            </w:r>
-            <w:commentRangeEnd w:id="3"/>
+            </w:pPr>
+            <w:commentRangeStart w:id="4"/>
+            <w:r>
+              <w:t xml:space="preserve">O </w:t>
+            </w:r>
+            <w:r>
+              <w:rPr>
+                <w:u w:val="single"/>
+              </w:rPr>
+              <w:t>usuário</w:t>
+            </w:r>
+            <w:r>
+              <w:t xml:space="preserve"> deseja incluir gastos em um evento. Os campos de inclusão devem ser descrição do gasto, categoria em que o gasto se encaixa, valor do gasto, quem pagou, quem irá dividir o gasto e upload da nota (opcional);</w:t>
+            </w:r>
+            <w:commentRangeEnd w:id="4"/>
             <w:r>
               <w:rPr>
                 <w:rStyle w:val="Refdecomentrio"/>
               </w:rPr>
-              <w:commentReference w:id="3"/>
+              <w:commentReference w:id="4"/>
             </w:r>
           </w:p>
         </w:tc>
@@ -1318,37 +1488,26 @@
           <w:p>
             <w:pPr>
               <w:ind w:firstLine="0"/>
-              <w:rPr>
-                <w:strike/>
-              </w:rPr>
-            </w:pPr>
-            <w:commentRangeStart w:id="4"/>
-            <w:r>
-              <w:rPr>
-                <w:strike/>
-              </w:rPr>
+            </w:pPr>
+            <w:commentRangeStart w:id="5"/>
+            <w:r>
               <w:t xml:space="preserve">O </w:t>
             </w:r>
             <w:r>
               <w:rPr>
-                <w:strike/>
                 <w:u w:val="single"/>
               </w:rPr>
               <w:t>usuário</w:t>
             </w:r>
             <w:r>
-              <w:rPr>
-                <w:strike/>
-              </w:rPr>
               <w:t xml:space="preserve"> deseja poder optar entre receber ou não e-mails sobre atualizações de eventos nos quais faz parte;</w:t>
             </w:r>
-            <w:commentRangeEnd w:id="4"/>
+            <w:commentRangeEnd w:id="5"/>
             <w:r>
               <w:rPr>
                 <w:rStyle w:val="Refdecomentrio"/>
-                <w:strike/>
-              </w:rPr>
-              <w:commentReference w:id="4"/>
+              </w:rPr>
+              <w:commentReference w:id="5"/>
             </w:r>
           </w:p>
         </w:tc>
@@ -1390,7 +1549,6 @@
             <w:pPr>
               <w:ind w:firstLine="0"/>
             </w:pPr>
-            <w:bookmarkStart w:id="5" w:name="_GoBack"/>
             <w:r>
               <w:t xml:space="preserve">O </w:t>
             </w:r>
@@ -1401,15 +1559,14 @@
               <w:t>usuário</w:t>
             </w:r>
             <w:r>
-              <w:t xml:space="preserve"> deseja que, ao encerrar um evento, todos os envolvidos sejam notificados, independentemente se escolheram </w:t>
-            </w:r>
-            <w:r>
-              <w:t xml:space="preserve">ou </w:t>
-            </w:r>
-            <w:r>
-              <w:t>não receber as atualizações de eventos;</w:t>
-            </w:r>
-            <w:bookmarkEnd w:id="5"/>
+              <w:t xml:space="preserve"> deseja que, ao encerrar um evento, todos </w:t>
+            </w:r>
+            <w:r>
+              <w:t>os envolvidos sejam notificados</w:t>
+            </w:r>
+            <w:r>
+              <w:t>;</w:t>
+            </w:r>
           </w:p>
         </w:tc>
       </w:tr>
@@ -1450,34 +1607,23 @@
           <w:p>
             <w:pPr>
               <w:ind w:firstLine="0"/>
-              <w:rPr>
-                <w:strike/>
-              </w:rPr>
-            </w:pPr>
-            <w:r>
-              <w:rPr>
-                <w:strike/>
-              </w:rPr>
+            </w:pPr>
+            <w:r>
               <w:t xml:space="preserve">O </w:t>
             </w:r>
             <w:r>
               <w:rPr>
-                <w:strike/>
                 <w:u w:val="single"/>
               </w:rPr>
               <w:t>usuário</w:t>
             </w:r>
             <w:r>
-              <w:rPr>
-                <w:strike/>
-              </w:rPr>
               <w:t xml:space="preserve"> deseja que, ao fazer login, seja levado à lista de eventos;</w:t>
             </w:r>
             <w:commentRangeEnd w:id="6"/>
             <w:r>
               <w:rPr>
                 <w:rStyle w:val="Refdecomentrio"/>
-                <w:strike/>
               </w:rPr>
               <w:commentReference w:id="6"/>
             </w:r>
@@ -1611,7 +1757,6 @@
         <w:pStyle w:val="Ttulo2"/>
       </w:pPr>
       <w:r>
-        <w:lastRenderedPageBreak/>
         <w:t xml:space="preserve">Requisitos </w:t>
       </w:r>
       <w:r>
@@ -1728,34 +1873,23 @@
           <w:p>
             <w:pPr>
               <w:ind w:firstLine="0"/>
-              <w:rPr>
-                <w:strike/>
-              </w:rPr>
-            </w:pPr>
-            <w:r>
-              <w:rPr>
-                <w:strike/>
-              </w:rPr>
+            </w:pPr>
+            <w:r>
               <w:t xml:space="preserve">O </w:t>
             </w:r>
             <w:r>
               <w:rPr>
-                <w:strike/>
                 <w:u w:val="single"/>
               </w:rPr>
               <w:t>usuário</w:t>
             </w:r>
             <w:r>
-              <w:rPr>
-                <w:strike/>
-              </w:rPr>
               <w:t xml:space="preserve"> deseja consultar, editar e excluir eventos;</w:t>
             </w:r>
             <w:commentRangeEnd w:id="7"/>
             <w:r>
               <w:rPr>
                 <w:rStyle w:val="Refdecomentrio"/>
-                <w:strike/>
               </w:rPr>
               <w:commentReference w:id="7"/>
             </w:r>
@@ -1798,28 +1932,24 @@
           <w:p>
             <w:pPr>
               <w:ind w:firstLine="0"/>
-              <w:rPr>
-                <w:strike/>
-              </w:rPr>
-            </w:pPr>
-            <w:r>
-              <w:rPr>
-                <w:strike/>
-              </w:rPr>
+            </w:pPr>
+            <w:r>
               <w:t xml:space="preserve">O </w:t>
             </w:r>
             <w:r>
               <w:rPr>
-                <w:strike/>
                 <w:u w:val="single"/>
               </w:rPr>
               <w:t>usuário</w:t>
             </w:r>
             <w:r>
-              <w:rPr>
-                <w:strike/>
-              </w:rPr>
-              <w:t xml:space="preserve"> deseja imprimir o relatório;</w:t>
+              <w:t xml:space="preserve"> deseja imprimir o relatório</w:t>
+            </w:r>
+            <w:r>
+              <w:t xml:space="preserve"> (opcional)</w:t>
+            </w:r>
+            <w:r>
+              <w:t>;</w:t>
             </w:r>
           </w:p>
         </w:tc>
@@ -1860,33 +1990,20 @@
           <w:p>
             <w:pPr>
               <w:ind w:firstLine="0"/>
-              <w:rPr>
-                <w:strike/>
-              </w:rPr>
-            </w:pPr>
-            <w:r>
-              <w:rPr>
-                <w:strike/>
-              </w:rPr>
+            </w:pPr>
+            <w:r>
               <w:t xml:space="preserve">O </w:t>
             </w:r>
             <w:r>
               <w:rPr>
-                <w:strike/>
                 <w:u w:val="single"/>
               </w:rPr>
               <w:t>usuário</w:t>
             </w:r>
             <w:r>
-              <w:rPr>
-                <w:strike/>
-              </w:rPr>
               <w:t xml:space="preserve"> deseja editar as informações do seu perfi</w:t>
             </w:r>
             <w:r>
-              <w:rPr>
-                <w:strike/>
-              </w:rPr>
               <w:t>l;</w:t>
             </w:r>
           </w:p>
@@ -1928,27 +2045,17 @@
           <w:p>
             <w:pPr>
               <w:ind w:firstLine="0"/>
-              <w:rPr>
-                <w:strike/>
-              </w:rPr>
-            </w:pPr>
-            <w:r>
-              <w:rPr>
-                <w:strike/>
-              </w:rPr>
+            </w:pPr>
+            <w:r>
               <w:t xml:space="preserve">O </w:t>
             </w:r>
             <w:r>
               <w:rPr>
-                <w:strike/>
                 <w:u w:val="single"/>
               </w:rPr>
               <w:t>usuário</w:t>
             </w:r>
             <w:r>
-              <w:rPr>
-                <w:strike/>
-              </w:rPr>
               <w:t xml:space="preserve"> deseja criar um círculo de amigos;</w:t>
             </w:r>
           </w:p>
@@ -1990,27 +2097,17 @@
           <w:p>
             <w:pPr>
               <w:ind w:firstLine="0"/>
-              <w:rPr>
-                <w:strike/>
-              </w:rPr>
-            </w:pPr>
-            <w:r>
-              <w:rPr>
-                <w:strike/>
-              </w:rPr>
+            </w:pPr>
+            <w:r>
               <w:t xml:space="preserve">O </w:t>
             </w:r>
             <w:r>
               <w:rPr>
-                <w:strike/>
                 <w:u w:val="single"/>
               </w:rPr>
               <w:t>usuário</w:t>
             </w:r>
             <w:r>
-              <w:rPr>
-                <w:strike/>
-              </w:rPr>
               <w:t xml:space="preserve"> deseja consultar sua lista de amigos;</w:t>
             </w:r>
           </w:p>
@@ -2064,13 +2161,10 @@
               <w:t>usuário</w:t>
             </w:r>
             <w:r>
-              <w:t xml:space="preserve"> deseja incluir categorias de gastos </w:t>
-            </w:r>
-            <w:r>
-              <w:t>dinamicamente</w:t>
-            </w:r>
-            <w:r>
-              <w:t>;</w:t>
+              <w:t xml:space="preserve"> deseja </w:t>
+            </w:r>
+            <w:r>
+              <w:t>que os gastos sejam categorizados;</w:t>
             </w:r>
           </w:p>
         </w:tc>
@@ -2111,42 +2205,18 @@
           <w:p>
             <w:pPr>
               <w:ind w:firstLine="0"/>
-              <w:rPr>
-                <w:strike/>
-              </w:rPr>
-            </w:pPr>
-            <w:r>
-              <w:rPr>
-                <w:strike/>
-              </w:rPr>
+            </w:pPr>
+            <w:r>
               <w:t xml:space="preserve">O </w:t>
             </w:r>
             <w:r>
               <w:rPr>
-                <w:strike/>
                 <w:u w:val="single"/>
               </w:rPr>
               <w:t>usuário</w:t>
             </w:r>
             <w:r>
-              <w:rPr>
-                <w:strike/>
-              </w:rPr>
-              <w:t xml:space="preserve"> deseja fazer </w:t>
-            </w:r>
-            <w:proofErr w:type="spellStart"/>
-            <w:r>
-              <w:rPr>
-                <w:strike/>
-              </w:rPr>
-              <w:t>logout</w:t>
-            </w:r>
-            <w:proofErr w:type="spellEnd"/>
-            <w:r>
-              <w:rPr>
-                <w:strike/>
-              </w:rPr>
-              <w:t>;</w:t>
+              <w:t xml:space="preserve"> deseja fazer logout;</w:t>
             </w:r>
           </w:p>
         </w:tc>
@@ -2553,14 +2623,8 @@
           <w:p>
             <w:pPr>
               <w:ind w:firstLine="0"/>
-              <w:rPr>
-                <w:strike/>
-              </w:rPr>
-            </w:pPr>
-            <w:r>
-              <w:rPr>
-                <w:strike/>
-              </w:rPr>
+            </w:pPr>
+            <w:r>
               <w:t>É preciso validar o cadastro do usuário por e-mail;</w:t>
             </w:r>
           </w:p>
@@ -2602,38 +2666,20 @@
           <w:p>
             <w:pPr>
               <w:ind w:firstLine="0"/>
-              <w:rPr>
-                <w:strike/>
-              </w:rPr>
-            </w:pPr>
-            <w:r>
-              <w:rPr>
-                <w:strike/>
-              </w:rPr>
+            </w:pPr>
+            <w:r>
               <w:t xml:space="preserve">É preciso enviar e-mail notificando qualquer alteração no perfil do usuário e para que ele possa </w:t>
             </w:r>
             <w:r>
-              <w:rPr>
-                <w:strike/>
-              </w:rPr>
               <w:t>confirmá</w:t>
             </w:r>
             <w:r>
-              <w:rPr>
-                <w:strike/>
-              </w:rPr>
               <w:t>-la</w:t>
             </w:r>
             <w:r>
-              <w:rPr>
-                <w:strike/>
-              </w:rPr>
               <w:t xml:space="preserve"> em um clique</w:t>
             </w:r>
             <w:r>
-              <w:rPr>
-                <w:strike/>
-              </w:rPr>
               <w:t>;</w:t>
             </w:r>
           </w:p>
@@ -3684,6 +3730,7 @@
               <w:rPr>
                 <w:b/>
               </w:rPr>
+              <w:lastRenderedPageBreak/>
               <w:t>Descrição:</w:t>
             </w:r>
           </w:p>
@@ -3909,7 +3956,6 @@
         <w:pStyle w:val="Ttulo1"/>
       </w:pPr>
       <w:r>
-        <w:lastRenderedPageBreak/>
         <w:t>Diagramas</w:t>
       </w:r>
     </w:p>
@@ -4305,25 +4351,7 @@
                 <w:color w:val="000000"/>
                 <w:lang w:eastAsia="pt-BR"/>
               </w:rPr>
-              <w:t>/</w:t>
-            </w:r>
-            <w:proofErr w:type="spellStart"/>
-            <w:r>
-              <w:rPr>
-                <w:rFonts w:eastAsia="Times New Roman" w:cs="Arial"/>
-                <w:color w:val="000000"/>
-                <w:lang w:eastAsia="pt-BR"/>
-              </w:rPr>
-              <w:t>Subsconsciente</w:t>
-            </w:r>
-            <w:proofErr w:type="spellEnd"/>
-            <w:r>
-              <w:rPr>
-                <w:rFonts w:eastAsia="Times New Roman" w:cs="Arial"/>
-                <w:color w:val="000000"/>
-                <w:lang w:eastAsia="pt-BR"/>
-              </w:rPr>
-              <w:t>/Inconsciente</w:t>
+              <w:t>/Subsconsciente/Inconsciente</w:t>
             </w:r>
           </w:p>
         </w:tc>
@@ -4901,7 +4929,7 @@
       </w:pPr>
     </w:p>
   </w:comment>
-  <w:comment w:id="1" w:author="Guilherme Bornia" w:date="2017-10-02T17:21:00Z" w:initials="GB">
+  <w:comment w:id="2" w:author="Guilherme Bornia" w:date="2017-10-02T17:21:00Z" w:initials="GB">
     <w:p>
       <w:pPr>
         <w:pStyle w:val="Textodecomentrio"/>
@@ -4913,19 +4941,11 @@
         <w:annotationRef/>
       </w:r>
       <w:r>
-        <w:t>Fazer um painel com as fotos de cada usuário e logo abaixo da foto quanto deve receber (+ R$ 00,00) e quanto deve pagar (- R$ 00,00). Além disso, deve ter um botão de “</w:t>
-      </w:r>
-      <w:proofErr w:type="gramStart"/>
-      <w:r>
-        <w:t>+</w:t>
-      </w:r>
-      <w:proofErr w:type="gramEnd"/>
-      <w:r>
-        <w:t xml:space="preserve"> detalhes” que exibirá, ao ser clicado, o mesmo painel, mas indicando o quanto cada um deve pagar e receber da pessoa que recebeu o clique.</w:t>
+        <w:t>Fazer um painel com as fotos de cada usuário e logo abaixo da foto quanto deve receber (+ R$ 00,00) e quanto deve pagar (- R$ 00,00). Além disso, deve ter um botão de “+ detalhes” que exibirá, ao ser clicado, o mesmo painel, mas indicando o quanto cada um deve pagar e receber da pessoa que recebeu o clique.</w:t>
       </w:r>
     </w:p>
   </w:comment>
-  <w:comment w:id="2" w:author="Guilherme Bornia" w:date="2017-10-02T18:03:00Z" w:initials="GB">
+  <w:comment w:id="3" w:author="Guilherme Bornia" w:date="2017-10-02T18:03:00Z" w:initials="GB">
     <w:p>
       <w:pPr>
         <w:pStyle w:val="Textodecomentrio"/>
@@ -4937,15 +4957,7 @@
         <w:annotationRef/>
       </w:r>
       <w:r>
-        <w:t xml:space="preserve">Se estiver </w:t>
-      </w:r>
-      <w:proofErr w:type="spellStart"/>
-      <w:r>
-        <w:t>logado</w:t>
-      </w:r>
-      <w:proofErr w:type="spellEnd"/>
-      <w:r>
-        <w:t xml:space="preserve"> o menu deve ter:</w:t>
+        <w:t>Se estiver logado o menu deve ter:</w:t>
       </w:r>
     </w:p>
     <w:p>
@@ -4975,15 +4987,7 @@
         <w:pStyle w:val="Textodecomentrio"/>
       </w:pPr>
       <w:r>
-        <w:t xml:space="preserve">Se não estiver </w:t>
-      </w:r>
-      <w:proofErr w:type="spellStart"/>
-      <w:r>
-        <w:t>logado</w:t>
-      </w:r>
-      <w:proofErr w:type="spellEnd"/>
-      <w:r>
-        <w:t xml:space="preserve"> o menu deve ter:</w:t>
+        <w:t>Se não estiver logado o menu deve ter:</w:t>
       </w:r>
     </w:p>
     <w:p>
@@ -5004,7 +5008,7 @@
       </w:r>
     </w:p>
   </w:comment>
-  <w:comment w:id="3" w:author="Guilherme Bornia" w:date="2017-10-07T18:43:00Z" w:initials="GB">
+  <w:comment w:id="4" w:author="Guilherme Bornia" w:date="2017-10-07T18:43:00Z" w:initials="GB">
     <w:p>
       <w:pPr>
         <w:pStyle w:val="Textodecomentrio"/>
@@ -5020,7 +5024,7 @@
       </w:r>
     </w:p>
   </w:comment>
-  <w:comment w:id="4" w:author="Guilherme Bornia" w:date="2017-10-07T18:41:00Z" w:initials="GB">
+  <w:comment w:id="5" w:author="Guilherme Bornia" w:date="2017-10-07T18:41:00Z" w:initials="GB">
     <w:p>
       <w:pPr>
         <w:pStyle w:val="Textodecomentrio"/>
@@ -5081,15 +5085,7 @@
         </w:numPr>
       </w:pPr>
       <w:r>
-        <w:t xml:space="preserve"> O número de envolvidos pode ser </w:t>
-      </w:r>
-      <w:proofErr w:type="spellStart"/>
-      <w:r>
-        <w:t>clicável</w:t>
-      </w:r>
-      <w:proofErr w:type="spellEnd"/>
-      <w:r>
-        <w:t xml:space="preserve"> para permitir a identificar quem faz parte daquele gasto.</w:t>
+        <w:t xml:space="preserve"> O número de envolvidos pode ser clicável para permitir a identificar quem faz parte daquele gasto.</w:t>
       </w:r>
     </w:p>
   </w:comment>
@@ -6897,6 +6893,82 @@
       <w:u w:val="single"/>
     </w:rPr>
   </w:style>
+  <w:style w:type="table" w:styleId="TabeladeGrade1Clara">
+    <w:name w:val="Grid Table 1 Light"/>
+    <w:basedOn w:val="Tabelanormal"/>
+    <w:uiPriority w:val="46"/>
+    <w:rsid w:val="00054A1A"/>
+    <w:pPr>
+      <w:spacing w:after="0" w:line="240" w:lineRule="auto"/>
+    </w:pPr>
+    <w:tblPr>
+      <w:tblStyleRowBandSize w:val="1"/>
+      <w:tblStyleColBandSize w:val="1"/>
+      <w:tblBorders>
+        <w:top w:val="single" w:sz="4" w:space="0" w:color="999999" w:themeColor="text1" w:themeTint="66"/>
+        <w:left w:val="single" w:sz="4" w:space="0" w:color="999999" w:themeColor="text1" w:themeTint="66"/>
+        <w:bottom w:val="single" w:sz="4" w:space="0" w:color="999999" w:themeColor="text1" w:themeTint="66"/>
+        <w:right w:val="single" w:sz="4" w:space="0" w:color="999999" w:themeColor="text1" w:themeTint="66"/>
+        <w:insideH w:val="single" w:sz="4" w:space="0" w:color="999999" w:themeColor="text1" w:themeTint="66"/>
+        <w:insideV w:val="single" w:sz="4" w:space="0" w:color="999999" w:themeColor="text1" w:themeTint="66"/>
+      </w:tblBorders>
+    </w:tblPr>
+    <w:tblStylePr w:type="firstRow">
+      <w:rPr>
+        <w:b/>
+        <w:bCs/>
+      </w:rPr>
+      <w:tblPr/>
+      <w:tcPr>
+        <w:tcBorders>
+          <w:bottom w:val="single" w:sz="12" w:space="0" w:color="666666" w:themeColor="text1" w:themeTint="99"/>
+        </w:tcBorders>
+      </w:tcPr>
+    </w:tblStylePr>
+    <w:tblStylePr w:type="lastRow">
+      <w:rPr>
+        <w:b/>
+        <w:bCs/>
+      </w:rPr>
+      <w:tblPr/>
+      <w:tcPr>
+        <w:tcBorders>
+          <w:top w:val="double" w:sz="2" w:space="0" w:color="666666" w:themeColor="text1" w:themeTint="99"/>
+        </w:tcBorders>
+      </w:tcPr>
+    </w:tblStylePr>
+    <w:tblStylePr w:type="firstCol">
+      <w:rPr>
+        <w:b/>
+        <w:bCs/>
+      </w:rPr>
+    </w:tblStylePr>
+    <w:tblStylePr w:type="lastCol">
+      <w:rPr>
+        <w:b/>
+        <w:bCs/>
+      </w:rPr>
+    </w:tblStylePr>
+  </w:style>
+  <w:style w:type="table" w:styleId="TabeladeGradeClara">
+    <w:name w:val="Grid Table Light"/>
+    <w:basedOn w:val="Tabelanormal"/>
+    <w:uiPriority w:val="40"/>
+    <w:rsid w:val="00054A1A"/>
+    <w:pPr>
+      <w:spacing w:after="0" w:line="240" w:lineRule="auto"/>
+    </w:pPr>
+    <w:tblPr>
+      <w:tblBorders>
+        <w:top w:val="single" w:sz="4" w:space="0" w:color="BFBFBF" w:themeColor="background1" w:themeShade="BF"/>
+        <w:left w:val="single" w:sz="4" w:space="0" w:color="BFBFBF" w:themeColor="background1" w:themeShade="BF"/>
+        <w:bottom w:val="single" w:sz="4" w:space="0" w:color="BFBFBF" w:themeColor="background1" w:themeShade="BF"/>
+        <w:right w:val="single" w:sz="4" w:space="0" w:color="BFBFBF" w:themeColor="background1" w:themeShade="BF"/>
+        <w:insideH w:val="single" w:sz="4" w:space="0" w:color="BFBFBF" w:themeColor="background1" w:themeShade="BF"/>
+        <w:insideV w:val="single" w:sz="4" w:space="0" w:color="BFBFBF" w:themeColor="background1" w:themeShade="BF"/>
+      </w:tblBorders>
+    </w:tblPr>
+  </w:style>
 </w:styles>
 </file>
 
@@ -7166,7 +7238,7 @@
 </file>
 
 <file path=customXml/itemProps1.xml><?xml version="1.0" encoding="utf-8"?>
-<ds:datastoreItem xmlns:ds="http://schemas.openxmlformats.org/officeDocument/2006/customXml" ds:itemID="{12BE908C-F372-4217-9EDB-7DC3B362068E}">
+<ds:datastoreItem xmlns:ds="http://schemas.openxmlformats.org/officeDocument/2006/customXml" ds:itemID="{BE9E15E7-C791-476D-8AE7-0B63708E4362}">
   <ds:schemaRefs>
     <ds:schemaRef ds:uri="http://schemas.openxmlformats.org/officeDocument/2006/bibliography"/>
   </ds:schemaRefs>

</xml_diff>

<commit_message>
Atualização das principais necessidades das partes interessadas do Documento de Visão
</commit_message>
<xml_diff>
--- a/RUP/Processo/2. Requisitos/Visão.docx
+++ b/RUP/Processo/2. Requisitos/Visão.docx
@@ -32,12 +32,14 @@
       <w:r>
         <w:t xml:space="preserve">O aplicativo será o </w:t>
       </w:r>
+      <w:proofErr w:type="spellStart"/>
       <w:r>
         <w:rPr>
           <w:i/>
         </w:rPr>
         <w:t>main</w:t>
       </w:r>
+      <w:proofErr w:type="spellEnd"/>
       <w:r>
         <w:t xml:space="preserve"> do projeto. Ele deve indicar ao usuário os valores que precisa receber dos envolvidos na mesma conta bem como o quanto precisa pagar para quitar a sua dívida. Esses valores, o total gasto e as despesas/ressarcimentos, devem ser separados por evento. Por exemplo, os gastos em uma sorveteria envolvendo três pessoas deve ser mostrado separadamente dos gastos em uma lanchonete com os mesmos indivíduos.</w:t>
       </w:r>
@@ -60,7 +62,12 @@
         <w:pStyle w:val="Ttulo1"/>
       </w:pPr>
       <w:r>
-        <w:t>PRINCIPAIS NECESSIDADES DA PARTE INTERESSADA OU USUÁRIO</w:t>
+        <w:t>PRINCIPAIS NECESSIDADES D</w:t>
+      </w:r>
+      <w:bookmarkStart w:id="0" w:name="_GoBack"/>
+      <w:bookmarkEnd w:id="0"/>
+      <w:r>
+        <w:t>A PARTE INTERESSADA OU USUÁRIO</w:t>
       </w:r>
     </w:p>
     <w:tbl>
@@ -77,13 +84,18 @@
         <w:gridCol w:w="1699"/>
       </w:tblGrid>
       <w:tr>
+        <w:trPr>
+          <w:trHeight w:val="680"/>
+        </w:trPr>
         <w:tc>
           <w:tcPr>
             <w:tcW w:w="2087" w:type="dxa"/>
-          </w:tcPr>
-          <w:p>
-            <w:pPr>
-              <w:ind w:firstLine="0"/>
+            <w:vAlign w:val="center"/>
+          </w:tcPr>
+          <w:p>
+            <w:pPr>
+              <w:ind w:firstLine="0"/>
+              <w:jc w:val="center"/>
               <w:rPr>
                 <w:b/>
               </w:rPr>
@@ -99,10 +111,12 @@
         <w:tc>
           <w:tcPr>
             <w:tcW w:w="1310" w:type="dxa"/>
-          </w:tcPr>
-          <w:p>
-            <w:pPr>
-              <w:ind w:firstLine="0"/>
+            <w:vAlign w:val="center"/>
+          </w:tcPr>
+          <w:p>
+            <w:pPr>
+              <w:ind w:firstLine="0"/>
+              <w:jc w:val="center"/>
               <w:rPr>
                 <w:b/>
               </w:rPr>
@@ -118,10 +132,12 @@
         <w:tc>
           <w:tcPr>
             <w:tcW w:w="1699" w:type="dxa"/>
-          </w:tcPr>
-          <w:p>
-            <w:pPr>
-              <w:ind w:firstLine="0"/>
+            <w:vAlign w:val="center"/>
+          </w:tcPr>
+          <w:p>
+            <w:pPr>
+              <w:ind w:firstLine="0"/>
+              <w:jc w:val="center"/>
               <w:rPr>
                 <w:b/>
               </w:rPr>
@@ -137,10 +153,12 @@
         <w:tc>
           <w:tcPr>
             <w:tcW w:w="1699" w:type="dxa"/>
-          </w:tcPr>
-          <w:p>
-            <w:pPr>
-              <w:ind w:firstLine="0"/>
+            <w:vAlign w:val="center"/>
+          </w:tcPr>
+          <w:p>
+            <w:pPr>
+              <w:ind w:firstLine="0"/>
+              <w:jc w:val="center"/>
               <w:rPr>
                 <w:b/>
               </w:rPr>
@@ -156,10 +174,12 @@
         <w:tc>
           <w:tcPr>
             <w:tcW w:w="1699" w:type="dxa"/>
-          </w:tcPr>
-          <w:p>
-            <w:pPr>
-              <w:ind w:firstLine="0"/>
+            <w:vAlign w:val="center"/>
+          </w:tcPr>
+          <w:p>
+            <w:pPr>
+              <w:ind w:firstLine="0"/>
+              <w:jc w:val="center"/>
               <w:rPr>
                 <w:b/>
               </w:rPr>
@@ -401,6 +421,7 @@
               <w:rPr>
                 <w:sz w:val="20"/>
               </w:rPr>
+              <w:lastRenderedPageBreak/>
               <w:t>Saber quando uma gasto expirará.</w:t>
             </w:r>
           </w:p>
@@ -439,14 +460,26 @@
               <w:rPr>
                 <w:sz w:val="20"/>
               </w:rPr>
-              <w:t xml:space="preserve">Emitir notificação por </w:t>
-            </w:r>
-            <w:r>
+              <w:t>Emitir notificação por meios externos a aplicação.</w:t>
+            </w:r>
+          </w:p>
+        </w:tc>
+        <w:tc>
+          <w:tcPr>
+            <w:tcW w:w="1699" w:type="dxa"/>
+          </w:tcPr>
+          <w:p>
+            <w:pPr>
+              <w:ind w:firstLine="0"/>
               <w:rPr>
                 <w:sz w:val="20"/>
               </w:rPr>
-              <w:lastRenderedPageBreak/>
-              <w:t>meios externos a aplicação.</w:t>
+            </w:pPr>
+            <w:r>
+              <w:rPr>
+                <w:sz w:val="20"/>
+              </w:rPr>
+              <w:t>Não há controle disso.</w:t>
             </w:r>
           </w:p>
         </w:tc>
@@ -465,8 +498,44 @@
               <w:rPr>
                 <w:sz w:val="20"/>
               </w:rPr>
-              <w:lastRenderedPageBreak/>
-              <w:t>Não há controle disso.</w:t>
+              <w:t>O usuário será notificado quando faltar 2 dias para o vencimento de uma conta.</w:t>
+            </w:r>
+          </w:p>
+        </w:tc>
+      </w:tr>
+      <w:tr>
+        <w:tc>
+          <w:tcPr>
+            <w:tcW w:w="2087" w:type="dxa"/>
+          </w:tcPr>
+          <w:p>
+            <w:pPr>
+              <w:ind w:firstLine="0"/>
+            </w:pPr>
+            <w:r>
+              <w:rPr>
+                <w:sz w:val="20"/>
+              </w:rPr>
+              <w:t>Anexar comprovante fiscal.</w:t>
+            </w:r>
+          </w:p>
+        </w:tc>
+        <w:tc>
+          <w:tcPr>
+            <w:tcW w:w="1310" w:type="dxa"/>
+          </w:tcPr>
+          <w:p>
+            <w:pPr>
+              <w:ind w:firstLine="0"/>
+              <w:rPr>
+                <w:sz w:val="20"/>
+              </w:rPr>
+            </w:pPr>
+            <w:r>
+              <w:rPr>
+                <w:sz w:val="20"/>
+              </w:rPr>
+              <w:t>Média</w:t>
             </w:r>
           </w:p>
         </w:tc>
@@ -485,14 +554,45 @@
               <w:rPr>
                 <w:sz w:val="20"/>
               </w:rPr>
-              <w:t xml:space="preserve">O usuário será notificado </w:t>
-            </w:r>
-            <w:r>
+              <w:t>Permitir que o comprovante fiscal seja anexado a um gasto.</w:t>
+            </w:r>
+          </w:p>
+        </w:tc>
+        <w:tc>
+          <w:tcPr>
+            <w:tcW w:w="1699" w:type="dxa"/>
+          </w:tcPr>
+          <w:p>
+            <w:pPr>
+              <w:ind w:firstLine="0"/>
               <w:rPr>
                 <w:sz w:val="20"/>
               </w:rPr>
-              <w:lastRenderedPageBreak/>
-              <w:t>quando faltar 2 dias para o vencimento de uma conta.</w:t>
+            </w:pPr>
+            <w:r>
+              <w:rPr>
+                <w:sz w:val="20"/>
+              </w:rPr>
+              <w:t>Não há uma forma para realizar o upload.</w:t>
+            </w:r>
+          </w:p>
+        </w:tc>
+        <w:tc>
+          <w:tcPr>
+            <w:tcW w:w="1699" w:type="dxa"/>
+          </w:tcPr>
+          <w:p>
+            <w:pPr>
+              <w:ind w:firstLine="0"/>
+              <w:rPr>
+                <w:sz w:val="20"/>
+              </w:rPr>
+            </w:pPr>
+            <w:r>
+              <w:rPr>
+                <w:sz w:val="20"/>
+              </w:rPr>
+              <w:t>Oferecer a opção do usuário adicionar um arquivo PDF, JPEG ou PNG ao adicionar um gasto.</w:t>
             </w:r>
           </w:p>
         </w:tc>
@@ -509,6 +609,12 @@
                 <w:sz w:val="20"/>
               </w:rPr>
             </w:pPr>
+            <w:r>
+              <w:rPr>
+                <w:sz w:val="20"/>
+              </w:rPr>
+              <w:t>Facilitar a inserção de gastos.</w:t>
+            </w:r>
           </w:p>
         </w:tc>
         <w:tc>
@@ -522,6 +628,12 @@
                 <w:sz w:val="20"/>
               </w:rPr>
             </w:pPr>
+            <w:r>
+              <w:rPr>
+                <w:sz w:val="20"/>
+              </w:rPr>
+              <w:t>Média</w:t>
+            </w:r>
           </w:p>
         </w:tc>
         <w:tc>
@@ -535,6 +647,12 @@
                 <w:sz w:val="20"/>
               </w:rPr>
             </w:pPr>
+            <w:r>
+              <w:rPr>
+                <w:sz w:val="20"/>
+              </w:rPr>
+              <w:t>Fazer com que o processo para adicionar um gasto seja simples e rápido.</w:t>
+            </w:r>
           </w:p>
         </w:tc>
         <w:tc>
@@ -548,6 +666,26 @@
                 <w:sz w:val="20"/>
               </w:rPr>
             </w:pPr>
+            <w:r>
+              <w:rPr>
+                <w:sz w:val="20"/>
+              </w:rPr>
+              <w:t xml:space="preserve">É preciso preencher as células do </w:t>
+            </w:r>
+            <w:proofErr w:type="spellStart"/>
+            <w:r>
+              <w:rPr>
+                <w:sz w:val="20"/>
+              </w:rPr>
+              <w:t>excel</w:t>
+            </w:r>
+            <w:proofErr w:type="spellEnd"/>
+            <w:r>
+              <w:rPr>
+                <w:sz w:val="20"/>
+              </w:rPr>
+              <w:t>, uma a uma.</w:t>
+            </w:r>
           </w:p>
         </w:tc>
         <w:tc>
@@ -561,6 +699,12 @@
                 <w:sz w:val="20"/>
               </w:rPr>
             </w:pPr>
+            <w:r>
+              <w:rPr>
+                <w:sz w:val="20"/>
+              </w:rPr>
+              <w:t>Requisitar  o menor número de informações possível e permitir a navegabilidade entre os campos.</w:t>
+            </w:r>
           </w:p>
         </w:tc>
       </w:tr>
@@ -570,18 +714,18 @@
       <w:pPr>
         <w:pStyle w:val="Ttulo1"/>
       </w:pPr>
-      <w:commentRangeStart w:id="0"/>
+      <w:commentRangeStart w:id="1"/>
       <w:r>
         <w:t>RECURSOS DO PRODUTO</w:t>
       </w:r>
-      <w:commentRangeEnd w:id="0"/>
+      <w:commentRangeEnd w:id="1"/>
       <w:r>
         <w:rPr>
           <w:rStyle w:val="Refdecomentrio"/>
           <w:rFonts w:eastAsiaTheme="minorHAnsi" w:cstheme="minorBidi"/>
           <w:b w:val="0"/>
         </w:rPr>
-        <w:commentReference w:id="0"/>
+        <w:commentReference w:id="1"/>
       </w:r>
     </w:p>
     <w:p>
@@ -815,8 +959,6 @@
             <w:r>
               <w:t xml:space="preserve"> evento;</w:t>
             </w:r>
-            <w:bookmarkStart w:id="1" w:name="_GoBack"/>
-            <w:bookmarkEnd w:id="1"/>
           </w:p>
         </w:tc>
       </w:tr>
@@ -2216,7 +2358,15 @@
               <w:t>usuário</w:t>
             </w:r>
             <w:r>
-              <w:t xml:space="preserve"> deseja fazer logout;</w:t>
+              <w:t xml:space="preserve"> deseja fazer </w:t>
+            </w:r>
+            <w:proofErr w:type="spellStart"/>
+            <w:r>
+              <w:t>logout</w:t>
+            </w:r>
+            <w:proofErr w:type="spellEnd"/>
+            <w:r>
+              <w:t>;</w:t>
             </w:r>
           </w:p>
         </w:tc>
@@ -3249,6 +3399,7 @@
         </w:numPr>
       </w:pPr>
       <w:r>
+        <w:lastRenderedPageBreak/>
         <w:t>Identificado em: a data de quando o risco foi identificado;</w:t>
       </w:r>
     </w:p>
@@ -3730,7 +3881,6 @@
               <w:rPr>
                 <w:b/>
               </w:rPr>
-              <w:lastRenderedPageBreak/>
               <w:t>Descrição:</w:t>
             </w:r>
           </w:p>
@@ -4351,7 +4501,25 @@
                 <w:color w:val="000000"/>
                 <w:lang w:eastAsia="pt-BR"/>
               </w:rPr>
-              <w:t>/Subsconsciente/Inconsciente</w:t>
+              <w:t>/</w:t>
+            </w:r>
+            <w:proofErr w:type="spellStart"/>
+            <w:r>
+              <w:rPr>
+                <w:rFonts w:eastAsia="Times New Roman" w:cs="Arial"/>
+                <w:color w:val="000000"/>
+                <w:lang w:eastAsia="pt-BR"/>
+              </w:rPr>
+              <w:t>Subsconsciente</w:t>
+            </w:r>
+            <w:proofErr w:type="spellEnd"/>
+            <w:r>
+              <w:rPr>
+                <w:rFonts w:eastAsia="Times New Roman" w:cs="Arial"/>
+                <w:color w:val="000000"/>
+                <w:lang w:eastAsia="pt-BR"/>
+              </w:rPr>
+              <w:t>/Inconsciente</w:t>
             </w:r>
           </w:p>
         </w:tc>
@@ -4621,6 +4789,7 @@
         <w:pStyle w:val="Ttulo1"/>
       </w:pPr>
       <w:r>
+        <w:lastRenderedPageBreak/>
         <w:t>Cronograma</w:t>
       </w:r>
     </w:p>
@@ -4902,7 +5071,7 @@
 
 <file path=word/comments.xml><?xml version="1.0" encoding="utf-8"?>
 <w:comments xmlns:wpc="http://schemas.microsoft.com/office/word/2010/wordprocessingCanvas" xmlns:cx="http://schemas.microsoft.com/office/drawing/2014/chartex" xmlns:mc="http://schemas.openxmlformats.org/markup-compatibility/2006" xmlns:o="urn:schemas-microsoft-com:office:office" xmlns:r="http://schemas.openxmlformats.org/officeDocument/2006/relationships" xmlns:m="http://schemas.openxmlformats.org/officeDocument/2006/math" xmlns:v="urn:schemas-microsoft-com:vml" xmlns:wp14="http://schemas.microsoft.com/office/word/2010/wordprocessingDrawing" xmlns:wp="http://schemas.openxmlformats.org/drawingml/2006/wordprocessingDrawing" xmlns:w10="urn:schemas-microsoft-com:office:word" xmlns:w="http://schemas.openxmlformats.org/wordprocessingml/2006/main" xmlns:w14="http://schemas.microsoft.com/office/word/2010/wordml" xmlns:w15="http://schemas.microsoft.com/office/word/2012/wordml" xmlns:w16se="http://schemas.microsoft.com/office/word/2015/wordml/symex" xmlns:wpg="http://schemas.microsoft.com/office/word/2010/wordprocessingGroup" xmlns:wpi="http://schemas.microsoft.com/office/word/2010/wordprocessingInk" xmlns:wne="http://schemas.microsoft.com/office/word/2006/wordml" xmlns:wps="http://schemas.microsoft.com/office/word/2010/wordprocessingShape" mc:Ignorable="w14 w15 w16se wp14">
-  <w:comment w:id="0" w:author="Guilherme Bornia" w:date="2017-10-02T16:04:00Z" w:initials="GB">
+  <w:comment w:id="1" w:author="Guilherme Bornia" w:date="2017-10-02T16:04:00Z" w:initials="GB">
     <w:p>
       <w:pPr>
         <w:pStyle w:val="Textodecomentrio"/>
@@ -4941,7 +5110,10 @@
         <w:annotationRef/>
       </w:r>
       <w:r>
-        <w:t>Fazer um painel com as fotos de cada usuário e logo abaixo da foto quanto deve receber (+ R$ 00,00) e quanto deve pagar (- R$ 00,00). Além disso, deve ter um botão de “+ detalhes” que exibirá, ao ser clicado, o mesmo painel, mas indicando o quanto cada um deve pagar e receber da pessoa que recebeu o clique.</w:t>
+        <w:t>Fazer um painel com as fotos de cada usuário e logo abaixo da foto quanto deve receber (+ R$ 00,00) e quanto deve pagar (- R$ 00,00). Além disso, deve ter um botão de “</w:t>
+      </w:r>
+      <w:r>
+        <w:t>+ detalhes” que exibirá, ao ser clicado, o mesmo painel, mas indicando o quanto cada um deve pagar e receber da pessoa que recebeu o clique.</w:t>
       </w:r>
     </w:p>
   </w:comment>
@@ -4957,7 +5129,10 @@
         <w:annotationRef/>
       </w:r>
       <w:r>
-        <w:t>Se estiver logado o menu deve ter:</w:t>
+        <w:t xml:space="preserve">Se estiver </w:t>
+      </w:r>
+      <w:r>
+        <w:t>logado o menu deve ter:</w:t>
       </w:r>
     </w:p>
     <w:p>
@@ -5085,7 +5260,10 @@
         </w:numPr>
       </w:pPr>
       <w:r>
-        <w:t xml:space="preserve"> O número de envolvidos pode ser clicável para permitir a identificar quem faz parte daquele gasto.</w:t>
+        <w:t xml:space="preserve"> O número de envolvidos pode ser </w:t>
+      </w:r>
+      <w:r>
+        <w:t>clicável para permitir a identificar quem faz parte daquele gasto.</w:t>
       </w:r>
     </w:p>
   </w:comment>
@@ -7238,7 +7416,7 @@
 </file>
 
 <file path=customXml/itemProps1.xml><?xml version="1.0" encoding="utf-8"?>
-<ds:datastoreItem xmlns:ds="http://schemas.openxmlformats.org/officeDocument/2006/customXml" ds:itemID="{BE9E15E7-C791-476D-8AE7-0B63708E4362}">
+<ds:datastoreItem xmlns:ds="http://schemas.openxmlformats.org/officeDocument/2006/customXml" ds:itemID="{0067CA08-D0AE-421E-ACE8-6FE99D4E0A04}">
   <ds:schemaRefs>
     <ds:schemaRef ds:uri="http://schemas.openxmlformats.org/officeDocument/2006/bibliography"/>
   </ds:schemaRefs>

</xml_diff>

<commit_message>
Atualização das Principais Necessidades da Parte Interessada
</commit_message>
<xml_diff>
--- a/RUP/Processo/2. Requisitos/Visão.docx
+++ b/RUP/Processo/2. Requisitos/Visão.docx
@@ -32,14 +32,12 @@
       <w:r>
         <w:t xml:space="preserve">O aplicativo será o </w:t>
       </w:r>
-      <w:proofErr w:type="spellStart"/>
       <w:r>
         <w:rPr>
           <w:i/>
         </w:rPr>
         <w:t>main</w:t>
       </w:r>
-      <w:proofErr w:type="spellEnd"/>
       <w:r>
         <w:t xml:space="preserve"> do projeto. Ele deve indicar ao usuário os valores que precisa receber dos envolvidos na mesma conta bem como o quanto precisa pagar para quitar a sua dívida. Esses valores, o total gasto e as despesas/ressarcimentos, devem ser separados por evento. Por exemplo, os gastos em uma sorveteria envolvendo três pessoas deve ser mostrado separadamente dos gastos em uma lanchonete com os mesmos indivíduos.</w:t>
       </w:r>
@@ -62,12 +60,7 @@
         <w:pStyle w:val="Ttulo1"/>
       </w:pPr>
       <w:r>
-        <w:t>PRINCIPAIS NECESSIDADES D</w:t>
-      </w:r>
-      <w:bookmarkStart w:id="0" w:name="_GoBack"/>
-      <w:bookmarkEnd w:id="0"/>
-      <w:r>
-        <w:t>A PARTE INTERESSADA OU USUÁRIO</w:t>
+        <w:t>PRINCIPAIS NECESSIDADES DA PARTE INTERESSADA OU USUÁRIO</w:t>
       </w:r>
     </w:p>
     <w:tbl>
@@ -670,21 +663,66 @@
               <w:rPr>
                 <w:sz w:val="20"/>
               </w:rPr>
-              <w:t xml:space="preserve">É preciso preencher as células do </w:t>
-            </w:r>
-            <w:proofErr w:type="spellStart"/>
-            <w:r>
+              <w:t>É preciso preencher as células do excel, uma a uma.</w:t>
+            </w:r>
+          </w:p>
+        </w:tc>
+        <w:tc>
+          <w:tcPr>
+            <w:tcW w:w="1699" w:type="dxa"/>
+          </w:tcPr>
+          <w:p>
+            <w:pPr>
+              <w:ind w:firstLine="0"/>
               <w:rPr>
                 <w:sz w:val="20"/>
               </w:rPr>
-              <w:t>excel</w:t>
-            </w:r>
-            <w:proofErr w:type="spellEnd"/>
+            </w:pPr>
             <w:r>
               <w:rPr>
                 <w:sz w:val="20"/>
               </w:rPr>
-              <w:t>, uma a uma.</w:t>
+              <w:t>Requisitar  o menor número de informações possível e permitir a navegabilidade entre os campos.</w:t>
+            </w:r>
+          </w:p>
+        </w:tc>
+      </w:tr>
+      <w:tr>
+        <w:tc>
+          <w:tcPr>
+            <w:tcW w:w="2087" w:type="dxa"/>
+          </w:tcPr>
+          <w:p>
+            <w:pPr>
+              <w:ind w:firstLine="0"/>
+              <w:rPr>
+                <w:sz w:val="20"/>
+              </w:rPr>
+            </w:pPr>
+            <w:r>
+              <w:rPr>
+                <w:sz w:val="20"/>
+              </w:rPr>
+              <w:t>Mostrar um extrato de gastos.</w:t>
+            </w:r>
+          </w:p>
+        </w:tc>
+        <w:tc>
+          <w:tcPr>
+            <w:tcW w:w="1310" w:type="dxa"/>
+          </w:tcPr>
+          <w:p>
+            <w:pPr>
+              <w:ind w:firstLine="0"/>
+              <w:rPr>
+                <w:sz w:val="20"/>
+              </w:rPr>
+            </w:pPr>
+            <w:r>
+              <w:rPr>
+                <w:sz w:val="20"/>
+              </w:rPr>
+              <w:t>Média</w:t>
             </w:r>
           </w:p>
         </w:tc>
@@ -703,8 +741,48 @@
               <w:rPr>
                 <w:sz w:val="20"/>
               </w:rPr>
-              <w:t>Requisitar  o menor número de informações possível e permitir a navegabilidade entre os campos.</w:t>
-            </w:r>
+              <w:t>Saber para quem é preciso pagar e de quem é preciso receber de uma forma mais breve, fácil de visualizar..</w:t>
+            </w:r>
+          </w:p>
+        </w:tc>
+        <w:tc>
+          <w:tcPr>
+            <w:tcW w:w="1699" w:type="dxa"/>
+          </w:tcPr>
+          <w:p>
+            <w:pPr>
+              <w:ind w:firstLine="0"/>
+              <w:rPr>
+                <w:sz w:val="20"/>
+              </w:rPr>
+            </w:pPr>
+            <w:r>
+              <w:rPr>
+                <w:sz w:val="20"/>
+              </w:rPr>
+              <w:t>O controle é feito pelo Excel, mas não se sabe quem deve para quem. Sabe-se apenas quanto a menos ou a mais uma pessoa tem de pagar.</w:t>
+            </w:r>
+          </w:p>
+        </w:tc>
+        <w:tc>
+          <w:tcPr>
+            <w:tcW w:w="1699" w:type="dxa"/>
+          </w:tcPr>
+          <w:p>
+            <w:pPr>
+              <w:ind w:firstLine="0"/>
+              <w:rPr>
+                <w:sz w:val="20"/>
+              </w:rPr>
+            </w:pPr>
+            <w:r>
+              <w:rPr>
+                <w:sz w:val="20"/>
+              </w:rPr>
+              <w:t>Na página onde os gastos são mostrados, exibir também se o usuário está com saldo negativo (precisar pagar alguém) ou com saldo positivo (precisa receber de alguém).</w:t>
+            </w:r>
+            <w:bookmarkStart w:id="0" w:name="_GoBack"/>
+            <w:bookmarkEnd w:id="0"/>
           </w:p>
         </w:tc>
       </w:tr>
@@ -716,6 +794,7 @@
       </w:pPr>
       <w:commentRangeStart w:id="1"/>
       <w:r>
+        <w:lastRenderedPageBreak/>
         <w:t>RECURSOS DO PRODUTO</w:t>
       </w:r>
       <w:commentRangeEnd w:id="1"/>
@@ -2358,15 +2437,7 @@
               <w:t>usuário</w:t>
             </w:r>
             <w:r>
-              <w:t xml:space="preserve"> deseja fazer </w:t>
-            </w:r>
-            <w:proofErr w:type="spellStart"/>
-            <w:r>
-              <w:t>logout</w:t>
-            </w:r>
-            <w:proofErr w:type="spellEnd"/>
-            <w:r>
-              <w:t>;</w:t>
+              <w:t xml:space="preserve"> deseja fazer logout;</w:t>
             </w:r>
           </w:p>
         </w:tc>
@@ -3399,7 +3470,6 @@
         </w:numPr>
       </w:pPr>
       <w:r>
-        <w:lastRenderedPageBreak/>
         <w:t>Identificado em: a data de quando o risco foi identificado;</w:t>
       </w:r>
     </w:p>
@@ -4106,6 +4176,7 @@
         <w:pStyle w:val="Ttulo1"/>
       </w:pPr>
       <w:r>
+        <w:lastRenderedPageBreak/>
         <w:t>Diagramas</w:t>
       </w:r>
     </w:p>
@@ -4501,25 +4572,7 @@
                 <w:color w:val="000000"/>
                 <w:lang w:eastAsia="pt-BR"/>
               </w:rPr>
-              <w:t>/</w:t>
-            </w:r>
-            <w:proofErr w:type="spellStart"/>
-            <w:r>
-              <w:rPr>
-                <w:rFonts w:eastAsia="Times New Roman" w:cs="Arial"/>
-                <w:color w:val="000000"/>
-                <w:lang w:eastAsia="pt-BR"/>
-              </w:rPr>
-              <w:t>Subsconsciente</w:t>
-            </w:r>
-            <w:proofErr w:type="spellEnd"/>
-            <w:r>
-              <w:rPr>
-                <w:rFonts w:eastAsia="Times New Roman" w:cs="Arial"/>
-                <w:color w:val="000000"/>
-                <w:lang w:eastAsia="pt-BR"/>
-              </w:rPr>
-              <w:t>/Inconsciente</w:t>
+              <w:t>/Subsconsciente/Inconsciente</w:t>
             </w:r>
           </w:p>
         </w:tc>
@@ -4789,7 +4842,6 @@
         <w:pStyle w:val="Ttulo1"/>
       </w:pPr>
       <w:r>
-        <w:lastRenderedPageBreak/>
         <w:t>Cronograma</w:t>
       </w:r>
     </w:p>
@@ -5110,10 +5162,7 @@
         <w:annotationRef/>
       </w:r>
       <w:r>
-        <w:t>Fazer um painel com as fotos de cada usuário e logo abaixo da foto quanto deve receber (+ R$ 00,00) e quanto deve pagar (- R$ 00,00). Além disso, deve ter um botão de “</w:t>
-      </w:r>
-      <w:r>
-        <w:t>+ detalhes” que exibirá, ao ser clicado, o mesmo painel, mas indicando o quanto cada um deve pagar e receber da pessoa que recebeu o clique.</w:t>
+        <w:t>Fazer um painel com as fotos de cada usuário e logo abaixo da foto quanto deve receber (+ R$ 00,00) e quanto deve pagar (- R$ 00,00). Além disso, deve ter um botão de “+ detalhes” que exibirá, ao ser clicado, o mesmo painel, mas indicando o quanto cada um deve pagar e receber da pessoa que recebeu o clique.</w:t>
       </w:r>
     </w:p>
   </w:comment>
@@ -5129,10 +5178,7 @@
         <w:annotationRef/>
       </w:r>
       <w:r>
-        <w:t xml:space="preserve">Se estiver </w:t>
-      </w:r>
-      <w:r>
-        <w:t>logado o menu deve ter:</w:t>
+        <w:t>Se estiver logado o menu deve ter:</w:t>
       </w:r>
     </w:p>
     <w:p>
@@ -5260,10 +5306,7 @@
         </w:numPr>
       </w:pPr>
       <w:r>
-        <w:t xml:space="preserve"> O número de envolvidos pode ser </w:t>
-      </w:r>
-      <w:r>
-        <w:t>clicável para permitir a identificar quem faz parte daquele gasto.</w:t>
+        <w:t xml:space="preserve"> O número de envolvidos pode ser clicável para permitir a identificar quem faz parte daquele gasto.</w:t>
       </w:r>
     </w:p>
   </w:comment>
@@ -7416,7 +7459,7 @@
 </file>
 
 <file path=customXml/itemProps1.xml><?xml version="1.0" encoding="utf-8"?>
-<ds:datastoreItem xmlns:ds="http://schemas.openxmlformats.org/officeDocument/2006/customXml" ds:itemID="{0067CA08-D0AE-421E-ACE8-6FE99D4E0A04}">
+<ds:datastoreItem xmlns:ds="http://schemas.openxmlformats.org/officeDocument/2006/customXml" ds:itemID="{814F5C7A-7274-45C7-BCB2-41E4C6191885}">
   <ds:schemaRefs>
     <ds:schemaRef ds:uri="http://schemas.openxmlformats.org/officeDocument/2006/bibliography"/>
   </ds:schemaRefs>

</xml_diff>

<commit_message>
Inclusão da análise de mercado em Oportunidades de Negócio
</commit_message>
<xml_diff>
--- a/RUP/Processo/2. Requisitos/Visão.docx
+++ b/RUP/Processo/2. Requisitos/Visão.docx
@@ -52,7 +52,26 @@
     </w:p>
     <w:p>
       <w:r>
-        <w:t>Apresentar a análise de mercado.</w:t>
+        <w:t>Foi feita uma análise de mercado analisando as aplicações que fazem parte do mesmo nicho de mercado a fim de distinguir o diferencial competitivo da ferramenta a ser desenvolvida</w:t>
+      </w:r>
+      <w:r>
+        <w:t xml:space="preserve"> e agregar novas ideias</w:t>
+      </w:r>
+      <w:r>
+        <w:t>.</w:t>
+      </w:r>
+    </w:p>
+    <w:p>
+      <w:r>
+        <w:t>Para realizar a análise, foram levantadas 10 questões (e observações) para extrair os dados dos concorrentes de forma padronizada e então elas foram apli</w:t>
+      </w:r>
+      <w:r>
+        <w:t>cadas concorrente a concorrente, explorando suas ferramentas utilizando dados simulados.</w:t>
+      </w:r>
+    </w:p>
+    <w:p>
+      <w:r>
+        <w:t>Consulte o Anexo 1 – Análise de Mercado.</w:t>
       </w:r>
     </w:p>
     <w:p>
@@ -296,7 +315,14 @@
               <w:rPr>
                 <w:sz w:val="20"/>
               </w:rPr>
-              <w:t>Ao incluir, modificar e excluir será enviado uma notificação através do e-mail cadastrado do usuário.</w:t>
+              <w:t>Ao incluir, modificar e excluir será enviado uma notificação através do e-</w:t>
+            </w:r>
+            <w:r>
+              <w:rPr>
+                <w:sz w:val="20"/>
+              </w:rPr>
+              <w:lastRenderedPageBreak/>
+              <w:t>mail cadastrado do usuário.</w:t>
             </w:r>
           </w:p>
         </w:tc>
@@ -317,6 +343,7 @@
               <w:rPr>
                 <w:sz w:val="20"/>
               </w:rPr>
+              <w:lastRenderedPageBreak/>
               <w:t>Permitir a outras pessoas incluírem ou modificarem gastos.</w:t>
             </w:r>
           </w:p>
@@ -414,7 +441,6 @@
               <w:rPr>
                 <w:sz w:val="20"/>
               </w:rPr>
-              <w:lastRenderedPageBreak/>
               <w:t>Saber quando uma gasto expirará.</w:t>
             </w:r>
           </w:p>
@@ -779,10 +805,15 @@
               <w:rPr>
                 <w:sz w:val="20"/>
               </w:rPr>
-              <w:t>Na página onde os gastos são mostrados, exibir também se o usuário está com saldo negativo (precisar pagar alguém) ou com saldo positivo (precisa receber de alguém).</w:t>
-            </w:r>
-            <w:bookmarkStart w:id="0" w:name="_GoBack"/>
-            <w:bookmarkEnd w:id="0"/>
+              <w:t xml:space="preserve">Na página onde os gastos são mostrados, exibir também se o usuário está com saldo negativo (precisar pagar alguém) ou com saldo positivo </w:t>
+            </w:r>
+            <w:r>
+              <w:rPr>
+                <w:sz w:val="20"/>
+              </w:rPr>
+              <w:lastRenderedPageBreak/>
+              <w:t>(precisa receber de alguém).</w:t>
+            </w:r>
           </w:p>
         </w:tc>
       </w:tr>
@@ -792,19 +823,18 @@
       <w:pPr>
         <w:pStyle w:val="Ttulo1"/>
       </w:pPr>
-      <w:commentRangeStart w:id="1"/>
+      <w:commentRangeStart w:id="0"/>
       <w:r>
-        <w:lastRenderedPageBreak/>
         <w:t>RECURSOS DO PRODUTO</w:t>
       </w:r>
-      <w:commentRangeEnd w:id="1"/>
+      <w:commentRangeEnd w:id="0"/>
       <w:r>
         <w:rPr>
           <w:rStyle w:val="Refdecomentrio"/>
           <w:rFonts w:eastAsiaTheme="minorHAnsi" w:cstheme="minorBidi"/>
           <w:b w:val="0"/>
         </w:rPr>
-        <w:commentReference w:id="1"/>
+        <w:commentReference w:id="0"/>
       </w:r>
     </w:p>
     <w:p>
@@ -1252,7 +1282,7 @@
               </w:numPr>
               <w:jc w:val="center"/>
             </w:pPr>
-            <w:commentRangeStart w:id="2"/>
+            <w:commentRangeStart w:id="1"/>
           </w:p>
         </w:tc>
         <w:tc>
@@ -1280,12 +1310,12 @@
             <w:r>
               <w:t xml:space="preserve"> deseja distinguir os gastos para saber quem deve para quem;</w:t>
             </w:r>
-            <w:commentRangeEnd w:id="2"/>
+            <w:commentRangeEnd w:id="1"/>
             <w:r>
               <w:rPr>
                 <w:rStyle w:val="Refdecomentrio"/>
               </w:rPr>
-              <w:commentReference w:id="2"/>
+              <w:commentReference w:id="1"/>
             </w:r>
           </w:p>
         </w:tc>
@@ -1520,7 +1550,7 @@
               </w:numPr>
               <w:jc w:val="center"/>
             </w:pPr>
-            <w:commentRangeStart w:id="3"/>
+            <w:commentRangeStart w:id="2"/>
           </w:p>
         </w:tc>
         <w:tc>
@@ -1548,12 +1578,12 @@
             <w:r>
               <w:t xml:space="preserve"> deseja que o site possua um menu superior;</w:t>
             </w:r>
-            <w:commentRangeEnd w:id="3"/>
+            <w:commentRangeEnd w:id="2"/>
             <w:r>
               <w:rPr>
                 <w:rStyle w:val="Refdecomentrio"/>
               </w:rPr>
-              <w:commentReference w:id="3"/>
+              <w:commentReference w:id="2"/>
             </w:r>
           </w:p>
         </w:tc>
@@ -1650,7 +1680,7 @@
             <w:pPr>
               <w:ind w:firstLine="0"/>
             </w:pPr>
-            <w:commentRangeStart w:id="4"/>
+            <w:commentRangeStart w:id="3"/>
             <w:r>
               <w:t xml:space="preserve">O </w:t>
             </w:r>
@@ -1663,12 +1693,12 @@
             <w:r>
               <w:t xml:space="preserve"> deseja incluir gastos em um evento. Os campos de inclusão devem ser descrição do gasto, categoria em que o gasto se encaixa, valor do gasto, quem pagou, quem irá dividir o gasto e upload da nota (opcional);</w:t>
             </w:r>
-            <w:commentRangeEnd w:id="4"/>
+            <w:commentRangeEnd w:id="3"/>
             <w:r>
               <w:rPr>
                 <w:rStyle w:val="Refdecomentrio"/>
               </w:rPr>
-              <w:commentReference w:id="4"/>
+              <w:commentReference w:id="3"/>
             </w:r>
           </w:p>
         </w:tc>
@@ -1710,7 +1740,7 @@
             <w:pPr>
               <w:ind w:firstLine="0"/>
             </w:pPr>
-            <w:commentRangeStart w:id="5"/>
+            <w:commentRangeStart w:id="4"/>
             <w:r>
               <w:t xml:space="preserve">O </w:t>
             </w:r>
@@ -1723,12 +1753,12 @@
             <w:r>
               <w:t xml:space="preserve"> deseja poder optar entre receber ou não e-mails sobre atualizações de eventos nos quais faz parte;</w:t>
             </w:r>
-            <w:commentRangeEnd w:id="5"/>
+            <w:commentRangeEnd w:id="4"/>
             <w:r>
               <w:rPr>
                 <w:rStyle w:val="Refdecomentrio"/>
               </w:rPr>
-              <w:commentReference w:id="5"/>
+              <w:commentReference w:id="4"/>
             </w:r>
           </w:p>
         </w:tc>
@@ -1813,7 +1843,7 @@
               </w:numPr>
               <w:jc w:val="center"/>
             </w:pPr>
-            <w:commentRangeStart w:id="6"/>
+            <w:commentRangeStart w:id="5"/>
           </w:p>
         </w:tc>
         <w:tc>
@@ -1841,12 +1871,12 @@
             <w:r>
               <w:t xml:space="preserve"> deseja que, ao fazer login, seja levado à lista de eventos;</w:t>
             </w:r>
-            <w:commentRangeEnd w:id="6"/>
+            <w:commentRangeEnd w:id="5"/>
             <w:r>
               <w:rPr>
                 <w:rStyle w:val="Refdecomentrio"/>
               </w:rPr>
-              <w:commentReference w:id="6"/>
+              <w:commentReference w:id="5"/>
             </w:r>
           </w:p>
         </w:tc>
@@ -2079,7 +2109,7 @@
               </w:numPr>
               <w:jc w:val="center"/>
             </w:pPr>
-            <w:commentRangeStart w:id="7"/>
+            <w:commentRangeStart w:id="6"/>
           </w:p>
         </w:tc>
         <w:tc>
@@ -2107,12 +2137,12 @@
             <w:r>
               <w:t xml:space="preserve"> deseja consultar, editar e excluir eventos;</w:t>
             </w:r>
-            <w:commentRangeEnd w:id="7"/>
+            <w:commentRangeEnd w:id="6"/>
             <w:r>
               <w:rPr>
                 <w:rStyle w:val="Refdecomentrio"/>
               </w:rPr>
-              <w:commentReference w:id="7"/>
+              <w:commentReference w:id="6"/>
             </w:r>
           </w:p>
         </w:tc>
@@ -4019,6 +4049,7 @@
               <w:rPr>
                 <w:b/>
               </w:rPr>
+              <w:lastRenderedPageBreak/>
               <w:t>Contingência:</w:t>
             </w:r>
           </w:p>
@@ -4176,7 +4207,6 @@
         <w:pStyle w:val="Ttulo1"/>
       </w:pPr>
       <w:r>
-        <w:lastRenderedPageBreak/>
         <w:t>Diagramas</w:t>
       </w:r>
     </w:p>
@@ -5111,9 +5141,1860 @@
       </w:tr>
     </w:tbl>
     <w:p/>
+    <w:p>
+      <w:pPr>
+        <w:pStyle w:val="Ttulo1"/>
+      </w:pPr>
+      <w:r>
+        <w:t>Anexos</w:t>
+      </w:r>
+    </w:p>
+    <w:p>
+      <w:pPr>
+        <w:pStyle w:val="Ttulo2"/>
+      </w:pPr>
+      <w:r>
+        <w:t xml:space="preserve"> Anexo 1 – Análise de Mercado</w:t>
+      </w:r>
+    </w:p>
+    <w:p>
+      <w:pPr>
+        <w:spacing w:after="160" w:line="259" w:lineRule="auto"/>
+        <w:ind w:firstLine="0"/>
+        <w:jc w:val="left"/>
+        <w:rPr>
+          <w:rFonts w:eastAsiaTheme="majorEastAsia" w:cstheme="majorBidi"/>
+          <w:b/>
+          <w:sz w:val="24"/>
+          <w:szCs w:val="26"/>
+        </w:rPr>
+      </w:pPr>
+      <w:r>
+        <w:br w:type="page"/>
+      </w:r>
+    </w:p>
+    <w:p>
+      <w:pPr>
+        <w:sectPr>
+          <w:pgSz w:w="11906" w:h="16838"/>
+          <w:pgMar w:top="1417" w:right="1701" w:bottom="1417" w:left="1701" w:header="708" w:footer="708" w:gutter="0"/>
+          <w:cols w:space="708"/>
+          <w:docGrid w:linePitch="360"/>
+        </w:sectPr>
+      </w:pPr>
+    </w:p>
+    <w:tbl>
+      <w:tblPr>
+        <w:tblStyle w:val="TabelaSimples5"/>
+        <w:tblW w:w="0" w:type="auto"/>
+        <w:tblLook w:val="04A0" w:firstRow="1" w:lastRow="0" w:firstColumn="1" w:lastColumn="0" w:noHBand="0" w:noVBand="1"/>
+      </w:tblPr>
+      <w:tblGrid>
+        <w:gridCol w:w="1012"/>
+        <w:gridCol w:w="2594"/>
+        <w:gridCol w:w="3308"/>
+        <w:gridCol w:w="1772"/>
+        <w:gridCol w:w="1772"/>
+        <w:gridCol w:w="1772"/>
+        <w:gridCol w:w="1772"/>
+      </w:tblGrid>
+      <w:tr>
+        <w:trPr>
+          <w:cnfStyle w:val="100000000000" w:firstRow="1" w:lastRow="0" w:firstColumn="0" w:lastColumn="0" w:oddVBand="0" w:evenVBand="0" w:oddHBand="0" w:evenHBand="0" w:firstRowFirstColumn="0" w:firstRowLastColumn="0" w:lastRowFirstColumn="0" w:lastRowLastColumn="0"/>
+        </w:trPr>
+        <w:tc>
+          <w:tcPr>
+            <w:cnfStyle w:val="001000000100" w:firstRow="0" w:lastRow="0" w:firstColumn="1" w:lastColumn="0" w:oddVBand="0" w:evenVBand="0" w:oddHBand="0" w:evenHBand="0" w:firstRowFirstColumn="1" w:firstRowLastColumn="0" w:lastRowFirstColumn="0" w:lastRowLastColumn="0"/>
+            <w:tcW w:w="1012" w:type="dxa"/>
+            <w:vAlign w:val="bottom"/>
+          </w:tcPr>
+          <w:p>
+            <w:pPr>
+              <w:ind w:firstLine="0"/>
+            </w:pPr>
+            <w:r>
+              <w:lastRenderedPageBreak/>
+              <w:t>Ordem</w:t>
+            </w:r>
+          </w:p>
+        </w:tc>
+        <w:tc>
+          <w:tcPr>
+            <w:tcW w:w="2594" w:type="dxa"/>
+            <w:vAlign w:val="bottom"/>
+          </w:tcPr>
+          <w:p>
+            <w:pPr>
+              <w:ind w:firstLine="0"/>
+              <w:cnfStyle w:val="100000000000" w:firstRow="1" w:lastRow="0" w:firstColumn="0" w:lastColumn="0" w:oddVBand="0" w:evenVBand="0" w:oddHBand="0" w:evenHBand="0" w:firstRowFirstColumn="0" w:firstRowLastColumn="0" w:lastRowFirstColumn="0" w:lastRowLastColumn="0"/>
+            </w:pPr>
+            <w:r>
+              <w:t>Perguntas</w:t>
+            </w:r>
+          </w:p>
+        </w:tc>
+        <w:tc>
+          <w:tcPr>
+            <w:tcW w:w="3308" w:type="dxa"/>
+          </w:tcPr>
+          <w:p>
+            <w:pPr>
+              <w:ind w:firstLine="0"/>
+              <w:jc w:val="center"/>
+              <w:cnfStyle w:val="100000000000" w:firstRow="1" w:lastRow="0" w:firstColumn="0" w:lastColumn="0" w:oddVBand="0" w:evenVBand="0" w:oddHBand="0" w:evenHBand="0" w:firstRowFirstColumn="0" w:firstRowLastColumn="0" w:lastRowFirstColumn="0" w:lastRowLastColumn="0"/>
+            </w:pPr>
+            <w:r>
+              <w:rPr>
+                <w:noProof/>
+                <w:lang w:eastAsia="pt-BR"/>
+              </w:rPr>
+              <w:drawing>
+                <wp:inline distT="0" distB="0" distL="0" distR="0" wp14:anchorId="6A7EFD63" wp14:editId="3172AB5F">
+                  <wp:extent cx="595367" cy="476250"/>
+                  <wp:effectExtent l="0" t="0" r="0" b="0"/>
+                  <wp:docPr id="1" name="Imagem 1"/>
+                  <wp:cNvGraphicFramePr>
+                    <a:graphicFrameLocks xmlns:a="http://schemas.openxmlformats.org/drawingml/2006/main" noChangeAspect="1"/>
+                  </wp:cNvGraphicFramePr>
+                  <a:graphic xmlns:a="http://schemas.openxmlformats.org/drawingml/2006/main">
+                    <a:graphicData uri="http://schemas.openxmlformats.org/drawingml/2006/picture">
+                      <pic:pic xmlns:pic="http://schemas.openxmlformats.org/drawingml/2006/picture">
+                        <pic:nvPicPr>
+                          <pic:cNvPr id="1" name="splitthebills.png"/>
+                          <pic:cNvPicPr/>
+                        </pic:nvPicPr>
+                        <pic:blipFill>
+                          <a:blip r:embed="rId8" cstate="print">
+                            <a:extLst>
+                              <a:ext uri="{28A0092B-C50C-407E-A947-70E740481C1C}">
+                                <a14:useLocalDpi xmlns:a14="http://schemas.microsoft.com/office/drawing/2010/main" val="0"/>
+                              </a:ext>
+                            </a:extLst>
+                          </a:blip>
+                          <a:stretch>
+                            <a:fillRect/>
+                          </a:stretch>
+                        </pic:blipFill>
+                        <pic:spPr>
+                          <a:xfrm>
+                            <a:off x="0" y="0"/>
+                            <a:ext cx="642533" cy="513980"/>
+                          </a:xfrm>
+                          <a:prstGeom prst="rect">
+                            <a:avLst/>
+                          </a:prstGeom>
+                        </pic:spPr>
+                      </pic:pic>
+                    </a:graphicData>
+                  </a:graphic>
+                </wp:inline>
+              </w:drawing>
+            </w:r>
+          </w:p>
+        </w:tc>
+        <w:tc>
+          <w:tcPr>
+            <w:tcW w:w="1772" w:type="dxa"/>
+          </w:tcPr>
+          <w:p>
+            <w:pPr>
+              <w:ind w:firstLine="0"/>
+              <w:jc w:val="center"/>
+              <w:cnfStyle w:val="100000000000" w:firstRow="1" w:lastRow="0" w:firstColumn="0" w:lastColumn="0" w:oddVBand="0" w:evenVBand="0" w:oddHBand="0" w:evenHBand="0" w:firstRowFirstColumn="0" w:firstRowLastColumn="0" w:lastRowFirstColumn="0" w:lastRowLastColumn="0"/>
+            </w:pPr>
+            <w:r>
+              <w:rPr>
+                <w:noProof/>
+                <w:lang w:eastAsia="pt-BR"/>
+              </w:rPr>
+              <w:drawing>
+                <wp:inline distT="0" distB="0" distL="0" distR="0" wp14:anchorId="3009B416" wp14:editId="7BECBD5A">
+                  <wp:extent cx="411440" cy="419100"/>
+                  <wp:effectExtent l="0" t="0" r="8255" b="0"/>
+                  <wp:docPr id="2" name="Imagem 2"/>
+                  <wp:cNvGraphicFramePr>
+                    <a:graphicFrameLocks xmlns:a="http://schemas.openxmlformats.org/drawingml/2006/main" noChangeAspect="1"/>
+                  </wp:cNvGraphicFramePr>
+                  <a:graphic xmlns:a="http://schemas.openxmlformats.org/drawingml/2006/main">
+                    <a:graphicData uri="http://schemas.openxmlformats.org/drawingml/2006/picture">
+                      <pic:pic xmlns:pic="http://schemas.openxmlformats.org/drawingml/2006/picture">
+                        <pic:nvPicPr>
+                          <pic:cNvPr id="2" name="wesplit.png"/>
+                          <pic:cNvPicPr/>
+                        </pic:nvPicPr>
+                        <pic:blipFill>
+                          <a:blip r:embed="rId9" cstate="print">
+                            <a:extLst>
+                              <a:ext uri="{28A0092B-C50C-407E-A947-70E740481C1C}">
+                                <a14:useLocalDpi xmlns:a14="http://schemas.microsoft.com/office/drawing/2010/main" val="0"/>
+                              </a:ext>
+                            </a:extLst>
+                          </a:blip>
+                          <a:stretch>
+                            <a:fillRect/>
+                          </a:stretch>
+                        </pic:blipFill>
+                        <pic:spPr>
+                          <a:xfrm>
+                            <a:off x="0" y="0"/>
+                            <a:ext cx="418394" cy="426184"/>
+                          </a:xfrm>
+                          <a:prstGeom prst="rect">
+                            <a:avLst/>
+                          </a:prstGeom>
+                        </pic:spPr>
+                      </pic:pic>
+                    </a:graphicData>
+                  </a:graphic>
+                </wp:inline>
+              </w:drawing>
+            </w:r>
+          </w:p>
+        </w:tc>
+        <w:tc>
+          <w:tcPr>
+            <w:tcW w:w="1772" w:type="dxa"/>
+          </w:tcPr>
+          <w:p>
+            <w:pPr>
+              <w:ind w:firstLine="0"/>
+              <w:cnfStyle w:val="100000000000" w:firstRow="1" w:lastRow="0" w:firstColumn="0" w:lastColumn="0" w:oddVBand="0" w:evenVBand="0" w:oddHBand="0" w:evenHBand="0" w:firstRowFirstColumn="0" w:firstRowLastColumn="0" w:lastRowFirstColumn="0" w:lastRowLastColumn="0"/>
+            </w:pPr>
+            <w:r>
+              <w:t>3</w:t>
+            </w:r>
+          </w:p>
+        </w:tc>
+        <w:tc>
+          <w:tcPr>
+            <w:tcW w:w="1772" w:type="dxa"/>
+          </w:tcPr>
+          <w:p>
+            <w:pPr>
+              <w:ind w:firstLine="0"/>
+              <w:cnfStyle w:val="100000000000" w:firstRow="1" w:lastRow="0" w:firstColumn="0" w:lastColumn="0" w:oddVBand="0" w:evenVBand="0" w:oddHBand="0" w:evenHBand="0" w:firstRowFirstColumn="0" w:firstRowLastColumn="0" w:lastRowFirstColumn="0" w:lastRowLastColumn="0"/>
+            </w:pPr>
+            <w:r>
+              <w:t>4</w:t>
+            </w:r>
+          </w:p>
+        </w:tc>
+        <w:tc>
+          <w:tcPr>
+            <w:tcW w:w="1772" w:type="dxa"/>
+          </w:tcPr>
+          <w:p>
+            <w:pPr>
+              <w:ind w:firstLine="0"/>
+              <w:cnfStyle w:val="100000000000" w:firstRow="1" w:lastRow="0" w:firstColumn="0" w:lastColumn="0" w:oddVBand="0" w:evenVBand="0" w:oddHBand="0" w:evenHBand="0" w:firstRowFirstColumn="0" w:firstRowLastColumn="0" w:lastRowFirstColumn="0" w:lastRowLastColumn="0"/>
+            </w:pPr>
+            <w:r>
+              <w:t>5</w:t>
+            </w:r>
+          </w:p>
+        </w:tc>
+      </w:tr>
+      <w:tr>
+        <w:trPr>
+          <w:cnfStyle w:val="000000100000" w:firstRow="0" w:lastRow="0" w:firstColumn="0" w:lastColumn="0" w:oddVBand="0" w:evenVBand="0" w:oddHBand="1" w:evenHBand="0" w:firstRowFirstColumn="0" w:firstRowLastColumn="0" w:lastRowFirstColumn="0" w:lastRowLastColumn="0"/>
+        </w:trPr>
+        <w:tc>
+          <w:tcPr>
+            <w:cnfStyle w:val="001000000000" w:firstRow="0" w:lastRow="0" w:firstColumn="1" w:lastColumn="0" w:oddVBand="0" w:evenVBand="0" w:oddHBand="0" w:evenHBand="0" w:firstRowFirstColumn="0" w:firstRowLastColumn="0" w:lastRowFirstColumn="0" w:lastRowLastColumn="0"/>
+            <w:tcW w:w="1012" w:type="dxa"/>
+            <w:tcBorders>
+              <w:right w:val="none" w:sz="0" w:space="0" w:color="auto"/>
+            </w:tcBorders>
+          </w:tcPr>
+          <w:p>
+            <w:pPr>
+              <w:pStyle w:val="PargrafodaLista"/>
+              <w:numPr>
+                <w:ilvl w:val="0"/>
+                <w:numId w:val="15"/>
+              </w:numPr>
+              <w:rPr>
+                <w:sz w:val="18"/>
+              </w:rPr>
+            </w:pPr>
+          </w:p>
+        </w:tc>
+        <w:tc>
+          <w:tcPr>
+            <w:tcW w:w="2594" w:type="dxa"/>
+            <w:tcBorders>
+              <w:top w:val="single" w:sz="4" w:space="0" w:color="7F7F7F" w:themeColor="text1" w:themeTint="80"/>
+              <w:right w:val="single" w:sz="4" w:space="0" w:color="7F7F7F" w:themeColor="text1" w:themeTint="80"/>
+            </w:tcBorders>
+          </w:tcPr>
+          <w:p>
+            <w:pPr>
+              <w:ind w:firstLine="0"/>
+              <w:cnfStyle w:val="000000100000" w:firstRow="0" w:lastRow="0" w:firstColumn="0" w:lastColumn="0" w:oddVBand="0" w:evenVBand="0" w:oddHBand="1" w:evenHBand="0" w:firstRowFirstColumn="0" w:firstRowLastColumn="0" w:lastRowFirstColumn="0" w:lastRowLastColumn="0"/>
+            </w:pPr>
+            <w:r>
+              <w:rPr>
+                <w:sz w:val="18"/>
+              </w:rPr>
+              <w:t>Mostra quem deve para quem?</w:t>
+            </w:r>
+          </w:p>
+        </w:tc>
+        <w:tc>
+          <w:tcPr>
+            <w:tcW w:w="3308" w:type="dxa"/>
+            <w:tcBorders>
+              <w:left w:val="single" w:sz="4" w:space="0" w:color="7F7F7F" w:themeColor="text1" w:themeTint="80"/>
+            </w:tcBorders>
+          </w:tcPr>
+          <w:p>
+            <w:pPr>
+              <w:ind w:firstLine="0"/>
+              <w:cnfStyle w:val="000000100000" w:firstRow="0" w:lastRow="0" w:firstColumn="0" w:lastColumn="0" w:oddVBand="0" w:evenVBand="0" w:oddHBand="1" w:evenHBand="0" w:firstRowFirstColumn="0" w:firstRowLastColumn="0" w:lastRowFirstColumn="0" w:lastRowLastColumn="0"/>
+              <w:rPr>
+                <w:sz w:val="18"/>
+              </w:rPr>
+            </w:pPr>
+            <w:r>
+              <w:rPr>
+                <w:sz w:val="18"/>
+              </w:rPr>
+              <w:t>Não.</w:t>
+            </w:r>
+          </w:p>
+        </w:tc>
+        <w:tc>
+          <w:tcPr>
+            <w:tcW w:w="1772" w:type="dxa"/>
+          </w:tcPr>
+          <w:p>
+            <w:pPr>
+              <w:ind w:firstLine="0"/>
+              <w:cnfStyle w:val="000000100000" w:firstRow="0" w:lastRow="0" w:firstColumn="0" w:lastColumn="0" w:oddVBand="0" w:evenVBand="0" w:oddHBand="1" w:evenHBand="0" w:firstRowFirstColumn="0" w:firstRowLastColumn="0" w:lastRowFirstColumn="0" w:lastRowLastColumn="0"/>
+              <w:rPr>
+                <w:sz w:val="18"/>
+              </w:rPr>
+            </w:pPr>
+            <w:r>
+              <w:rPr>
+                <w:sz w:val="18"/>
+              </w:rPr>
+              <w:t>Sim.</w:t>
+            </w:r>
+          </w:p>
+        </w:tc>
+        <w:tc>
+          <w:tcPr>
+            <w:tcW w:w="1772" w:type="dxa"/>
+          </w:tcPr>
+          <w:p>
+            <w:pPr>
+              <w:ind w:firstLine="0"/>
+              <w:cnfStyle w:val="000000100000" w:firstRow="0" w:lastRow="0" w:firstColumn="0" w:lastColumn="0" w:oddVBand="0" w:evenVBand="0" w:oddHBand="1" w:evenHBand="0" w:firstRowFirstColumn="0" w:firstRowLastColumn="0" w:lastRowFirstColumn="0" w:lastRowLastColumn="0"/>
+              <w:rPr>
+                <w:sz w:val="18"/>
+              </w:rPr>
+            </w:pPr>
+          </w:p>
+        </w:tc>
+        <w:tc>
+          <w:tcPr>
+            <w:tcW w:w="1772" w:type="dxa"/>
+          </w:tcPr>
+          <w:p>
+            <w:pPr>
+              <w:ind w:firstLine="0"/>
+              <w:cnfStyle w:val="000000100000" w:firstRow="0" w:lastRow="0" w:firstColumn="0" w:lastColumn="0" w:oddVBand="0" w:evenVBand="0" w:oddHBand="1" w:evenHBand="0" w:firstRowFirstColumn="0" w:firstRowLastColumn="0" w:lastRowFirstColumn="0" w:lastRowLastColumn="0"/>
+              <w:rPr>
+                <w:sz w:val="18"/>
+              </w:rPr>
+            </w:pPr>
+          </w:p>
+        </w:tc>
+        <w:tc>
+          <w:tcPr>
+            <w:tcW w:w="1772" w:type="dxa"/>
+          </w:tcPr>
+          <w:p>
+            <w:pPr>
+              <w:ind w:firstLine="0"/>
+              <w:cnfStyle w:val="000000100000" w:firstRow="0" w:lastRow="0" w:firstColumn="0" w:lastColumn="0" w:oddVBand="0" w:evenVBand="0" w:oddHBand="1" w:evenHBand="0" w:firstRowFirstColumn="0" w:firstRowLastColumn="0" w:lastRowFirstColumn="0" w:lastRowLastColumn="0"/>
+              <w:rPr>
+                <w:sz w:val="18"/>
+              </w:rPr>
+            </w:pPr>
+          </w:p>
+        </w:tc>
+      </w:tr>
+      <w:tr>
+        <w:tc>
+          <w:tcPr>
+            <w:cnfStyle w:val="001000000000" w:firstRow="0" w:lastRow="0" w:firstColumn="1" w:lastColumn="0" w:oddVBand="0" w:evenVBand="0" w:oddHBand="0" w:evenHBand="0" w:firstRowFirstColumn="0" w:firstRowLastColumn="0" w:lastRowFirstColumn="0" w:lastRowLastColumn="0"/>
+            <w:tcW w:w="1012" w:type="dxa"/>
+            <w:tcBorders>
+              <w:right w:val="none" w:sz="0" w:space="0" w:color="auto"/>
+            </w:tcBorders>
+          </w:tcPr>
+          <w:p>
+            <w:pPr>
+              <w:pStyle w:val="PargrafodaLista"/>
+              <w:numPr>
+                <w:ilvl w:val="0"/>
+                <w:numId w:val="15"/>
+              </w:numPr>
+              <w:rPr>
+                <w:sz w:val="18"/>
+              </w:rPr>
+            </w:pPr>
+          </w:p>
+        </w:tc>
+        <w:tc>
+          <w:tcPr>
+            <w:tcW w:w="2594" w:type="dxa"/>
+            <w:tcBorders>
+              <w:right w:val="single" w:sz="4" w:space="0" w:color="7F7F7F" w:themeColor="text1" w:themeTint="80"/>
+            </w:tcBorders>
+          </w:tcPr>
+          <w:p>
+            <w:pPr>
+              <w:ind w:firstLine="0"/>
+              <w:cnfStyle w:val="000000000000" w:firstRow="0" w:lastRow="0" w:firstColumn="0" w:lastColumn="0" w:oddVBand="0" w:evenVBand="0" w:oddHBand="0" w:evenHBand="0" w:firstRowFirstColumn="0" w:firstRowLastColumn="0" w:lastRowFirstColumn="0" w:lastRowLastColumn="0"/>
+            </w:pPr>
+            <w:r>
+              <w:rPr>
+                <w:sz w:val="18"/>
+              </w:rPr>
+              <w:t>É bem conhecida? Onde?</w:t>
+            </w:r>
+          </w:p>
+        </w:tc>
+        <w:tc>
+          <w:tcPr>
+            <w:tcW w:w="3308" w:type="dxa"/>
+            <w:tcBorders>
+              <w:left w:val="single" w:sz="4" w:space="0" w:color="7F7F7F" w:themeColor="text1" w:themeTint="80"/>
+            </w:tcBorders>
+          </w:tcPr>
+          <w:p>
+            <w:pPr>
+              <w:ind w:firstLine="0"/>
+              <w:cnfStyle w:val="000000000000" w:firstRow="0" w:lastRow="0" w:firstColumn="0" w:lastColumn="0" w:oddVBand="0" w:evenVBand="0" w:oddHBand="0" w:evenHBand="0" w:firstRowFirstColumn="0" w:firstRowLastColumn="0" w:lastRowFirstColumn="0" w:lastRowLastColumn="0"/>
+              <w:rPr>
+                <w:sz w:val="18"/>
+              </w:rPr>
+            </w:pPr>
+            <w:r>
+              <w:rPr>
+                <w:sz w:val="18"/>
+              </w:rPr>
+              <w:t>Sim, especialmente no Reino Unido.</w:t>
+            </w:r>
+          </w:p>
+        </w:tc>
+        <w:tc>
+          <w:tcPr>
+            <w:tcW w:w="1772" w:type="dxa"/>
+          </w:tcPr>
+          <w:p>
+            <w:pPr>
+              <w:ind w:firstLine="0"/>
+              <w:cnfStyle w:val="000000000000" w:firstRow="0" w:lastRow="0" w:firstColumn="0" w:lastColumn="0" w:oddVBand="0" w:evenVBand="0" w:oddHBand="0" w:evenHBand="0" w:firstRowFirstColumn="0" w:firstRowLastColumn="0" w:lastRowFirstColumn="0" w:lastRowLastColumn="0"/>
+              <w:rPr>
+                <w:sz w:val="18"/>
+              </w:rPr>
+            </w:pPr>
+            <w:r>
+              <w:rPr>
+                <w:sz w:val="18"/>
+              </w:rPr>
+              <w:t>Sim, especialmente na Europa</w:t>
+            </w:r>
+          </w:p>
+        </w:tc>
+        <w:tc>
+          <w:tcPr>
+            <w:tcW w:w="1772" w:type="dxa"/>
+          </w:tcPr>
+          <w:p>
+            <w:pPr>
+              <w:ind w:firstLine="0"/>
+              <w:cnfStyle w:val="000000000000" w:firstRow="0" w:lastRow="0" w:firstColumn="0" w:lastColumn="0" w:oddVBand="0" w:evenVBand="0" w:oddHBand="0" w:evenHBand="0" w:firstRowFirstColumn="0" w:firstRowLastColumn="0" w:lastRowFirstColumn="0" w:lastRowLastColumn="0"/>
+              <w:rPr>
+                <w:sz w:val="18"/>
+              </w:rPr>
+            </w:pPr>
+          </w:p>
+        </w:tc>
+        <w:tc>
+          <w:tcPr>
+            <w:tcW w:w="1772" w:type="dxa"/>
+          </w:tcPr>
+          <w:p>
+            <w:pPr>
+              <w:ind w:firstLine="0"/>
+              <w:cnfStyle w:val="000000000000" w:firstRow="0" w:lastRow="0" w:firstColumn="0" w:lastColumn="0" w:oddVBand="0" w:evenVBand="0" w:oddHBand="0" w:evenHBand="0" w:firstRowFirstColumn="0" w:firstRowLastColumn="0" w:lastRowFirstColumn="0" w:lastRowLastColumn="0"/>
+              <w:rPr>
+                <w:sz w:val="18"/>
+              </w:rPr>
+            </w:pPr>
+          </w:p>
+        </w:tc>
+        <w:tc>
+          <w:tcPr>
+            <w:tcW w:w="1772" w:type="dxa"/>
+          </w:tcPr>
+          <w:p>
+            <w:pPr>
+              <w:ind w:firstLine="0"/>
+              <w:cnfStyle w:val="000000000000" w:firstRow="0" w:lastRow="0" w:firstColumn="0" w:lastColumn="0" w:oddVBand="0" w:evenVBand="0" w:oddHBand="0" w:evenHBand="0" w:firstRowFirstColumn="0" w:firstRowLastColumn="0" w:lastRowFirstColumn="0" w:lastRowLastColumn="0"/>
+              <w:rPr>
+                <w:sz w:val="18"/>
+              </w:rPr>
+            </w:pPr>
+          </w:p>
+        </w:tc>
+      </w:tr>
+      <w:tr>
+        <w:trPr>
+          <w:cnfStyle w:val="000000100000" w:firstRow="0" w:lastRow="0" w:firstColumn="0" w:lastColumn="0" w:oddVBand="0" w:evenVBand="0" w:oddHBand="1" w:evenHBand="0" w:firstRowFirstColumn="0" w:firstRowLastColumn="0" w:lastRowFirstColumn="0" w:lastRowLastColumn="0"/>
+        </w:trPr>
+        <w:tc>
+          <w:tcPr>
+            <w:cnfStyle w:val="001000000000" w:firstRow="0" w:lastRow="0" w:firstColumn="1" w:lastColumn="0" w:oddVBand="0" w:evenVBand="0" w:oddHBand="0" w:evenHBand="0" w:firstRowFirstColumn="0" w:firstRowLastColumn="0" w:lastRowFirstColumn="0" w:lastRowLastColumn="0"/>
+            <w:tcW w:w="1012" w:type="dxa"/>
+            <w:tcBorders>
+              <w:right w:val="none" w:sz="0" w:space="0" w:color="auto"/>
+            </w:tcBorders>
+          </w:tcPr>
+          <w:p>
+            <w:pPr>
+              <w:pStyle w:val="PargrafodaLista"/>
+              <w:numPr>
+                <w:ilvl w:val="0"/>
+                <w:numId w:val="15"/>
+              </w:numPr>
+              <w:rPr>
+                <w:sz w:val="18"/>
+              </w:rPr>
+            </w:pPr>
+          </w:p>
+        </w:tc>
+        <w:tc>
+          <w:tcPr>
+            <w:tcW w:w="2594" w:type="dxa"/>
+            <w:tcBorders>
+              <w:right w:val="single" w:sz="4" w:space="0" w:color="7F7F7F" w:themeColor="text1" w:themeTint="80"/>
+            </w:tcBorders>
+          </w:tcPr>
+          <w:p>
+            <w:pPr>
+              <w:ind w:firstLine="0"/>
+              <w:cnfStyle w:val="000000100000" w:firstRow="0" w:lastRow="0" w:firstColumn="0" w:lastColumn="0" w:oddVBand="0" w:evenVBand="0" w:oddHBand="1" w:evenHBand="0" w:firstRowFirstColumn="0" w:firstRowLastColumn="0" w:lastRowFirstColumn="0" w:lastRowLastColumn="0"/>
+              <w:rPr>
+                <w:sz w:val="18"/>
+              </w:rPr>
+            </w:pPr>
+            <w:r>
+              <w:rPr>
+                <w:sz w:val="18"/>
+              </w:rPr>
+              <w:t>Emite notificações?</w:t>
+            </w:r>
+          </w:p>
+        </w:tc>
+        <w:tc>
+          <w:tcPr>
+            <w:tcW w:w="3308" w:type="dxa"/>
+            <w:tcBorders>
+              <w:left w:val="single" w:sz="4" w:space="0" w:color="7F7F7F" w:themeColor="text1" w:themeTint="80"/>
+            </w:tcBorders>
+          </w:tcPr>
+          <w:p>
+            <w:pPr>
+              <w:ind w:firstLine="0"/>
+              <w:cnfStyle w:val="000000100000" w:firstRow="0" w:lastRow="0" w:firstColumn="0" w:lastColumn="0" w:oddVBand="0" w:evenVBand="0" w:oddHBand="1" w:evenHBand="0" w:firstRowFirstColumn="0" w:firstRowLastColumn="0" w:lastRowFirstColumn="0" w:lastRowLastColumn="0"/>
+              <w:rPr>
+                <w:sz w:val="18"/>
+              </w:rPr>
+            </w:pPr>
+            <w:r>
+              <w:rPr>
+                <w:sz w:val="18"/>
+              </w:rPr>
+              <w:t>Sim.</w:t>
+            </w:r>
+          </w:p>
+        </w:tc>
+        <w:tc>
+          <w:tcPr>
+            <w:tcW w:w="1772" w:type="dxa"/>
+          </w:tcPr>
+          <w:p>
+            <w:pPr>
+              <w:ind w:firstLine="0"/>
+              <w:cnfStyle w:val="000000100000" w:firstRow="0" w:lastRow="0" w:firstColumn="0" w:lastColumn="0" w:oddVBand="0" w:evenVBand="0" w:oddHBand="1" w:evenHBand="0" w:firstRowFirstColumn="0" w:firstRowLastColumn="0" w:lastRowFirstColumn="0" w:lastRowLastColumn="0"/>
+              <w:rPr>
+                <w:sz w:val="18"/>
+              </w:rPr>
+            </w:pPr>
+            <w:r>
+              <w:rPr>
+                <w:sz w:val="18"/>
+              </w:rPr>
+              <w:t>Sim.</w:t>
+            </w:r>
+          </w:p>
+        </w:tc>
+        <w:tc>
+          <w:tcPr>
+            <w:tcW w:w="1772" w:type="dxa"/>
+          </w:tcPr>
+          <w:p>
+            <w:pPr>
+              <w:ind w:firstLine="0"/>
+              <w:cnfStyle w:val="000000100000" w:firstRow="0" w:lastRow="0" w:firstColumn="0" w:lastColumn="0" w:oddVBand="0" w:evenVBand="0" w:oddHBand="1" w:evenHBand="0" w:firstRowFirstColumn="0" w:firstRowLastColumn="0" w:lastRowFirstColumn="0" w:lastRowLastColumn="0"/>
+              <w:rPr>
+                <w:sz w:val="18"/>
+              </w:rPr>
+            </w:pPr>
+          </w:p>
+        </w:tc>
+        <w:tc>
+          <w:tcPr>
+            <w:tcW w:w="1772" w:type="dxa"/>
+          </w:tcPr>
+          <w:p>
+            <w:pPr>
+              <w:ind w:firstLine="0"/>
+              <w:cnfStyle w:val="000000100000" w:firstRow="0" w:lastRow="0" w:firstColumn="0" w:lastColumn="0" w:oddVBand="0" w:evenVBand="0" w:oddHBand="1" w:evenHBand="0" w:firstRowFirstColumn="0" w:firstRowLastColumn="0" w:lastRowFirstColumn="0" w:lastRowLastColumn="0"/>
+              <w:rPr>
+                <w:sz w:val="18"/>
+              </w:rPr>
+            </w:pPr>
+          </w:p>
+        </w:tc>
+        <w:tc>
+          <w:tcPr>
+            <w:tcW w:w="1772" w:type="dxa"/>
+          </w:tcPr>
+          <w:p>
+            <w:pPr>
+              <w:ind w:firstLine="0"/>
+              <w:cnfStyle w:val="000000100000" w:firstRow="0" w:lastRow="0" w:firstColumn="0" w:lastColumn="0" w:oddVBand="0" w:evenVBand="0" w:oddHBand="1" w:evenHBand="0" w:firstRowFirstColumn="0" w:firstRowLastColumn="0" w:lastRowFirstColumn="0" w:lastRowLastColumn="0"/>
+              <w:rPr>
+                <w:sz w:val="18"/>
+              </w:rPr>
+            </w:pPr>
+          </w:p>
+        </w:tc>
+      </w:tr>
+      <w:tr>
+        <w:tc>
+          <w:tcPr>
+            <w:cnfStyle w:val="001000000000" w:firstRow="0" w:lastRow="0" w:firstColumn="1" w:lastColumn="0" w:oddVBand="0" w:evenVBand="0" w:oddHBand="0" w:evenHBand="0" w:firstRowFirstColumn="0" w:firstRowLastColumn="0" w:lastRowFirstColumn="0" w:lastRowLastColumn="0"/>
+            <w:tcW w:w="1012" w:type="dxa"/>
+            <w:tcBorders>
+              <w:right w:val="none" w:sz="0" w:space="0" w:color="auto"/>
+            </w:tcBorders>
+          </w:tcPr>
+          <w:p>
+            <w:pPr>
+              <w:pStyle w:val="PargrafodaLista"/>
+              <w:numPr>
+                <w:ilvl w:val="0"/>
+                <w:numId w:val="15"/>
+              </w:numPr>
+              <w:rPr>
+                <w:sz w:val="18"/>
+              </w:rPr>
+            </w:pPr>
+          </w:p>
+        </w:tc>
+        <w:tc>
+          <w:tcPr>
+            <w:tcW w:w="2594" w:type="dxa"/>
+            <w:tcBorders>
+              <w:right w:val="single" w:sz="4" w:space="0" w:color="7F7F7F" w:themeColor="text1" w:themeTint="80"/>
+            </w:tcBorders>
+          </w:tcPr>
+          <w:p>
+            <w:pPr>
+              <w:ind w:firstLine="0"/>
+              <w:cnfStyle w:val="000000000000" w:firstRow="0" w:lastRow="0" w:firstColumn="0" w:lastColumn="0" w:oddVBand="0" w:evenVBand="0" w:oddHBand="0" w:evenHBand="0" w:firstRowFirstColumn="0" w:firstRowLastColumn="0" w:lastRowFirstColumn="0" w:lastRowLastColumn="0"/>
+              <w:rPr>
+                <w:sz w:val="18"/>
+              </w:rPr>
+            </w:pPr>
+            <w:r>
+              <w:rPr>
+                <w:sz w:val="18"/>
+              </w:rPr>
+              <w:t>Possui tradução?</w:t>
+            </w:r>
+          </w:p>
+        </w:tc>
+        <w:tc>
+          <w:tcPr>
+            <w:tcW w:w="3308" w:type="dxa"/>
+            <w:tcBorders>
+              <w:left w:val="single" w:sz="4" w:space="0" w:color="7F7F7F" w:themeColor="text1" w:themeTint="80"/>
+            </w:tcBorders>
+          </w:tcPr>
+          <w:p>
+            <w:pPr>
+              <w:ind w:firstLine="0"/>
+              <w:cnfStyle w:val="000000000000" w:firstRow="0" w:lastRow="0" w:firstColumn="0" w:lastColumn="0" w:oddVBand="0" w:evenVBand="0" w:oddHBand="0" w:evenHBand="0" w:firstRowFirstColumn="0" w:firstRowLastColumn="0" w:lastRowFirstColumn="0" w:lastRowLastColumn="0"/>
+              <w:rPr>
+                <w:sz w:val="18"/>
+              </w:rPr>
+            </w:pPr>
+            <w:r>
+              <w:rPr>
+                <w:sz w:val="18"/>
+              </w:rPr>
+              <w:t>Não.</w:t>
+            </w:r>
+          </w:p>
+        </w:tc>
+        <w:tc>
+          <w:tcPr>
+            <w:tcW w:w="1772" w:type="dxa"/>
+          </w:tcPr>
+          <w:p>
+            <w:pPr>
+              <w:ind w:firstLine="0"/>
+              <w:cnfStyle w:val="000000000000" w:firstRow="0" w:lastRow="0" w:firstColumn="0" w:lastColumn="0" w:oddVBand="0" w:evenVBand="0" w:oddHBand="0" w:evenHBand="0" w:firstRowFirstColumn="0" w:firstRowLastColumn="0" w:lastRowFirstColumn="0" w:lastRowLastColumn="0"/>
+              <w:rPr>
+                <w:sz w:val="18"/>
+              </w:rPr>
+            </w:pPr>
+            <w:r>
+              <w:rPr>
+                <w:sz w:val="18"/>
+              </w:rPr>
+              <w:t>Não.</w:t>
+            </w:r>
+          </w:p>
+        </w:tc>
+        <w:tc>
+          <w:tcPr>
+            <w:tcW w:w="1772" w:type="dxa"/>
+          </w:tcPr>
+          <w:p>
+            <w:pPr>
+              <w:ind w:firstLine="0"/>
+              <w:cnfStyle w:val="000000000000" w:firstRow="0" w:lastRow="0" w:firstColumn="0" w:lastColumn="0" w:oddVBand="0" w:evenVBand="0" w:oddHBand="0" w:evenHBand="0" w:firstRowFirstColumn="0" w:firstRowLastColumn="0" w:lastRowFirstColumn="0" w:lastRowLastColumn="0"/>
+              <w:rPr>
+                <w:sz w:val="18"/>
+              </w:rPr>
+            </w:pPr>
+          </w:p>
+        </w:tc>
+        <w:tc>
+          <w:tcPr>
+            <w:tcW w:w="1772" w:type="dxa"/>
+          </w:tcPr>
+          <w:p>
+            <w:pPr>
+              <w:ind w:firstLine="0"/>
+              <w:cnfStyle w:val="000000000000" w:firstRow="0" w:lastRow="0" w:firstColumn="0" w:lastColumn="0" w:oddVBand="0" w:evenVBand="0" w:oddHBand="0" w:evenHBand="0" w:firstRowFirstColumn="0" w:firstRowLastColumn="0" w:lastRowFirstColumn="0" w:lastRowLastColumn="0"/>
+              <w:rPr>
+                <w:sz w:val="18"/>
+              </w:rPr>
+            </w:pPr>
+          </w:p>
+        </w:tc>
+        <w:tc>
+          <w:tcPr>
+            <w:tcW w:w="1772" w:type="dxa"/>
+          </w:tcPr>
+          <w:p>
+            <w:pPr>
+              <w:ind w:firstLine="0"/>
+              <w:cnfStyle w:val="000000000000" w:firstRow="0" w:lastRow="0" w:firstColumn="0" w:lastColumn="0" w:oddVBand="0" w:evenVBand="0" w:oddHBand="0" w:evenHBand="0" w:firstRowFirstColumn="0" w:firstRowLastColumn="0" w:lastRowFirstColumn="0" w:lastRowLastColumn="0"/>
+              <w:rPr>
+                <w:sz w:val="18"/>
+              </w:rPr>
+            </w:pPr>
+          </w:p>
+        </w:tc>
+      </w:tr>
+      <w:tr>
+        <w:trPr>
+          <w:cnfStyle w:val="000000100000" w:firstRow="0" w:lastRow="0" w:firstColumn="0" w:lastColumn="0" w:oddVBand="0" w:evenVBand="0" w:oddHBand="1" w:evenHBand="0" w:firstRowFirstColumn="0" w:firstRowLastColumn="0" w:lastRowFirstColumn="0" w:lastRowLastColumn="0"/>
+        </w:trPr>
+        <w:tc>
+          <w:tcPr>
+            <w:cnfStyle w:val="001000000000" w:firstRow="0" w:lastRow="0" w:firstColumn="1" w:lastColumn="0" w:oddVBand="0" w:evenVBand="0" w:oddHBand="0" w:evenHBand="0" w:firstRowFirstColumn="0" w:firstRowLastColumn="0" w:lastRowFirstColumn="0" w:lastRowLastColumn="0"/>
+            <w:tcW w:w="1012" w:type="dxa"/>
+            <w:tcBorders>
+              <w:right w:val="none" w:sz="0" w:space="0" w:color="auto"/>
+            </w:tcBorders>
+          </w:tcPr>
+          <w:p>
+            <w:pPr>
+              <w:pStyle w:val="PargrafodaLista"/>
+              <w:numPr>
+                <w:ilvl w:val="0"/>
+                <w:numId w:val="15"/>
+              </w:numPr>
+              <w:rPr>
+                <w:sz w:val="18"/>
+              </w:rPr>
+            </w:pPr>
+          </w:p>
+        </w:tc>
+        <w:tc>
+          <w:tcPr>
+            <w:tcW w:w="2594" w:type="dxa"/>
+            <w:tcBorders>
+              <w:right w:val="single" w:sz="4" w:space="0" w:color="7F7F7F" w:themeColor="text1" w:themeTint="80"/>
+            </w:tcBorders>
+          </w:tcPr>
+          <w:p>
+            <w:pPr>
+              <w:ind w:firstLine="0"/>
+              <w:cnfStyle w:val="000000100000" w:firstRow="0" w:lastRow="0" w:firstColumn="0" w:lastColumn="0" w:oddVBand="0" w:evenVBand="0" w:oddHBand="1" w:evenHBand="0" w:firstRowFirstColumn="0" w:firstRowLastColumn="0" w:lastRowFirstColumn="0" w:lastRowLastColumn="0"/>
+              <w:rPr>
+                <w:sz w:val="18"/>
+              </w:rPr>
+            </w:pPr>
+            <w:r>
+              <w:rPr>
+                <w:sz w:val="18"/>
+              </w:rPr>
+              <w:t>É web, desktop ou mobile?</w:t>
+            </w:r>
+          </w:p>
+        </w:tc>
+        <w:tc>
+          <w:tcPr>
+            <w:tcW w:w="3308" w:type="dxa"/>
+            <w:tcBorders>
+              <w:left w:val="single" w:sz="4" w:space="0" w:color="7F7F7F" w:themeColor="text1" w:themeTint="80"/>
+            </w:tcBorders>
+          </w:tcPr>
+          <w:p>
+            <w:pPr>
+              <w:ind w:firstLine="0"/>
+              <w:cnfStyle w:val="000000100000" w:firstRow="0" w:lastRow="0" w:firstColumn="0" w:lastColumn="0" w:oddVBand="0" w:evenVBand="0" w:oddHBand="1" w:evenHBand="0" w:firstRowFirstColumn="0" w:firstRowLastColumn="0" w:lastRowFirstColumn="0" w:lastRowLastColumn="0"/>
+              <w:rPr>
+                <w:sz w:val="18"/>
+              </w:rPr>
+            </w:pPr>
+            <w:r>
+              <w:rPr>
+                <w:sz w:val="18"/>
+              </w:rPr>
+              <w:t>Web.</w:t>
+            </w:r>
+          </w:p>
+        </w:tc>
+        <w:tc>
+          <w:tcPr>
+            <w:tcW w:w="1772" w:type="dxa"/>
+          </w:tcPr>
+          <w:p>
+            <w:pPr>
+              <w:ind w:firstLine="0"/>
+              <w:cnfStyle w:val="000000100000" w:firstRow="0" w:lastRow="0" w:firstColumn="0" w:lastColumn="0" w:oddVBand="0" w:evenVBand="0" w:oddHBand="1" w:evenHBand="0" w:firstRowFirstColumn="0" w:firstRowLastColumn="0" w:lastRowFirstColumn="0" w:lastRowLastColumn="0"/>
+              <w:rPr>
+                <w:sz w:val="18"/>
+              </w:rPr>
+            </w:pPr>
+            <w:r>
+              <w:rPr>
+                <w:sz w:val="18"/>
+              </w:rPr>
+              <w:t>Web.</w:t>
+            </w:r>
+          </w:p>
+        </w:tc>
+        <w:tc>
+          <w:tcPr>
+            <w:tcW w:w="1772" w:type="dxa"/>
+          </w:tcPr>
+          <w:p>
+            <w:pPr>
+              <w:ind w:firstLine="0"/>
+              <w:cnfStyle w:val="000000100000" w:firstRow="0" w:lastRow="0" w:firstColumn="0" w:lastColumn="0" w:oddVBand="0" w:evenVBand="0" w:oddHBand="1" w:evenHBand="0" w:firstRowFirstColumn="0" w:firstRowLastColumn="0" w:lastRowFirstColumn="0" w:lastRowLastColumn="0"/>
+              <w:rPr>
+                <w:sz w:val="18"/>
+              </w:rPr>
+            </w:pPr>
+          </w:p>
+        </w:tc>
+        <w:tc>
+          <w:tcPr>
+            <w:tcW w:w="1772" w:type="dxa"/>
+          </w:tcPr>
+          <w:p>
+            <w:pPr>
+              <w:ind w:firstLine="0"/>
+              <w:cnfStyle w:val="000000100000" w:firstRow="0" w:lastRow="0" w:firstColumn="0" w:lastColumn="0" w:oddVBand="0" w:evenVBand="0" w:oddHBand="1" w:evenHBand="0" w:firstRowFirstColumn="0" w:firstRowLastColumn="0" w:lastRowFirstColumn="0" w:lastRowLastColumn="0"/>
+              <w:rPr>
+                <w:sz w:val="18"/>
+              </w:rPr>
+            </w:pPr>
+          </w:p>
+        </w:tc>
+        <w:tc>
+          <w:tcPr>
+            <w:tcW w:w="1772" w:type="dxa"/>
+          </w:tcPr>
+          <w:p>
+            <w:pPr>
+              <w:ind w:firstLine="0"/>
+              <w:cnfStyle w:val="000000100000" w:firstRow="0" w:lastRow="0" w:firstColumn="0" w:lastColumn="0" w:oddVBand="0" w:evenVBand="0" w:oddHBand="1" w:evenHBand="0" w:firstRowFirstColumn="0" w:firstRowLastColumn="0" w:lastRowFirstColumn="0" w:lastRowLastColumn="0"/>
+              <w:rPr>
+                <w:sz w:val="18"/>
+              </w:rPr>
+            </w:pPr>
+          </w:p>
+        </w:tc>
+      </w:tr>
+      <w:tr>
+        <w:tc>
+          <w:tcPr>
+            <w:cnfStyle w:val="001000000000" w:firstRow="0" w:lastRow="0" w:firstColumn="1" w:lastColumn="0" w:oddVBand="0" w:evenVBand="0" w:oddHBand="0" w:evenHBand="0" w:firstRowFirstColumn="0" w:firstRowLastColumn="0" w:lastRowFirstColumn="0" w:lastRowLastColumn="0"/>
+            <w:tcW w:w="1012" w:type="dxa"/>
+            <w:tcBorders>
+              <w:right w:val="none" w:sz="0" w:space="0" w:color="auto"/>
+            </w:tcBorders>
+          </w:tcPr>
+          <w:p>
+            <w:pPr>
+              <w:pStyle w:val="PargrafodaLista"/>
+              <w:numPr>
+                <w:ilvl w:val="0"/>
+                <w:numId w:val="15"/>
+              </w:numPr>
+              <w:rPr>
+                <w:sz w:val="18"/>
+              </w:rPr>
+            </w:pPr>
+          </w:p>
+        </w:tc>
+        <w:tc>
+          <w:tcPr>
+            <w:tcW w:w="2594" w:type="dxa"/>
+            <w:tcBorders>
+              <w:right w:val="single" w:sz="4" w:space="0" w:color="7F7F7F" w:themeColor="text1" w:themeTint="80"/>
+            </w:tcBorders>
+          </w:tcPr>
+          <w:p>
+            <w:pPr>
+              <w:ind w:firstLine="0"/>
+              <w:cnfStyle w:val="000000000000" w:firstRow="0" w:lastRow="0" w:firstColumn="0" w:lastColumn="0" w:oddVBand="0" w:evenVBand="0" w:oddHBand="0" w:evenHBand="0" w:firstRowFirstColumn="0" w:firstRowLastColumn="0" w:lastRowFirstColumn="0" w:lastRowLastColumn="0"/>
+              <w:rPr>
+                <w:sz w:val="18"/>
+              </w:rPr>
+            </w:pPr>
+            <w:r>
+              <w:rPr>
+                <w:sz w:val="18"/>
+              </w:rPr>
+              <w:t>Quais funcionalidades interessantes?</w:t>
+            </w:r>
+            <w:bookmarkStart w:id="7" w:name="_GoBack"/>
+            <w:bookmarkEnd w:id="7"/>
+          </w:p>
+        </w:tc>
+        <w:tc>
+          <w:tcPr>
+            <w:tcW w:w="3308" w:type="dxa"/>
+            <w:tcBorders>
+              <w:left w:val="single" w:sz="4" w:space="0" w:color="7F7F7F" w:themeColor="text1" w:themeTint="80"/>
+            </w:tcBorders>
+          </w:tcPr>
+          <w:p>
+            <w:pPr>
+              <w:pStyle w:val="PargrafodaLista"/>
+              <w:numPr>
+                <w:ilvl w:val="0"/>
+                <w:numId w:val="16"/>
+              </w:numPr>
+              <w:cnfStyle w:val="000000000000" w:firstRow="0" w:lastRow="0" w:firstColumn="0" w:lastColumn="0" w:oddVBand="0" w:evenVBand="0" w:oddHBand="0" w:evenHBand="0" w:firstRowFirstColumn="0" w:firstRowLastColumn="0" w:lastRowFirstColumn="0" w:lastRowLastColumn="0"/>
+              <w:rPr>
+                <w:sz w:val="18"/>
+              </w:rPr>
+            </w:pPr>
+            <w:r>
+              <w:rPr>
+                <w:sz w:val="18"/>
+              </w:rPr>
+              <w:t>Rate popular;</w:t>
+            </w:r>
+          </w:p>
+          <w:p>
+            <w:pPr>
+              <w:pStyle w:val="PargrafodaLista"/>
+              <w:numPr>
+                <w:ilvl w:val="0"/>
+                <w:numId w:val="16"/>
+              </w:numPr>
+              <w:cnfStyle w:val="000000000000" w:firstRow="0" w:lastRow="0" w:firstColumn="0" w:lastColumn="0" w:oddVBand="0" w:evenVBand="0" w:oddHBand="0" w:evenHBand="0" w:firstRowFirstColumn="0" w:firstRowLastColumn="0" w:lastRowFirstColumn="0" w:lastRowLastColumn="0"/>
+              <w:rPr>
+                <w:sz w:val="18"/>
+              </w:rPr>
+            </w:pPr>
+            <w:r>
+              <w:rPr>
+                <w:sz w:val="18"/>
+              </w:rPr>
+              <w:t>Emissão de relatório.</w:t>
+            </w:r>
+          </w:p>
+        </w:tc>
+        <w:tc>
+          <w:tcPr>
+            <w:tcW w:w="1772" w:type="dxa"/>
+          </w:tcPr>
+          <w:p>
+            <w:pPr>
+              <w:pStyle w:val="PargrafodaLista"/>
+              <w:numPr>
+                <w:ilvl w:val="0"/>
+                <w:numId w:val="16"/>
+              </w:numPr>
+              <w:cnfStyle w:val="000000000000" w:firstRow="0" w:lastRow="0" w:firstColumn="0" w:lastColumn="0" w:oddVBand="0" w:evenVBand="0" w:oddHBand="0" w:evenHBand="0" w:firstRowFirstColumn="0" w:firstRowLastColumn="0" w:lastRowFirstColumn="0" w:lastRowLastColumn="0"/>
+              <w:rPr>
+                <w:sz w:val="18"/>
+              </w:rPr>
+            </w:pPr>
+            <w:r>
+              <w:rPr>
+                <w:sz w:val="18"/>
+              </w:rPr>
+              <w:t>Extrato de gastos;</w:t>
+            </w:r>
+          </w:p>
+          <w:p>
+            <w:pPr>
+              <w:pStyle w:val="PargrafodaLista"/>
+              <w:numPr>
+                <w:ilvl w:val="0"/>
+                <w:numId w:val="16"/>
+              </w:numPr>
+              <w:cnfStyle w:val="000000000000" w:firstRow="0" w:lastRow="0" w:firstColumn="0" w:lastColumn="0" w:oddVBand="0" w:evenVBand="0" w:oddHBand="0" w:evenHBand="0" w:firstRowFirstColumn="0" w:firstRowLastColumn="0" w:lastRowFirstColumn="0" w:lastRowLastColumn="0"/>
+              <w:rPr>
+                <w:sz w:val="18"/>
+              </w:rPr>
+            </w:pPr>
+            <w:r>
+              <w:rPr>
+                <w:sz w:val="18"/>
+              </w:rPr>
+              <w:t>Pagamento pelo PayPal.</w:t>
+            </w:r>
+          </w:p>
+        </w:tc>
+        <w:tc>
+          <w:tcPr>
+            <w:tcW w:w="1772" w:type="dxa"/>
+          </w:tcPr>
+          <w:p>
+            <w:pPr>
+              <w:ind w:firstLine="0"/>
+              <w:cnfStyle w:val="000000000000" w:firstRow="0" w:lastRow="0" w:firstColumn="0" w:lastColumn="0" w:oddVBand="0" w:evenVBand="0" w:oddHBand="0" w:evenHBand="0" w:firstRowFirstColumn="0" w:firstRowLastColumn="0" w:lastRowFirstColumn="0" w:lastRowLastColumn="0"/>
+              <w:rPr>
+                <w:sz w:val="18"/>
+              </w:rPr>
+            </w:pPr>
+          </w:p>
+        </w:tc>
+        <w:tc>
+          <w:tcPr>
+            <w:tcW w:w="1772" w:type="dxa"/>
+          </w:tcPr>
+          <w:p>
+            <w:pPr>
+              <w:ind w:firstLine="0"/>
+              <w:cnfStyle w:val="000000000000" w:firstRow="0" w:lastRow="0" w:firstColumn="0" w:lastColumn="0" w:oddVBand="0" w:evenVBand="0" w:oddHBand="0" w:evenHBand="0" w:firstRowFirstColumn="0" w:firstRowLastColumn="0" w:lastRowFirstColumn="0" w:lastRowLastColumn="0"/>
+              <w:rPr>
+                <w:sz w:val="18"/>
+              </w:rPr>
+            </w:pPr>
+          </w:p>
+        </w:tc>
+        <w:tc>
+          <w:tcPr>
+            <w:tcW w:w="1772" w:type="dxa"/>
+          </w:tcPr>
+          <w:p>
+            <w:pPr>
+              <w:ind w:firstLine="0"/>
+              <w:cnfStyle w:val="000000000000" w:firstRow="0" w:lastRow="0" w:firstColumn="0" w:lastColumn="0" w:oddVBand="0" w:evenVBand="0" w:oddHBand="0" w:evenHBand="0" w:firstRowFirstColumn="0" w:firstRowLastColumn="0" w:lastRowFirstColumn="0" w:lastRowLastColumn="0"/>
+              <w:rPr>
+                <w:sz w:val="18"/>
+              </w:rPr>
+            </w:pPr>
+          </w:p>
+        </w:tc>
+      </w:tr>
+      <w:tr>
+        <w:trPr>
+          <w:cnfStyle w:val="000000100000" w:firstRow="0" w:lastRow="0" w:firstColumn="0" w:lastColumn="0" w:oddVBand="0" w:evenVBand="0" w:oddHBand="1" w:evenHBand="0" w:firstRowFirstColumn="0" w:firstRowLastColumn="0" w:lastRowFirstColumn="0" w:lastRowLastColumn="0"/>
+        </w:trPr>
+        <w:tc>
+          <w:tcPr>
+            <w:cnfStyle w:val="001000000000" w:firstRow="0" w:lastRow="0" w:firstColumn="1" w:lastColumn="0" w:oddVBand="0" w:evenVBand="0" w:oddHBand="0" w:evenHBand="0" w:firstRowFirstColumn="0" w:firstRowLastColumn="0" w:lastRowFirstColumn="0" w:lastRowLastColumn="0"/>
+            <w:tcW w:w="1012" w:type="dxa"/>
+            <w:tcBorders>
+              <w:right w:val="none" w:sz="0" w:space="0" w:color="auto"/>
+            </w:tcBorders>
+          </w:tcPr>
+          <w:p>
+            <w:pPr>
+              <w:pStyle w:val="PargrafodaLista"/>
+              <w:numPr>
+                <w:ilvl w:val="0"/>
+                <w:numId w:val="15"/>
+              </w:numPr>
+              <w:rPr>
+                <w:sz w:val="18"/>
+              </w:rPr>
+            </w:pPr>
+          </w:p>
+        </w:tc>
+        <w:tc>
+          <w:tcPr>
+            <w:tcW w:w="2594" w:type="dxa"/>
+            <w:tcBorders>
+              <w:right w:val="single" w:sz="4" w:space="0" w:color="7F7F7F" w:themeColor="text1" w:themeTint="80"/>
+            </w:tcBorders>
+          </w:tcPr>
+          <w:p>
+            <w:pPr>
+              <w:ind w:firstLine="0"/>
+              <w:cnfStyle w:val="000000100000" w:firstRow="0" w:lastRow="0" w:firstColumn="0" w:lastColumn="0" w:oddVBand="0" w:evenVBand="0" w:oddHBand="1" w:evenHBand="0" w:firstRowFirstColumn="0" w:firstRowLastColumn="0" w:lastRowFirstColumn="0" w:lastRowLastColumn="0"/>
+              <w:rPr>
+                <w:sz w:val="18"/>
+              </w:rPr>
+            </w:pPr>
+            <w:r>
+              <w:rPr>
+                <w:sz w:val="18"/>
+              </w:rPr>
+              <w:t>Como gera lucro?</w:t>
+            </w:r>
+          </w:p>
+        </w:tc>
+        <w:tc>
+          <w:tcPr>
+            <w:tcW w:w="3308" w:type="dxa"/>
+            <w:tcBorders>
+              <w:left w:val="single" w:sz="4" w:space="0" w:color="7F7F7F" w:themeColor="text1" w:themeTint="80"/>
+            </w:tcBorders>
+          </w:tcPr>
+          <w:p>
+            <w:pPr>
+              <w:ind w:firstLine="0"/>
+              <w:cnfStyle w:val="000000100000" w:firstRow="0" w:lastRow="0" w:firstColumn="0" w:lastColumn="0" w:oddVBand="0" w:evenVBand="0" w:oddHBand="1" w:evenHBand="0" w:firstRowFirstColumn="0" w:firstRowLastColumn="0" w:lastRowFirstColumn="0" w:lastRowLastColumn="0"/>
+              <w:rPr>
+                <w:sz w:val="18"/>
+              </w:rPr>
+            </w:pPr>
+            <w:r>
+              <w:rPr>
+                <w:sz w:val="18"/>
+              </w:rPr>
+              <w:t>Assinatura semanal e taxa de adesão.</w:t>
+            </w:r>
+          </w:p>
+        </w:tc>
+        <w:tc>
+          <w:tcPr>
+            <w:tcW w:w="1772" w:type="dxa"/>
+          </w:tcPr>
+          <w:p>
+            <w:pPr>
+              <w:ind w:firstLine="0"/>
+              <w:cnfStyle w:val="000000100000" w:firstRow="0" w:lastRow="0" w:firstColumn="0" w:lastColumn="0" w:oddVBand="0" w:evenVBand="0" w:oddHBand="1" w:evenHBand="0" w:firstRowFirstColumn="0" w:firstRowLastColumn="0" w:lastRowFirstColumn="0" w:lastRowLastColumn="0"/>
+              <w:rPr>
+                <w:sz w:val="18"/>
+              </w:rPr>
+            </w:pPr>
+            <w:r>
+              <w:rPr>
+                <w:sz w:val="18"/>
+              </w:rPr>
+              <w:t>Aparentemente, a ferramenta é gratuita. Não foi possível identificar.</w:t>
+            </w:r>
+          </w:p>
+        </w:tc>
+        <w:tc>
+          <w:tcPr>
+            <w:tcW w:w="1772" w:type="dxa"/>
+          </w:tcPr>
+          <w:p>
+            <w:pPr>
+              <w:ind w:firstLine="0"/>
+              <w:cnfStyle w:val="000000100000" w:firstRow="0" w:lastRow="0" w:firstColumn="0" w:lastColumn="0" w:oddVBand="0" w:evenVBand="0" w:oddHBand="1" w:evenHBand="0" w:firstRowFirstColumn="0" w:firstRowLastColumn="0" w:lastRowFirstColumn="0" w:lastRowLastColumn="0"/>
+              <w:rPr>
+                <w:sz w:val="18"/>
+              </w:rPr>
+            </w:pPr>
+          </w:p>
+        </w:tc>
+        <w:tc>
+          <w:tcPr>
+            <w:tcW w:w="1772" w:type="dxa"/>
+          </w:tcPr>
+          <w:p>
+            <w:pPr>
+              <w:ind w:firstLine="0"/>
+              <w:cnfStyle w:val="000000100000" w:firstRow="0" w:lastRow="0" w:firstColumn="0" w:lastColumn="0" w:oddVBand="0" w:evenVBand="0" w:oddHBand="1" w:evenHBand="0" w:firstRowFirstColumn="0" w:firstRowLastColumn="0" w:lastRowFirstColumn="0" w:lastRowLastColumn="0"/>
+              <w:rPr>
+                <w:sz w:val="18"/>
+              </w:rPr>
+            </w:pPr>
+          </w:p>
+        </w:tc>
+        <w:tc>
+          <w:tcPr>
+            <w:tcW w:w="1772" w:type="dxa"/>
+          </w:tcPr>
+          <w:p>
+            <w:pPr>
+              <w:ind w:firstLine="0"/>
+              <w:cnfStyle w:val="000000100000" w:firstRow="0" w:lastRow="0" w:firstColumn="0" w:lastColumn="0" w:oddVBand="0" w:evenVBand="0" w:oddHBand="1" w:evenHBand="0" w:firstRowFirstColumn="0" w:firstRowLastColumn="0" w:lastRowFirstColumn="0" w:lastRowLastColumn="0"/>
+              <w:rPr>
+                <w:sz w:val="18"/>
+              </w:rPr>
+            </w:pPr>
+          </w:p>
+        </w:tc>
+      </w:tr>
+      <w:tr>
+        <w:tc>
+          <w:tcPr>
+            <w:cnfStyle w:val="001000000000" w:firstRow="0" w:lastRow="0" w:firstColumn="1" w:lastColumn="0" w:oddVBand="0" w:evenVBand="0" w:oddHBand="0" w:evenHBand="0" w:firstRowFirstColumn="0" w:firstRowLastColumn="0" w:lastRowFirstColumn="0" w:lastRowLastColumn="0"/>
+            <w:tcW w:w="1012" w:type="dxa"/>
+            <w:tcBorders>
+              <w:right w:val="none" w:sz="0" w:space="0" w:color="auto"/>
+            </w:tcBorders>
+          </w:tcPr>
+          <w:p>
+            <w:pPr>
+              <w:pStyle w:val="PargrafodaLista"/>
+              <w:numPr>
+                <w:ilvl w:val="0"/>
+                <w:numId w:val="15"/>
+              </w:numPr>
+              <w:rPr>
+                <w:sz w:val="18"/>
+              </w:rPr>
+            </w:pPr>
+          </w:p>
+        </w:tc>
+        <w:tc>
+          <w:tcPr>
+            <w:tcW w:w="2594" w:type="dxa"/>
+            <w:tcBorders>
+              <w:right w:val="single" w:sz="4" w:space="0" w:color="7F7F7F" w:themeColor="text1" w:themeTint="80"/>
+            </w:tcBorders>
+          </w:tcPr>
+          <w:p>
+            <w:pPr>
+              <w:ind w:firstLine="0"/>
+              <w:cnfStyle w:val="000000000000" w:firstRow="0" w:lastRow="0" w:firstColumn="0" w:lastColumn="0" w:oddVBand="0" w:evenVBand="0" w:oddHBand="0" w:evenHBand="0" w:firstRowFirstColumn="0" w:firstRowLastColumn="0" w:lastRowFirstColumn="0" w:lastRowLastColumn="0"/>
+              <w:rPr>
+                <w:sz w:val="18"/>
+              </w:rPr>
+            </w:pPr>
+            <w:r>
+              <w:rPr>
+                <w:sz w:val="18"/>
+              </w:rPr>
+              <w:t>Como é o relacionamento com os clientes?</w:t>
+            </w:r>
+          </w:p>
+        </w:tc>
+        <w:tc>
+          <w:tcPr>
+            <w:tcW w:w="3308" w:type="dxa"/>
+            <w:tcBorders>
+              <w:left w:val="single" w:sz="4" w:space="0" w:color="7F7F7F" w:themeColor="text1" w:themeTint="80"/>
+            </w:tcBorders>
+          </w:tcPr>
+          <w:p>
+            <w:pPr>
+              <w:ind w:firstLine="0"/>
+              <w:cnfStyle w:val="000000000000" w:firstRow="0" w:lastRow="0" w:firstColumn="0" w:lastColumn="0" w:oddVBand="0" w:evenVBand="0" w:oddHBand="0" w:evenHBand="0" w:firstRowFirstColumn="0" w:firstRowLastColumn="0" w:lastRowFirstColumn="0" w:lastRowLastColumn="0"/>
+              <w:rPr>
+                <w:sz w:val="18"/>
+              </w:rPr>
+            </w:pPr>
+            <w:r>
+              <w:rPr>
+                <w:sz w:val="18"/>
+              </w:rPr>
+              <w:t>Redes sociais e SAC.</w:t>
+            </w:r>
+          </w:p>
+        </w:tc>
+        <w:tc>
+          <w:tcPr>
+            <w:tcW w:w="1772" w:type="dxa"/>
+          </w:tcPr>
+          <w:p>
+            <w:pPr>
+              <w:ind w:firstLine="0"/>
+              <w:cnfStyle w:val="000000000000" w:firstRow="0" w:lastRow="0" w:firstColumn="0" w:lastColumn="0" w:oddVBand="0" w:evenVBand="0" w:oddHBand="0" w:evenHBand="0" w:firstRowFirstColumn="0" w:firstRowLastColumn="0" w:lastRowFirstColumn="0" w:lastRowLastColumn="0"/>
+              <w:rPr>
+                <w:sz w:val="18"/>
+              </w:rPr>
+            </w:pPr>
+            <w:r>
+              <w:rPr>
+                <w:sz w:val="18"/>
+              </w:rPr>
+              <w:t>Redes sociais e e-mail.</w:t>
+            </w:r>
+          </w:p>
+        </w:tc>
+        <w:tc>
+          <w:tcPr>
+            <w:tcW w:w="1772" w:type="dxa"/>
+          </w:tcPr>
+          <w:p>
+            <w:pPr>
+              <w:ind w:firstLine="0"/>
+              <w:cnfStyle w:val="000000000000" w:firstRow="0" w:lastRow="0" w:firstColumn="0" w:lastColumn="0" w:oddVBand="0" w:evenVBand="0" w:oddHBand="0" w:evenHBand="0" w:firstRowFirstColumn="0" w:firstRowLastColumn="0" w:lastRowFirstColumn="0" w:lastRowLastColumn="0"/>
+              <w:rPr>
+                <w:sz w:val="18"/>
+              </w:rPr>
+            </w:pPr>
+          </w:p>
+        </w:tc>
+        <w:tc>
+          <w:tcPr>
+            <w:tcW w:w="1772" w:type="dxa"/>
+          </w:tcPr>
+          <w:p>
+            <w:pPr>
+              <w:ind w:firstLine="0"/>
+              <w:cnfStyle w:val="000000000000" w:firstRow="0" w:lastRow="0" w:firstColumn="0" w:lastColumn="0" w:oddVBand="0" w:evenVBand="0" w:oddHBand="0" w:evenHBand="0" w:firstRowFirstColumn="0" w:firstRowLastColumn="0" w:lastRowFirstColumn="0" w:lastRowLastColumn="0"/>
+              <w:rPr>
+                <w:sz w:val="18"/>
+              </w:rPr>
+            </w:pPr>
+          </w:p>
+        </w:tc>
+        <w:tc>
+          <w:tcPr>
+            <w:tcW w:w="1772" w:type="dxa"/>
+          </w:tcPr>
+          <w:p>
+            <w:pPr>
+              <w:ind w:firstLine="0"/>
+              <w:cnfStyle w:val="000000000000" w:firstRow="0" w:lastRow="0" w:firstColumn="0" w:lastColumn="0" w:oddVBand="0" w:evenVBand="0" w:oddHBand="0" w:evenHBand="0" w:firstRowFirstColumn="0" w:firstRowLastColumn="0" w:lastRowFirstColumn="0" w:lastRowLastColumn="0"/>
+              <w:rPr>
+                <w:sz w:val="18"/>
+              </w:rPr>
+            </w:pPr>
+          </w:p>
+        </w:tc>
+      </w:tr>
+      <w:tr>
+        <w:trPr>
+          <w:cnfStyle w:val="000000100000" w:firstRow="0" w:lastRow="0" w:firstColumn="0" w:lastColumn="0" w:oddVBand="0" w:evenVBand="0" w:oddHBand="1" w:evenHBand="0" w:firstRowFirstColumn="0" w:firstRowLastColumn="0" w:lastRowFirstColumn="0" w:lastRowLastColumn="0"/>
+        </w:trPr>
+        <w:tc>
+          <w:tcPr>
+            <w:cnfStyle w:val="001000000000" w:firstRow="0" w:lastRow="0" w:firstColumn="1" w:lastColumn="0" w:oddVBand="0" w:evenVBand="0" w:oddHBand="0" w:evenHBand="0" w:firstRowFirstColumn="0" w:firstRowLastColumn="0" w:lastRowFirstColumn="0" w:lastRowLastColumn="0"/>
+            <w:tcW w:w="1012" w:type="dxa"/>
+            <w:tcBorders>
+              <w:right w:val="none" w:sz="0" w:space="0" w:color="auto"/>
+            </w:tcBorders>
+          </w:tcPr>
+          <w:p>
+            <w:pPr>
+              <w:pStyle w:val="PargrafodaLista"/>
+              <w:numPr>
+                <w:ilvl w:val="0"/>
+                <w:numId w:val="15"/>
+              </w:numPr>
+              <w:rPr>
+                <w:sz w:val="18"/>
+              </w:rPr>
+            </w:pPr>
+          </w:p>
+        </w:tc>
+        <w:tc>
+          <w:tcPr>
+            <w:tcW w:w="2594" w:type="dxa"/>
+            <w:tcBorders>
+              <w:right w:val="single" w:sz="4" w:space="0" w:color="7F7F7F" w:themeColor="text1" w:themeTint="80"/>
+            </w:tcBorders>
+          </w:tcPr>
+          <w:p>
+            <w:pPr>
+              <w:ind w:firstLine="0"/>
+              <w:cnfStyle w:val="000000100000" w:firstRow="0" w:lastRow="0" w:firstColumn="0" w:lastColumn="0" w:oddVBand="0" w:evenVBand="0" w:oddHBand="1" w:evenHBand="0" w:firstRowFirstColumn="0" w:firstRowLastColumn="0" w:lastRowFirstColumn="0" w:lastRowLastColumn="0"/>
+              <w:rPr>
+                <w:sz w:val="18"/>
+              </w:rPr>
+            </w:pPr>
+            <w:r>
+              <w:rPr>
+                <w:sz w:val="18"/>
+              </w:rPr>
+              <w:t>Qual é a missão e a visão?</w:t>
+            </w:r>
+          </w:p>
+        </w:tc>
+        <w:tc>
+          <w:tcPr>
+            <w:tcW w:w="3308" w:type="dxa"/>
+            <w:tcBorders>
+              <w:left w:val="single" w:sz="4" w:space="0" w:color="7F7F7F" w:themeColor="text1" w:themeTint="80"/>
+            </w:tcBorders>
+          </w:tcPr>
+          <w:p>
+            <w:pPr>
+              <w:pStyle w:val="PargrafodaLista"/>
+              <w:numPr>
+                <w:ilvl w:val="0"/>
+                <w:numId w:val="16"/>
+              </w:numPr>
+              <w:cnfStyle w:val="000000100000" w:firstRow="0" w:lastRow="0" w:firstColumn="0" w:lastColumn="0" w:oddVBand="0" w:evenVBand="0" w:oddHBand="1" w:evenHBand="0" w:firstRowFirstColumn="0" w:firstRowLastColumn="0" w:lastRowFirstColumn="0" w:lastRowLastColumn="0"/>
+              <w:rPr>
+                <w:sz w:val="18"/>
+              </w:rPr>
+            </w:pPr>
+            <w:r>
+              <w:rPr>
+                <w:sz w:val="18"/>
+              </w:rPr>
+              <w:t>Missão: facilitar a vida de estudantes em relação a divisão de contas de serviços públicos.</w:t>
+            </w:r>
+          </w:p>
+        </w:tc>
+        <w:tc>
+          <w:tcPr>
+            <w:tcW w:w="1772" w:type="dxa"/>
+          </w:tcPr>
+          <w:p>
+            <w:pPr>
+              <w:ind w:firstLine="0"/>
+              <w:cnfStyle w:val="000000100000" w:firstRow="0" w:lastRow="0" w:firstColumn="0" w:lastColumn="0" w:oddVBand="0" w:evenVBand="0" w:oddHBand="1" w:evenHBand="0" w:firstRowFirstColumn="0" w:firstRowLastColumn="0" w:lastRowFirstColumn="0" w:lastRowLastColumn="0"/>
+              <w:rPr>
+                <w:sz w:val="18"/>
+              </w:rPr>
+            </w:pPr>
+            <w:r>
+              <w:rPr>
+                <w:sz w:val="18"/>
+              </w:rPr>
+              <w:t>Aparentemente, facilitar a divisão de contas e gastos.</w:t>
+            </w:r>
+          </w:p>
+        </w:tc>
+        <w:tc>
+          <w:tcPr>
+            <w:tcW w:w="1772" w:type="dxa"/>
+          </w:tcPr>
+          <w:p>
+            <w:pPr>
+              <w:ind w:firstLine="0"/>
+              <w:cnfStyle w:val="000000100000" w:firstRow="0" w:lastRow="0" w:firstColumn="0" w:lastColumn="0" w:oddVBand="0" w:evenVBand="0" w:oddHBand="1" w:evenHBand="0" w:firstRowFirstColumn="0" w:firstRowLastColumn="0" w:lastRowFirstColumn="0" w:lastRowLastColumn="0"/>
+              <w:rPr>
+                <w:sz w:val="18"/>
+              </w:rPr>
+            </w:pPr>
+          </w:p>
+        </w:tc>
+        <w:tc>
+          <w:tcPr>
+            <w:tcW w:w="1772" w:type="dxa"/>
+          </w:tcPr>
+          <w:p>
+            <w:pPr>
+              <w:ind w:firstLine="0"/>
+              <w:cnfStyle w:val="000000100000" w:firstRow="0" w:lastRow="0" w:firstColumn="0" w:lastColumn="0" w:oddVBand="0" w:evenVBand="0" w:oddHBand="1" w:evenHBand="0" w:firstRowFirstColumn="0" w:firstRowLastColumn="0" w:lastRowFirstColumn="0" w:lastRowLastColumn="0"/>
+              <w:rPr>
+                <w:sz w:val="18"/>
+              </w:rPr>
+            </w:pPr>
+          </w:p>
+        </w:tc>
+        <w:tc>
+          <w:tcPr>
+            <w:tcW w:w="1772" w:type="dxa"/>
+          </w:tcPr>
+          <w:p>
+            <w:pPr>
+              <w:ind w:firstLine="0"/>
+              <w:cnfStyle w:val="000000100000" w:firstRow="0" w:lastRow="0" w:firstColumn="0" w:lastColumn="0" w:oddVBand="0" w:evenVBand="0" w:oddHBand="1" w:evenHBand="0" w:firstRowFirstColumn="0" w:firstRowLastColumn="0" w:lastRowFirstColumn="0" w:lastRowLastColumn="0"/>
+              <w:rPr>
+                <w:sz w:val="18"/>
+              </w:rPr>
+            </w:pPr>
+          </w:p>
+        </w:tc>
+      </w:tr>
+      <w:tr>
+        <w:tc>
+          <w:tcPr>
+            <w:cnfStyle w:val="001000000000" w:firstRow="0" w:lastRow="0" w:firstColumn="1" w:lastColumn="0" w:oddVBand="0" w:evenVBand="0" w:oddHBand="0" w:evenHBand="0" w:firstRowFirstColumn="0" w:firstRowLastColumn="0" w:lastRowFirstColumn="0" w:lastRowLastColumn="0"/>
+            <w:tcW w:w="1012" w:type="dxa"/>
+            <w:tcBorders>
+              <w:right w:val="none" w:sz="0" w:space="0" w:color="auto"/>
+            </w:tcBorders>
+          </w:tcPr>
+          <w:p>
+            <w:pPr>
+              <w:pStyle w:val="PargrafodaLista"/>
+              <w:numPr>
+                <w:ilvl w:val="0"/>
+                <w:numId w:val="15"/>
+              </w:numPr>
+              <w:rPr>
+                <w:sz w:val="18"/>
+              </w:rPr>
+            </w:pPr>
+          </w:p>
+        </w:tc>
+        <w:tc>
+          <w:tcPr>
+            <w:tcW w:w="2594" w:type="dxa"/>
+            <w:tcBorders>
+              <w:right w:val="single" w:sz="4" w:space="0" w:color="7F7F7F" w:themeColor="text1" w:themeTint="80"/>
+            </w:tcBorders>
+          </w:tcPr>
+          <w:p>
+            <w:pPr>
+              <w:ind w:firstLine="0"/>
+              <w:cnfStyle w:val="000000000000" w:firstRow="0" w:lastRow="0" w:firstColumn="0" w:lastColumn="0" w:oddVBand="0" w:evenVBand="0" w:oddHBand="0" w:evenHBand="0" w:firstRowFirstColumn="0" w:firstRowLastColumn="0" w:lastRowFirstColumn="0" w:lastRowLastColumn="0"/>
+              <w:rPr>
+                <w:sz w:val="18"/>
+              </w:rPr>
+            </w:pPr>
+            <w:r>
+              <w:rPr>
+                <w:sz w:val="18"/>
+              </w:rPr>
+              <w:t>Como prospecta clientes?</w:t>
+            </w:r>
+          </w:p>
+        </w:tc>
+        <w:tc>
+          <w:tcPr>
+            <w:tcW w:w="3308" w:type="dxa"/>
+            <w:tcBorders>
+              <w:left w:val="single" w:sz="4" w:space="0" w:color="7F7F7F" w:themeColor="text1" w:themeTint="80"/>
+            </w:tcBorders>
+          </w:tcPr>
+          <w:p>
+            <w:pPr>
+              <w:ind w:firstLine="0"/>
+              <w:cnfStyle w:val="000000000000" w:firstRow="0" w:lastRow="0" w:firstColumn="0" w:lastColumn="0" w:oddVBand="0" w:evenVBand="0" w:oddHBand="0" w:evenHBand="0" w:firstRowFirstColumn="0" w:firstRowLastColumn="0" w:lastRowFirstColumn="0" w:lastRowLastColumn="0"/>
+              <w:rPr>
+                <w:sz w:val="18"/>
+              </w:rPr>
+            </w:pPr>
+            <w:r>
+              <w:rPr>
+                <w:sz w:val="18"/>
+              </w:rPr>
+              <w:t>“Indique e Ganhe”.</w:t>
+            </w:r>
+          </w:p>
+        </w:tc>
+        <w:tc>
+          <w:tcPr>
+            <w:tcW w:w="1772" w:type="dxa"/>
+          </w:tcPr>
+          <w:p>
+            <w:pPr>
+              <w:ind w:firstLine="0"/>
+              <w:cnfStyle w:val="000000000000" w:firstRow="0" w:lastRow="0" w:firstColumn="0" w:lastColumn="0" w:oddVBand="0" w:evenVBand="0" w:oddHBand="0" w:evenHBand="0" w:firstRowFirstColumn="0" w:firstRowLastColumn="0" w:lastRowFirstColumn="0" w:lastRowLastColumn="0"/>
+              <w:rPr>
+                <w:sz w:val="18"/>
+              </w:rPr>
+            </w:pPr>
+            <w:r>
+              <w:rPr>
+                <w:sz w:val="18"/>
+              </w:rPr>
+              <w:t>Redes sociais.</w:t>
+            </w:r>
+          </w:p>
+        </w:tc>
+        <w:tc>
+          <w:tcPr>
+            <w:tcW w:w="1772" w:type="dxa"/>
+          </w:tcPr>
+          <w:p>
+            <w:pPr>
+              <w:ind w:firstLine="0"/>
+              <w:cnfStyle w:val="000000000000" w:firstRow="0" w:lastRow="0" w:firstColumn="0" w:lastColumn="0" w:oddVBand="0" w:evenVBand="0" w:oddHBand="0" w:evenHBand="0" w:firstRowFirstColumn="0" w:firstRowLastColumn="0" w:lastRowFirstColumn="0" w:lastRowLastColumn="0"/>
+              <w:rPr>
+                <w:sz w:val="18"/>
+              </w:rPr>
+            </w:pPr>
+          </w:p>
+        </w:tc>
+        <w:tc>
+          <w:tcPr>
+            <w:tcW w:w="1772" w:type="dxa"/>
+          </w:tcPr>
+          <w:p>
+            <w:pPr>
+              <w:ind w:firstLine="0"/>
+              <w:cnfStyle w:val="000000000000" w:firstRow="0" w:lastRow="0" w:firstColumn="0" w:lastColumn="0" w:oddVBand="0" w:evenVBand="0" w:oddHBand="0" w:evenHBand="0" w:firstRowFirstColumn="0" w:firstRowLastColumn="0" w:lastRowFirstColumn="0" w:lastRowLastColumn="0"/>
+              <w:rPr>
+                <w:sz w:val="18"/>
+              </w:rPr>
+            </w:pPr>
+          </w:p>
+        </w:tc>
+        <w:tc>
+          <w:tcPr>
+            <w:tcW w:w="1772" w:type="dxa"/>
+          </w:tcPr>
+          <w:p>
+            <w:pPr>
+              <w:ind w:firstLine="0"/>
+              <w:cnfStyle w:val="000000000000" w:firstRow="0" w:lastRow="0" w:firstColumn="0" w:lastColumn="0" w:oddVBand="0" w:evenVBand="0" w:oddHBand="0" w:evenHBand="0" w:firstRowFirstColumn="0" w:firstRowLastColumn="0" w:lastRowFirstColumn="0" w:lastRowLastColumn="0"/>
+              <w:rPr>
+                <w:sz w:val="18"/>
+              </w:rPr>
+            </w:pPr>
+          </w:p>
+        </w:tc>
+      </w:tr>
+      <w:tr>
+        <w:trPr>
+          <w:cnfStyle w:val="000000100000" w:firstRow="0" w:lastRow="0" w:firstColumn="0" w:lastColumn="0" w:oddVBand="0" w:evenVBand="0" w:oddHBand="1" w:evenHBand="0" w:firstRowFirstColumn="0" w:firstRowLastColumn="0" w:lastRowFirstColumn="0" w:lastRowLastColumn="0"/>
+        </w:trPr>
+        <w:tc>
+          <w:tcPr>
+            <w:cnfStyle w:val="001000000000" w:firstRow="0" w:lastRow="0" w:firstColumn="1" w:lastColumn="0" w:oddVBand="0" w:evenVBand="0" w:oddHBand="0" w:evenHBand="0" w:firstRowFirstColumn="0" w:firstRowLastColumn="0" w:lastRowFirstColumn="0" w:lastRowLastColumn="0"/>
+            <w:tcW w:w="1012" w:type="dxa"/>
+            <w:tcBorders>
+              <w:right w:val="none" w:sz="0" w:space="0" w:color="auto"/>
+            </w:tcBorders>
+          </w:tcPr>
+          <w:p>
+            <w:pPr>
+              <w:pStyle w:val="PargrafodaLista"/>
+              <w:numPr>
+                <w:ilvl w:val="0"/>
+                <w:numId w:val="15"/>
+              </w:numPr>
+              <w:rPr>
+                <w:sz w:val="18"/>
+              </w:rPr>
+            </w:pPr>
+          </w:p>
+        </w:tc>
+        <w:tc>
+          <w:tcPr>
+            <w:tcW w:w="2594" w:type="dxa"/>
+            <w:tcBorders>
+              <w:right w:val="single" w:sz="4" w:space="0" w:color="7F7F7F" w:themeColor="text1" w:themeTint="80"/>
+            </w:tcBorders>
+          </w:tcPr>
+          <w:p>
+            <w:pPr>
+              <w:ind w:firstLine="0"/>
+              <w:cnfStyle w:val="000000100000" w:firstRow="0" w:lastRow="0" w:firstColumn="0" w:lastColumn="0" w:oddVBand="0" w:evenVBand="0" w:oddHBand="1" w:evenHBand="0" w:firstRowFirstColumn="0" w:firstRowLastColumn="0" w:lastRowFirstColumn="0" w:lastRowLastColumn="0"/>
+              <w:rPr>
+                <w:sz w:val="18"/>
+              </w:rPr>
+            </w:pPr>
+            <w:r>
+              <w:rPr>
+                <w:sz w:val="18"/>
+              </w:rPr>
+              <w:t>Observações.</w:t>
+            </w:r>
+          </w:p>
+        </w:tc>
+        <w:tc>
+          <w:tcPr>
+            <w:tcW w:w="3308" w:type="dxa"/>
+            <w:tcBorders>
+              <w:left w:val="single" w:sz="4" w:space="0" w:color="7F7F7F" w:themeColor="text1" w:themeTint="80"/>
+            </w:tcBorders>
+          </w:tcPr>
+          <w:p>
+            <w:pPr>
+              <w:pStyle w:val="PargrafodaLista"/>
+              <w:numPr>
+                <w:ilvl w:val="0"/>
+                <w:numId w:val="16"/>
+              </w:numPr>
+              <w:cnfStyle w:val="000000100000" w:firstRow="0" w:lastRow="0" w:firstColumn="0" w:lastColumn="0" w:oddVBand="0" w:evenVBand="0" w:oddHBand="1" w:evenHBand="0" w:firstRowFirstColumn="0" w:firstRowLastColumn="0" w:lastRowFirstColumn="0" w:lastRowLastColumn="0"/>
+              <w:rPr>
+                <w:sz w:val="18"/>
+              </w:rPr>
+            </w:pPr>
+            <w:r>
+              <w:rPr>
+                <w:sz w:val="18"/>
+              </w:rPr>
+              <w:t>FAQ;</w:t>
+            </w:r>
+          </w:p>
+          <w:p>
+            <w:pPr>
+              <w:pStyle w:val="PargrafodaLista"/>
+              <w:numPr>
+                <w:ilvl w:val="0"/>
+                <w:numId w:val="16"/>
+              </w:numPr>
+              <w:cnfStyle w:val="000000100000" w:firstRow="0" w:lastRow="0" w:firstColumn="0" w:lastColumn="0" w:oddVBand="0" w:evenVBand="0" w:oddHBand="1" w:evenHBand="0" w:firstRowFirstColumn="0" w:firstRowLastColumn="0" w:lastRowFirstColumn="0" w:lastRowLastColumn="0"/>
+              <w:rPr>
+                <w:sz w:val="18"/>
+              </w:rPr>
+            </w:pPr>
+            <w:r>
+              <w:rPr>
+                <w:sz w:val="18"/>
+              </w:rPr>
+              <w:lastRenderedPageBreak/>
+              <w:t>Exige muitas informações para o cadastro;</w:t>
+            </w:r>
+          </w:p>
+          <w:p>
+            <w:pPr>
+              <w:pStyle w:val="PargrafodaLista"/>
+              <w:numPr>
+                <w:ilvl w:val="0"/>
+                <w:numId w:val="16"/>
+              </w:numPr>
+              <w:cnfStyle w:val="000000100000" w:firstRow="0" w:lastRow="0" w:firstColumn="0" w:lastColumn="0" w:oddVBand="0" w:evenVBand="0" w:oddHBand="1" w:evenHBand="0" w:firstRowFirstColumn="0" w:firstRowLastColumn="0" w:lastRowFirstColumn="0" w:lastRowLastColumn="0"/>
+              <w:rPr>
+                <w:sz w:val="18"/>
+              </w:rPr>
+            </w:pPr>
+            <w:r>
+              <w:rPr>
+                <w:sz w:val="18"/>
+              </w:rPr>
+              <w:t>Não permite login por redes sociais.</w:t>
+            </w:r>
+          </w:p>
+        </w:tc>
+        <w:tc>
+          <w:tcPr>
+            <w:tcW w:w="1772" w:type="dxa"/>
+          </w:tcPr>
+          <w:p>
+            <w:pPr>
+              <w:pStyle w:val="PargrafodaLista"/>
+              <w:numPr>
+                <w:ilvl w:val="0"/>
+                <w:numId w:val="16"/>
+              </w:numPr>
+              <w:cnfStyle w:val="000000100000" w:firstRow="0" w:lastRow="0" w:firstColumn="0" w:lastColumn="0" w:oddVBand="0" w:evenVBand="0" w:oddHBand="1" w:evenHBand="0" w:firstRowFirstColumn="0" w:firstRowLastColumn="0" w:lastRowFirstColumn="0" w:lastRowLastColumn="0"/>
+              <w:rPr>
+                <w:sz w:val="18"/>
+              </w:rPr>
+            </w:pPr>
+            <w:r>
+              <w:rPr>
+                <w:sz w:val="18"/>
+              </w:rPr>
+              <w:lastRenderedPageBreak/>
+              <w:t xml:space="preserve">Convites de participação </w:t>
+            </w:r>
+            <w:r>
+              <w:rPr>
+                <w:sz w:val="18"/>
+              </w:rPr>
+              <w:lastRenderedPageBreak/>
+              <w:t>por e-mail e não por login.</w:t>
+            </w:r>
+          </w:p>
+        </w:tc>
+        <w:tc>
+          <w:tcPr>
+            <w:tcW w:w="1772" w:type="dxa"/>
+          </w:tcPr>
+          <w:p>
+            <w:pPr>
+              <w:ind w:firstLine="0"/>
+              <w:cnfStyle w:val="000000100000" w:firstRow="0" w:lastRow="0" w:firstColumn="0" w:lastColumn="0" w:oddVBand="0" w:evenVBand="0" w:oddHBand="1" w:evenHBand="0" w:firstRowFirstColumn="0" w:firstRowLastColumn="0" w:lastRowFirstColumn="0" w:lastRowLastColumn="0"/>
+              <w:rPr>
+                <w:sz w:val="18"/>
+              </w:rPr>
+            </w:pPr>
+          </w:p>
+        </w:tc>
+        <w:tc>
+          <w:tcPr>
+            <w:tcW w:w="1772" w:type="dxa"/>
+          </w:tcPr>
+          <w:p>
+            <w:pPr>
+              <w:ind w:firstLine="0"/>
+              <w:cnfStyle w:val="000000100000" w:firstRow="0" w:lastRow="0" w:firstColumn="0" w:lastColumn="0" w:oddVBand="0" w:evenVBand="0" w:oddHBand="1" w:evenHBand="0" w:firstRowFirstColumn="0" w:firstRowLastColumn="0" w:lastRowFirstColumn="0" w:lastRowLastColumn="0"/>
+              <w:rPr>
+                <w:sz w:val="18"/>
+              </w:rPr>
+            </w:pPr>
+          </w:p>
+        </w:tc>
+        <w:tc>
+          <w:tcPr>
+            <w:tcW w:w="1772" w:type="dxa"/>
+          </w:tcPr>
+          <w:p>
+            <w:pPr>
+              <w:keepNext/>
+              <w:ind w:firstLine="0"/>
+              <w:cnfStyle w:val="000000100000" w:firstRow="0" w:lastRow="0" w:firstColumn="0" w:lastColumn="0" w:oddVBand="0" w:evenVBand="0" w:oddHBand="1" w:evenHBand="0" w:firstRowFirstColumn="0" w:firstRowLastColumn="0" w:lastRowFirstColumn="0" w:lastRowLastColumn="0"/>
+              <w:rPr>
+                <w:sz w:val="18"/>
+              </w:rPr>
+            </w:pPr>
+          </w:p>
+        </w:tc>
+      </w:tr>
+    </w:tbl>
+    <w:p>
+      <w:pPr>
+        <w:pStyle w:val="Legenda"/>
+      </w:pPr>
+    </w:p>
+    <w:p>
+      <w:pPr>
+        <w:pStyle w:val="Legenda"/>
+        <w:jc w:val="center"/>
+      </w:pPr>
+      <w:r>
+        <w:t xml:space="preserve">Tabela </w:t>
+      </w:r>
+      <w:r>
+        <w:fldChar w:fldCharType="begin"/>
+      </w:r>
+      <w:r>
+        <w:instrText xml:space="preserve"> SEQ Tabela \* ARABIC </w:instrText>
+      </w:r>
+      <w:r>
+        <w:fldChar w:fldCharType="separate"/>
+      </w:r>
+      <w:r>
+        <w:rPr>
+          <w:noProof/>
+        </w:rPr>
+        <w:t>1</w:t>
+      </w:r>
+      <w:r>
+        <w:fldChar w:fldCharType="end"/>
+      </w:r>
+      <w:r>
+        <w:t xml:space="preserve"> - Análise de Mercado</w:t>
+      </w:r>
+    </w:p>
     <w:sectPr>
-      <w:pgSz w:w="11906" w:h="16838"/>
-      <w:pgMar w:top="1417" w:right="1701" w:bottom="1417" w:left="1701" w:header="708" w:footer="708" w:gutter="0"/>
+      <w:pgSz w:w="16838" w:h="11906" w:orient="landscape"/>
+      <w:pgMar w:top="1701" w:right="1418" w:bottom="1701" w:left="1418" w:header="709" w:footer="709" w:gutter="0"/>
       <w:cols w:space="708"/>
       <w:docGrid w:linePitch="360"/>
     </w:sectPr>
@@ -5123,7 +7004,7 @@
 
 <file path=word/comments.xml><?xml version="1.0" encoding="utf-8"?>
 <w:comments xmlns:wpc="http://schemas.microsoft.com/office/word/2010/wordprocessingCanvas" xmlns:cx="http://schemas.microsoft.com/office/drawing/2014/chartex" xmlns:mc="http://schemas.openxmlformats.org/markup-compatibility/2006" xmlns:o="urn:schemas-microsoft-com:office:office" xmlns:r="http://schemas.openxmlformats.org/officeDocument/2006/relationships" xmlns:m="http://schemas.openxmlformats.org/officeDocument/2006/math" xmlns:v="urn:schemas-microsoft-com:vml" xmlns:wp14="http://schemas.microsoft.com/office/word/2010/wordprocessingDrawing" xmlns:wp="http://schemas.openxmlformats.org/drawingml/2006/wordprocessingDrawing" xmlns:w10="urn:schemas-microsoft-com:office:word" xmlns:w="http://schemas.openxmlformats.org/wordprocessingml/2006/main" xmlns:w14="http://schemas.microsoft.com/office/word/2010/wordml" xmlns:w15="http://schemas.microsoft.com/office/word/2012/wordml" xmlns:w16se="http://schemas.microsoft.com/office/word/2015/wordml/symex" xmlns:wpg="http://schemas.microsoft.com/office/word/2010/wordprocessingGroup" xmlns:wpi="http://schemas.microsoft.com/office/word/2010/wordprocessingInk" xmlns:wne="http://schemas.microsoft.com/office/word/2006/wordml" xmlns:wps="http://schemas.microsoft.com/office/word/2010/wordprocessingShape" mc:Ignorable="w14 w15 w16se wp14">
-  <w:comment w:id="1" w:author="Guilherme Bornia" w:date="2017-10-02T16:04:00Z" w:initials="GB">
+  <w:comment w:id="0" w:author="Guilherme Bornia" w:date="2017-10-02T16:04:00Z" w:initials="GB">
     <w:p>
       <w:pPr>
         <w:pStyle w:val="Textodecomentrio"/>
@@ -5150,7 +7031,7 @@
       </w:pPr>
     </w:p>
   </w:comment>
-  <w:comment w:id="2" w:author="Guilherme Bornia" w:date="2017-10-02T17:21:00Z" w:initials="GB">
+  <w:comment w:id="1" w:author="Guilherme Bornia" w:date="2017-10-02T17:21:00Z" w:initials="GB">
     <w:p>
       <w:pPr>
         <w:pStyle w:val="Textodecomentrio"/>
@@ -5166,7 +7047,7 @@
       </w:r>
     </w:p>
   </w:comment>
-  <w:comment w:id="3" w:author="Guilherme Bornia" w:date="2017-10-02T18:03:00Z" w:initials="GB">
+  <w:comment w:id="2" w:author="Guilherme Bornia" w:date="2017-10-02T18:03:00Z" w:initials="GB">
     <w:p>
       <w:pPr>
         <w:pStyle w:val="Textodecomentrio"/>
@@ -5229,7 +7110,7 @@
       </w:r>
     </w:p>
   </w:comment>
-  <w:comment w:id="4" w:author="Guilherme Bornia" w:date="2017-10-07T18:43:00Z" w:initials="GB">
+  <w:comment w:id="3" w:author="Guilherme Bornia" w:date="2017-10-07T18:43:00Z" w:initials="GB">
     <w:p>
       <w:pPr>
         <w:pStyle w:val="Textodecomentrio"/>
@@ -5245,7 +7126,7 @@
       </w:r>
     </w:p>
   </w:comment>
-  <w:comment w:id="5" w:author="Guilherme Bornia" w:date="2017-10-07T18:41:00Z" w:initials="GB">
+  <w:comment w:id="4" w:author="Guilherme Bornia" w:date="2017-10-07T18:41:00Z" w:initials="GB">
     <w:p>
       <w:pPr>
         <w:pStyle w:val="Textodecomentrio"/>
@@ -5261,7 +7142,7 @@
       </w:r>
     </w:p>
   </w:comment>
-  <w:comment w:id="6" w:author="Guilherme Bornia" w:date="2017-10-03T11:18:00Z" w:initials="GB">
+  <w:comment w:id="5" w:author="Guilherme Bornia" w:date="2017-10-03T11:18:00Z" w:initials="GB">
     <w:p>
       <w:pPr>
         <w:pStyle w:val="Textodecomentrio"/>
@@ -5277,7 +7158,7 @@
       </w:r>
     </w:p>
   </w:comment>
-  <w:comment w:id="7" w:author="Guilherme Bornia" w:date="2017-10-03T12:26:00Z" w:initials="GB">
+  <w:comment w:id="6" w:author="Guilherme Bornia" w:date="2017-10-03T12:26:00Z" w:initials="GB">
     <w:p>
       <w:pPr>
         <w:pStyle w:val="Textodecomentrio"/>
@@ -5414,6 +7295,205 @@
     </w:lvl>
   </w:abstractNum>
   <w:abstractNum w:abstractNumId="1" w15:restartNumberingAfterBreak="0">
+    <w:nsid w:val="032721E5"/>
+    <w:multiLevelType w:val="hybridMultilevel"/>
+    <w:tmpl w:val="A6B02B7E"/>
+    <w:lvl w:ilvl="0" w:tplc="04160015">
+      <w:start w:val="1"/>
+      <w:numFmt w:val="upperLetter"/>
+      <w:lvlText w:val="%1."/>
+      <w:lvlJc w:val="left"/>
+      <w:pPr>
+        <w:ind w:left="1152" w:hanging="360"/>
+      </w:pPr>
+    </w:lvl>
+    <w:lvl w:ilvl="1" w:tplc="04160019">
+      <w:start w:val="1"/>
+      <w:numFmt w:val="lowerLetter"/>
+      <w:lvlText w:val="%2."/>
+      <w:lvlJc w:val="left"/>
+      <w:pPr>
+        <w:ind w:left="1872" w:hanging="360"/>
+      </w:pPr>
+    </w:lvl>
+    <w:lvl w:ilvl="2" w:tplc="0416001B" w:tentative="1">
+      <w:start w:val="1"/>
+      <w:numFmt w:val="lowerRoman"/>
+      <w:lvlText w:val="%3."/>
+      <w:lvlJc w:val="right"/>
+      <w:pPr>
+        <w:ind w:left="2592" w:hanging="180"/>
+      </w:pPr>
+    </w:lvl>
+    <w:lvl w:ilvl="3" w:tplc="0416000F" w:tentative="1">
+      <w:start w:val="1"/>
+      <w:numFmt w:val="decimal"/>
+      <w:lvlText w:val="%4."/>
+      <w:lvlJc w:val="left"/>
+      <w:pPr>
+        <w:ind w:left="3312" w:hanging="360"/>
+      </w:pPr>
+    </w:lvl>
+    <w:lvl w:ilvl="4" w:tplc="04160019" w:tentative="1">
+      <w:start w:val="1"/>
+      <w:numFmt w:val="lowerLetter"/>
+      <w:lvlText w:val="%5."/>
+      <w:lvlJc w:val="left"/>
+      <w:pPr>
+        <w:ind w:left="4032" w:hanging="360"/>
+      </w:pPr>
+    </w:lvl>
+    <w:lvl w:ilvl="5" w:tplc="0416001B" w:tentative="1">
+      <w:start w:val="1"/>
+      <w:numFmt w:val="lowerRoman"/>
+      <w:lvlText w:val="%6."/>
+      <w:lvlJc w:val="right"/>
+      <w:pPr>
+        <w:ind w:left="4752" w:hanging="180"/>
+      </w:pPr>
+    </w:lvl>
+    <w:lvl w:ilvl="6" w:tplc="0416000F" w:tentative="1">
+      <w:start w:val="1"/>
+      <w:numFmt w:val="decimal"/>
+      <w:lvlText w:val="%7."/>
+      <w:lvlJc w:val="left"/>
+      <w:pPr>
+        <w:ind w:left="5472" w:hanging="360"/>
+      </w:pPr>
+    </w:lvl>
+    <w:lvl w:ilvl="7" w:tplc="04160019" w:tentative="1">
+      <w:start w:val="1"/>
+      <w:numFmt w:val="lowerLetter"/>
+      <w:lvlText w:val="%8."/>
+      <w:lvlJc w:val="left"/>
+      <w:pPr>
+        <w:ind w:left="6192" w:hanging="360"/>
+      </w:pPr>
+    </w:lvl>
+    <w:lvl w:ilvl="8" w:tplc="0416001B" w:tentative="1">
+      <w:start w:val="1"/>
+      <w:numFmt w:val="lowerRoman"/>
+      <w:lvlText w:val="%9."/>
+      <w:lvlJc w:val="right"/>
+      <w:pPr>
+        <w:ind w:left="6912" w:hanging="180"/>
+      </w:pPr>
+    </w:lvl>
+  </w:abstractNum>
+  <w:abstractNum w:abstractNumId="2" w15:restartNumberingAfterBreak="0">
+    <w:nsid w:val="04B309AB"/>
+    <w:multiLevelType w:val="hybridMultilevel"/>
+    <w:tmpl w:val="CF489F28"/>
+    <w:lvl w:ilvl="0" w:tplc="04160001">
+      <w:start w:val="1"/>
+      <w:numFmt w:val="bullet"/>
+      <w:lvlText w:val=""/>
+      <w:lvlJc w:val="left"/>
+      <w:pPr>
+        <w:ind w:left="360" w:hanging="360"/>
+      </w:pPr>
+      <w:rPr>
+        <w:rFonts w:ascii="Symbol" w:hAnsi="Symbol" w:hint="default"/>
+      </w:rPr>
+    </w:lvl>
+    <w:lvl w:ilvl="1" w:tplc="04160003" w:tentative="1">
+      <w:start w:val="1"/>
+      <w:numFmt w:val="bullet"/>
+      <w:lvlText w:val="o"/>
+      <w:lvlJc w:val="left"/>
+      <w:pPr>
+        <w:ind w:left="1080" w:hanging="360"/>
+      </w:pPr>
+      <w:rPr>
+        <w:rFonts w:ascii="Courier New" w:hAnsi="Courier New" w:cs="Courier New" w:hint="default"/>
+      </w:rPr>
+    </w:lvl>
+    <w:lvl w:ilvl="2" w:tplc="04160005" w:tentative="1">
+      <w:start w:val="1"/>
+      <w:numFmt w:val="bullet"/>
+      <w:lvlText w:val=""/>
+      <w:lvlJc w:val="left"/>
+      <w:pPr>
+        <w:ind w:left="1800" w:hanging="360"/>
+      </w:pPr>
+      <w:rPr>
+        <w:rFonts w:ascii="Wingdings" w:hAnsi="Wingdings" w:hint="default"/>
+      </w:rPr>
+    </w:lvl>
+    <w:lvl w:ilvl="3" w:tplc="04160001" w:tentative="1">
+      <w:start w:val="1"/>
+      <w:numFmt w:val="bullet"/>
+      <w:lvlText w:val=""/>
+      <w:lvlJc w:val="left"/>
+      <w:pPr>
+        <w:ind w:left="2520" w:hanging="360"/>
+      </w:pPr>
+      <w:rPr>
+        <w:rFonts w:ascii="Symbol" w:hAnsi="Symbol" w:hint="default"/>
+      </w:rPr>
+    </w:lvl>
+    <w:lvl w:ilvl="4" w:tplc="04160003" w:tentative="1">
+      <w:start w:val="1"/>
+      <w:numFmt w:val="bullet"/>
+      <w:lvlText w:val="o"/>
+      <w:lvlJc w:val="left"/>
+      <w:pPr>
+        <w:ind w:left="3240" w:hanging="360"/>
+      </w:pPr>
+      <w:rPr>
+        <w:rFonts w:ascii="Courier New" w:hAnsi="Courier New" w:cs="Courier New" w:hint="default"/>
+      </w:rPr>
+    </w:lvl>
+    <w:lvl w:ilvl="5" w:tplc="04160005" w:tentative="1">
+      <w:start w:val="1"/>
+      <w:numFmt w:val="bullet"/>
+      <w:lvlText w:val=""/>
+      <w:lvlJc w:val="left"/>
+      <w:pPr>
+        <w:ind w:left="3960" w:hanging="360"/>
+      </w:pPr>
+      <w:rPr>
+        <w:rFonts w:ascii="Wingdings" w:hAnsi="Wingdings" w:hint="default"/>
+      </w:rPr>
+    </w:lvl>
+    <w:lvl w:ilvl="6" w:tplc="04160001" w:tentative="1">
+      <w:start w:val="1"/>
+      <w:numFmt w:val="bullet"/>
+      <w:lvlText w:val=""/>
+      <w:lvlJc w:val="left"/>
+      <w:pPr>
+        <w:ind w:left="4680" w:hanging="360"/>
+      </w:pPr>
+      <w:rPr>
+        <w:rFonts w:ascii="Symbol" w:hAnsi="Symbol" w:hint="default"/>
+      </w:rPr>
+    </w:lvl>
+    <w:lvl w:ilvl="7" w:tplc="04160003" w:tentative="1">
+      <w:start w:val="1"/>
+      <w:numFmt w:val="bullet"/>
+      <w:lvlText w:val="o"/>
+      <w:lvlJc w:val="left"/>
+      <w:pPr>
+        <w:ind w:left="5400" w:hanging="360"/>
+      </w:pPr>
+      <w:rPr>
+        <w:rFonts w:ascii="Courier New" w:hAnsi="Courier New" w:cs="Courier New" w:hint="default"/>
+      </w:rPr>
+    </w:lvl>
+    <w:lvl w:ilvl="8" w:tplc="04160005" w:tentative="1">
+      <w:start w:val="1"/>
+      <w:numFmt w:val="bullet"/>
+      <w:lvlText w:val=""/>
+      <w:lvlJc w:val="left"/>
+      <w:pPr>
+        <w:ind w:left="6120" w:hanging="360"/>
+      </w:pPr>
+      <w:rPr>
+        <w:rFonts w:ascii="Wingdings" w:hAnsi="Wingdings" w:hint="default"/>
+      </w:rPr>
+    </w:lvl>
+  </w:abstractNum>
+  <w:abstractNum w:abstractNumId="3" w15:restartNumberingAfterBreak="0">
     <w:nsid w:val="07660A75"/>
     <w:multiLevelType w:val="multilevel"/>
     <w:tmpl w:val="7EC0FC4E"/>
@@ -5501,7 +7581,93 @@
       </w:pPr>
     </w:lvl>
   </w:abstractNum>
-  <w:abstractNum w:abstractNumId="2" w15:restartNumberingAfterBreak="0">
+  <w:abstractNum w:abstractNumId="4" w15:restartNumberingAfterBreak="0">
+    <w:nsid w:val="0EA50340"/>
+    <w:multiLevelType w:val="hybridMultilevel"/>
+    <w:tmpl w:val="A6B02B7E"/>
+    <w:lvl w:ilvl="0" w:tplc="04160015">
+      <w:start w:val="1"/>
+      <w:numFmt w:val="upperLetter"/>
+      <w:lvlText w:val="%1."/>
+      <w:lvlJc w:val="left"/>
+      <w:pPr>
+        <w:ind w:left="1152" w:hanging="360"/>
+      </w:pPr>
+    </w:lvl>
+    <w:lvl w:ilvl="1" w:tplc="04160019">
+      <w:start w:val="1"/>
+      <w:numFmt w:val="lowerLetter"/>
+      <w:lvlText w:val="%2."/>
+      <w:lvlJc w:val="left"/>
+      <w:pPr>
+        <w:ind w:left="1872" w:hanging="360"/>
+      </w:pPr>
+    </w:lvl>
+    <w:lvl w:ilvl="2" w:tplc="0416001B" w:tentative="1">
+      <w:start w:val="1"/>
+      <w:numFmt w:val="lowerRoman"/>
+      <w:lvlText w:val="%3."/>
+      <w:lvlJc w:val="right"/>
+      <w:pPr>
+        <w:ind w:left="2592" w:hanging="180"/>
+      </w:pPr>
+    </w:lvl>
+    <w:lvl w:ilvl="3" w:tplc="0416000F" w:tentative="1">
+      <w:start w:val="1"/>
+      <w:numFmt w:val="decimal"/>
+      <w:lvlText w:val="%4."/>
+      <w:lvlJc w:val="left"/>
+      <w:pPr>
+        <w:ind w:left="3312" w:hanging="360"/>
+      </w:pPr>
+    </w:lvl>
+    <w:lvl w:ilvl="4" w:tplc="04160019" w:tentative="1">
+      <w:start w:val="1"/>
+      <w:numFmt w:val="lowerLetter"/>
+      <w:lvlText w:val="%5."/>
+      <w:lvlJc w:val="left"/>
+      <w:pPr>
+        <w:ind w:left="4032" w:hanging="360"/>
+      </w:pPr>
+    </w:lvl>
+    <w:lvl w:ilvl="5" w:tplc="0416001B" w:tentative="1">
+      <w:start w:val="1"/>
+      <w:numFmt w:val="lowerRoman"/>
+      <w:lvlText w:val="%6."/>
+      <w:lvlJc w:val="right"/>
+      <w:pPr>
+        <w:ind w:left="4752" w:hanging="180"/>
+      </w:pPr>
+    </w:lvl>
+    <w:lvl w:ilvl="6" w:tplc="0416000F" w:tentative="1">
+      <w:start w:val="1"/>
+      <w:numFmt w:val="decimal"/>
+      <w:lvlText w:val="%7."/>
+      <w:lvlJc w:val="left"/>
+      <w:pPr>
+        <w:ind w:left="5472" w:hanging="360"/>
+      </w:pPr>
+    </w:lvl>
+    <w:lvl w:ilvl="7" w:tplc="04160019" w:tentative="1">
+      <w:start w:val="1"/>
+      <w:numFmt w:val="lowerLetter"/>
+      <w:lvlText w:val="%8."/>
+      <w:lvlJc w:val="left"/>
+      <w:pPr>
+        <w:ind w:left="6192" w:hanging="360"/>
+      </w:pPr>
+    </w:lvl>
+    <w:lvl w:ilvl="8" w:tplc="0416001B" w:tentative="1">
+      <w:start w:val="1"/>
+      <w:numFmt w:val="lowerRoman"/>
+      <w:lvlText w:val="%9."/>
+      <w:lvlJc w:val="right"/>
+      <w:pPr>
+        <w:ind w:left="6912" w:hanging="180"/>
+      </w:pPr>
+    </w:lvl>
+  </w:abstractNum>
+  <w:abstractNum w:abstractNumId="5" w15:restartNumberingAfterBreak="0">
     <w:nsid w:val="19045C44"/>
     <w:multiLevelType w:val="multilevel"/>
     <w:tmpl w:val="0416001F"/>
@@ -5587,7 +7753,7 @@
       </w:pPr>
     </w:lvl>
   </w:abstractNum>
-  <w:abstractNum w:abstractNumId="3" w15:restartNumberingAfterBreak="0">
+  <w:abstractNum w:abstractNumId="6" w15:restartNumberingAfterBreak="0">
     <w:nsid w:val="2476011B"/>
     <w:multiLevelType w:val="multilevel"/>
     <w:tmpl w:val="0416001F"/>
@@ -5673,7 +7839,93 @@
       </w:pPr>
     </w:lvl>
   </w:abstractNum>
-  <w:abstractNum w:abstractNumId="4" w15:restartNumberingAfterBreak="0">
+  <w:abstractNum w:abstractNumId="7" w15:restartNumberingAfterBreak="0">
+    <w:nsid w:val="367E3DF0"/>
+    <w:multiLevelType w:val="hybridMultilevel"/>
+    <w:tmpl w:val="A6B02B7E"/>
+    <w:lvl w:ilvl="0" w:tplc="04160015">
+      <w:start w:val="1"/>
+      <w:numFmt w:val="upperLetter"/>
+      <w:lvlText w:val="%1."/>
+      <w:lvlJc w:val="left"/>
+      <w:pPr>
+        <w:ind w:left="1152" w:hanging="360"/>
+      </w:pPr>
+    </w:lvl>
+    <w:lvl w:ilvl="1" w:tplc="04160019">
+      <w:start w:val="1"/>
+      <w:numFmt w:val="lowerLetter"/>
+      <w:lvlText w:val="%2."/>
+      <w:lvlJc w:val="left"/>
+      <w:pPr>
+        <w:ind w:left="1872" w:hanging="360"/>
+      </w:pPr>
+    </w:lvl>
+    <w:lvl w:ilvl="2" w:tplc="0416001B" w:tentative="1">
+      <w:start w:val="1"/>
+      <w:numFmt w:val="lowerRoman"/>
+      <w:lvlText w:val="%3."/>
+      <w:lvlJc w:val="right"/>
+      <w:pPr>
+        <w:ind w:left="2592" w:hanging="180"/>
+      </w:pPr>
+    </w:lvl>
+    <w:lvl w:ilvl="3" w:tplc="0416000F" w:tentative="1">
+      <w:start w:val="1"/>
+      <w:numFmt w:val="decimal"/>
+      <w:lvlText w:val="%4."/>
+      <w:lvlJc w:val="left"/>
+      <w:pPr>
+        <w:ind w:left="3312" w:hanging="360"/>
+      </w:pPr>
+    </w:lvl>
+    <w:lvl w:ilvl="4" w:tplc="04160019" w:tentative="1">
+      <w:start w:val="1"/>
+      <w:numFmt w:val="lowerLetter"/>
+      <w:lvlText w:val="%5."/>
+      <w:lvlJc w:val="left"/>
+      <w:pPr>
+        <w:ind w:left="4032" w:hanging="360"/>
+      </w:pPr>
+    </w:lvl>
+    <w:lvl w:ilvl="5" w:tplc="0416001B" w:tentative="1">
+      <w:start w:val="1"/>
+      <w:numFmt w:val="lowerRoman"/>
+      <w:lvlText w:val="%6."/>
+      <w:lvlJc w:val="right"/>
+      <w:pPr>
+        <w:ind w:left="4752" w:hanging="180"/>
+      </w:pPr>
+    </w:lvl>
+    <w:lvl w:ilvl="6" w:tplc="0416000F" w:tentative="1">
+      <w:start w:val="1"/>
+      <w:numFmt w:val="decimal"/>
+      <w:lvlText w:val="%7."/>
+      <w:lvlJc w:val="left"/>
+      <w:pPr>
+        <w:ind w:left="5472" w:hanging="360"/>
+      </w:pPr>
+    </w:lvl>
+    <w:lvl w:ilvl="7" w:tplc="04160019" w:tentative="1">
+      <w:start w:val="1"/>
+      <w:numFmt w:val="lowerLetter"/>
+      <w:lvlText w:val="%8."/>
+      <w:lvlJc w:val="left"/>
+      <w:pPr>
+        <w:ind w:left="6192" w:hanging="360"/>
+      </w:pPr>
+    </w:lvl>
+    <w:lvl w:ilvl="8" w:tplc="0416001B" w:tentative="1">
+      <w:start w:val="1"/>
+      <w:numFmt w:val="lowerRoman"/>
+      <w:lvlText w:val="%9."/>
+      <w:lvlJc w:val="right"/>
+      <w:pPr>
+        <w:ind w:left="6912" w:hanging="180"/>
+      </w:pPr>
+    </w:lvl>
+  </w:abstractNum>
+  <w:abstractNum w:abstractNumId="8" w15:restartNumberingAfterBreak="0">
     <w:nsid w:val="37284238"/>
     <w:multiLevelType w:val="multilevel"/>
     <w:tmpl w:val="0416001F"/>
@@ -5759,7 +8011,7 @@
       </w:pPr>
     </w:lvl>
   </w:abstractNum>
-  <w:abstractNum w:abstractNumId="5" w15:restartNumberingAfterBreak="0">
+  <w:abstractNum w:abstractNumId="9" w15:restartNumberingAfterBreak="0">
     <w:nsid w:val="3EB1601C"/>
     <w:multiLevelType w:val="multilevel"/>
     <w:tmpl w:val="B37C4AEE"/>
@@ -5848,7 +8100,7 @@
       </w:pPr>
     </w:lvl>
   </w:abstractNum>
-  <w:abstractNum w:abstractNumId="6" w15:restartNumberingAfterBreak="0">
+  <w:abstractNum w:abstractNumId="10" w15:restartNumberingAfterBreak="0">
     <w:nsid w:val="42A16CD4"/>
     <w:multiLevelType w:val="multilevel"/>
     <w:tmpl w:val="0416001F"/>
@@ -5934,7 +8186,7 @@
       </w:pPr>
     </w:lvl>
   </w:abstractNum>
-  <w:abstractNum w:abstractNumId="7" w15:restartNumberingAfterBreak="0">
+  <w:abstractNum w:abstractNumId="11" w15:restartNumberingAfterBreak="0">
     <w:nsid w:val="42FF6D9C"/>
     <w:multiLevelType w:val="hybridMultilevel"/>
     <w:tmpl w:val="D918F558"/>
@@ -6046,7 +8298,7 @@
       </w:rPr>
     </w:lvl>
   </w:abstractNum>
-  <w:abstractNum w:abstractNumId="8" w15:restartNumberingAfterBreak="0">
+  <w:abstractNum w:abstractNumId="12" w15:restartNumberingAfterBreak="0">
     <w:nsid w:val="5889524A"/>
     <w:multiLevelType w:val="multilevel"/>
     <w:tmpl w:val="0416001F"/>
@@ -6132,7 +8384,93 @@
       </w:pPr>
     </w:lvl>
   </w:abstractNum>
-  <w:abstractNum w:abstractNumId="9" w15:restartNumberingAfterBreak="0">
+  <w:abstractNum w:abstractNumId="13" w15:restartNumberingAfterBreak="0">
+    <w:nsid w:val="64B24626"/>
+    <w:multiLevelType w:val="hybridMultilevel"/>
+    <w:tmpl w:val="92E4AAF8"/>
+    <w:lvl w:ilvl="0" w:tplc="04160011">
+      <w:start w:val="1"/>
+      <w:numFmt w:val="decimal"/>
+      <w:lvlText w:val="%1)"/>
+      <w:lvlJc w:val="left"/>
+      <w:pPr>
+        <w:ind w:left="720" w:hanging="360"/>
+      </w:pPr>
+    </w:lvl>
+    <w:lvl w:ilvl="1" w:tplc="04160019" w:tentative="1">
+      <w:start w:val="1"/>
+      <w:numFmt w:val="lowerLetter"/>
+      <w:lvlText w:val="%2."/>
+      <w:lvlJc w:val="left"/>
+      <w:pPr>
+        <w:ind w:left="1440" w:hanging="360"/>
+      </w:pPr>
+    </w:lvl>
+    <w:lvl w:ilvl="2" w:tplc="0416001B" w:tentative="1">
+      <w:start w:val="1"/>
+      <w:numFmt w:val="lowerRoman"/>
+      <w:lvlText w:val="%3."/>
+      <w:lvlJc w:val="right"/>
+      <w:pPr>
+        <w:ind w:left="2160" w:hanging="180"/>
+      </w:pPr>
+    </w:lvl>
+    <w:lvl w:ilvl="3" w:tplc="0416000F" w:tentative="1">
+      <w:start w:val="1"/>
+      <w:numFmt w:val="decimal"/>
+      <w:lvlText w:val="%4."/>
+      <w:lvlJc w:val="left"/>
+      <w:pPr>
+        <w:ind w:left="2880" w:hanging="360"/>
+      </w:pPr>
+    </w:lvl>
+    <w:lvl w:ilvl="4" w:tplc="04160019" w:tentative="1">
+      <w:start w:val="1"/>
+      <w:numFmt w:val="lowerLetter"/>
+      <w:lvlText w:val="%5."/>
+      <w:lvlJc w:val="left"/>
+      <w:pPr>
+        <w:ind w:left="3600" w:hanging="360"/>
+      </w:pPr>
+    </w:lvl>
+    <w:lvl w:ilvl="5" w:tplc="0416001B" w:tentative="1">
+      <w:start w:val="1"/>
+      <w:numFmt w:val="lowerRoman"/>
+      <w:lvlText w:val="%6."/>
+      <w:lvlJc w:val="right"/>
+      <w:pPr>
+        <w:ind w:left="4320" w:hanging="180"/>
+      </w:pPr>
+    </w:lvl>
+    <w:lvl w:ilvl="6" w:tplc="0416000F" w:tentative="1">
+      <w:start w:val="1"/>
+      <w:numFmt w:val="decimal"/>
+      <w:lvlText w:val="%7."/>
+      <w:lvlJc w:val="left"/>
+      <w:pPr>
+        <w:ind w:left="5040" w:hanging="360"/>
+      </w:pPr>
+    </w:lvl>
+    <w:lvl w:ilvl="7" w:tplc="04160019" w:tentative="1">
+      <w:start w:val="1"/>
+      <w:numFmt w:val="lowerLetter"/>
+      <w:lvlText w:val="%8."/>
+      <w:lvlJc w:val="left"/>
+      <w:pPr>
+        <w:ind w:left="5760" w:hanging="360"/>
+      </w:pPr>
+    </w:lvl>
+    <w:lvl w:ilvl="8" w:tplc="0416001B" w:tentative="1">
+      <w:start w:val="1"/>
+      <w:numFmt w:val="lowerRoman"/>
+      <w:lvlText w:val="%9."/>
+      <w:lvlJc w:val="right"/>
+      <w:pPr>
+        <w:ind w:left="6480" w:hanging="180"/>
+      </w:pPr>
+    </w:lvl>
+  </w:abstractNum>
+  <w:abstractNum w:abstractNumId="14" w15:restartNumberingAfterBreak="0">
     <w:nsid w:val="67FA2F24"/>
     <w:multiLevelType w:val="multilevel"/>
     <w:tmpl w:val="0416001F"/>
@@ -6218,7 +8556,7 @@
       </w:pPr>
     </w:lvl>
   </w:abstractNum>
-  <w:abstractNum w:abstractNumId="10" w15:restartNumberingAfterBreak="0">
+  <w:abstractNum w:abstractNumId="15" w15:restartNumberingAfterBreak="0">
     <w:nsid w:val="72F56ABC"/>
     <w:multiLevelType w:val="hybridMultilevel"/>
     <w:tmpl w:val="0BF2BB82"/>
@@ -6332,37 +8670,52 @@
     </w:lvl>
   </w:abstractNum>
   <w:num w:numId="1">
+    <w:abstractNumId w:val="9"/>
+  </w:num>
+  <w:num w:numId="2">
     <w:abstractNumId w:val="5"/>
   </w:num>
-  <w:num w:numId="2">
-    <w:abstractNumId w:val="2"/>
-  </w:num>
   <w:num w:numId="3">
-    <w:abstractNumId w:val="3"/>
+    <w:abstractNumId w:val="6"/>
   </w:num>
   <w:num w:numId="4">
-    <w:abstractNumId w:val="9"/>
+    <w:abstractNumId w:val="14"/>
   </w:num>
   <w:num w:numId="5">
     <w:abstractNumId w:val="0"/>
   </w:num>
   <w:num w:numId="6">
-    <w:abstractNumId w:val="6"/>
+    <w:abstractNumId w:val="10"/>
   </w:num>
   <w:num w:numId="7">
+    <w:abstractNumId w:val="3"/>
+  </w:num>
+  <w:num w:numId="8">
+    <w:abstractNumId w:val="15"/>
+  </w:num>
+  <w:num w:numId="9">
+    <w:abstractNumId w:val="12"/>
+  </w:num>
+  <w:num w:numId="10">
+    <w:abstractNumId w:val="8"/>
+  </w:num>
+  <w:num w:numId="11">
+    <w:abstractNumId w:val="11"/>
+  </w:num>
+  <w:num w:numId="12">
+    <w:abstractNumId w:val="7"/>
+  </w:num>
+  <w:num w:numId="13">
+    <w:abstractNumId w:val="4"/>
+  </w:num>
+  <w:num w:numId="14">
     <w:abstractNumId w:val="1"/>
   </w:num>
-  <w:num w:numId="8">
-    <w:abstractNumId w:val="10"/>
+  <w:num w:numId="15">
+    <w:abstractNumId w:val="13"/>
   </w:num>
-  <w:num w:numId="9">
-    <w:abstractNumId w:val="8"/>
-  </w:num>
-  <w:num w:numId="10">
-    <w:abstractNumId w:val="4"/>
-  </w:num>
-  <w:num w:numId="11">
-    <w:abstractNumId w:val="7"/>
+  <w:num w:numId="16">
+    <w:abstractNumId w:val="2"/>
   </w:num>
 </w:numbering>
 </file>
@@ -7190,6 +9543,145 @@
       </w:tblBorders>
     </w:tblPr>
   </w:style>
+  <w:style w:type="table" w:styleId="TabelaSimples5">
+    <w:name w:val="Plain Table 5"/>
+    <w:basedOn w:val="Tabelanormal"/>
+    <w:uiPriority w:val="45"/>
+    <w:rsid w:val="000106EF"/>
+    <w:pPr>
+      <w:spacing w:after="0" w:line="240" w:lineRule="auto"/>
+    </w:pPr>
+    <w:tblPr>
+      <w:tblStyleRowBandSize w:val="1"/>
+      <w:tblStyleColBandSize w:val="1"/>
+    </w:tblPr>
+    <w:tblStylePr w:type="firstRow">
+      <w:rPr>
+        <w:rFonts w:asciiTheme="majorHAnsi" w:eastAsiaTheme="majorEastAsia" w:hAnsiTheme="majorHAnsi" w:cstheme="majorBidi"/>
+        <w:i/>
+        <w:iCs/>
+        <w:sz w:val="26"/>
+      </w:rPr>
+      <w:tblPr/>
+      <w:tcPr>
+        <w:tcBorders>
+          <w:bottom w:val="single" w:sz="4" w:space="0" w:color="7F7F7F" w:themeColor="text1" w:themeTint="80"/>
+        </w:tcBorders>
+        <w:shd w:val="clear" w:color="auto" w:fill="FFFFFF" w:themeFill="background1"/>
+      </w:tcPr>
+    </w:tblStylePr>
+    <w:tblStylePr w:type="lastRow">
+      <w:rPr>
+        <w:rFonts w:asciiTheme="majorHAnsi" w:eastAsiaTheme="majorEastAsia" w:hAnsiTheme="majorHAnsi" w:cstheme="majorBidi"/>
+        <w:i/>
+        <w:iCs/>
+        <w:sz w:val="26"/>
+      </w:rPr>
+      <w:tblPr/>
+      <w:tcPr>
+        <w:tcBorders>
+          <w:top w:val="single" w:sz="4" w:space="0" w:color="7F7F7F" w:themeColor="text1" w:themeTint="80"/>
+        </w:tcBorders>
+        <w:shd w:val="clear" w:color="auto" w:fill="FFFFFF" w:themeFill="background1"/>
+      </w:tcPr>
+    </w:tblStylePr>
+    <w:tblStylePr w:type="firstCol">
+      <w:pPr>
+        <w:jc w:val="right"/>
+      </w:pPr>
+      <w:rPr>
+        <w:rFonts w:asciiTheme="majorHAnsi" w:eastAsiaTheme="majorEastAsia" w:hAnsiTheme="majorHAnsi" w:cstheme="majorBidi"/>
+        <w:i/>
+        <w:iCs/>
+        <w:sz w:val="26"/>
+      </w:rPr>
+      <w:tblPr/>
+      <w:tcPr>
+        <w:tcBorders>
+          <w:right w:val="single" w:sz="4" w:space="0" w:color="7F7F7F" w:themeColor="text1" w:themeTint="80"/>
+        </w:tcBorders>
+        <w:shd w:val="clear" w:color="auto" w:fill="FFFFFF" w:themeFill="background1"/>
+      </w:tcPr>
+    </w:tblStylePr>
+    <w:tblStylePr w:type="lastCol">
+      <w:rPr>
+        <w:rFonts w:asciiTheme="majorHAnsi" w:eastAsiaTheme="majorEastAsia" w:hAnsiTheme="majorHAnsi" w:cstheme="majorBidi"/>
+        <w:i/>
+        <w:iCs/>
+        <w:sz w:val="26"/>
+      </w:rPr>
+      <w:tblPr/>
+      <w:tcPr>
+        <w:tcBorders>
+          <w:left w:val="single" w:sz="4" w:space="0" w:color="7F7F7F" w:themeColor="text1" w:themeTint="80"/>
+        </w:tcBorders>
+        <w:shd w:val="clear" w:color="auto" w:fill="FFFFFF" w:themeFill="background1"/>
+      </w:tcPr>
+    </w:tblStylePr>
+    <w:tblStylePr w:type="band1Vert">
+      <w:tblPr/>
+      <w:tcPr>
+        <w:shd w:val="clear" w:color="auto" w:fill="F2F2F2" w:themeFill="background1" w:themeFillShade="F2"/>
+      </w:tcPr>
+    </w:tblStylePr>
+    <w:tblStylePr w:type="band1Horz">
+      <w:tblPr/>
+      <w:tcPr>
+        <w:shd w:val="clear" w:color="auto" w:fill="F2F2F2" w:themeFill="background1" w:themeFillShade="F2"/>
+      </w:tcPr>
+    </w:tblStylePr>
+    <w:tblStylePr w:type="neCell">
+      <w:tblPr/>
+      <w:tcPr>
+        <w:tcBorders>
+          <w:left w:val="nil"/>
+        </w:tcBorders>
+      </w:tcPr>
+    </w:tblStylePr>
+    <w:tblStylePr w:type="nwCell">
+      <w:tblPr/>
+      <w:tcPr>
+        <w:tcBorders>
+          <w:right w:val="nil"/>
+        </w:tcBorders>
+      </w:tcPr>
+    </w:tblStylePr>
+    <w:tblStylePr w:type="seCell">
+      <w:tblPr/>
+      <w:tcPr>
+        <w:tcBorders>
+          <w:left w:val="nil"/>
+        </w:tcBorders>
+      </w:tcPr>
+    </w:tblStylePr>
+    <w:tblStylePr w:type="swCell">
+      <w:tblPr/>
+      <w:tcPr>
+        <w:tcBorders>
+          <w:right w:val="nil"/>
+        </w:tcBorders>
+      </w:tcPr>
+    </w:tblStylePr>
+  </w:style>
+  <w:style w:type="paragraph" w:styleId="Legenda">
+    <w:name w:val="caption"/>
+    <w:basedOn w:val="Normal"/>
+    <w:next w:val="Normal"/>
+    <w:uiPriority w:val="35"/>
+    <w:unhideWhenUsed/>
+    <w:qFormat/>
+    <w:rsid w:val="0078516F"/>
+    <w:pPr>
+      <w:spacing w:after="200" w:line="240" w:lineRule="auto"/>
+    </w:pPr>
+    <w:rPr>
+      <w:i/>
+      <w:iCs/>
+      <w:color w:val="44546A" w:themeColor="text2"/>
+      <w:sz w:val="18"/>
+      <w:szCs w:val="18"/>
+    </w:rPr>
+  </w:style>
 </w:styles>
 </file>
 
@@ -7459,7 +9951,7 @@
 </file>
 
 <file path=customXml/itemProps1.xml><?xml version="1.0" encoding="utf-8"?>
-<ds:datastoreItem xmlns:ds="http://schemas.openxmlformats.org/officeDocument/2006/customXml" ds:itemID="{814F5C7A-7274-45C7-BCB2-41E4C6191885}">
+<ds:datastoreItem xmlns:ds="http://schemas.openxmlformats.org/officeDocument/2006/customXml" ds:itemID="{DC6A83B9-5300-469F-A09C-ABBE36028D53}">
   <ds:schemaRefs>
     <ds:schemaRef ds:uri="http://schemas.openxmlformats.org/officeDocument/2006/bibliography"/>
   </ds:schemaRefs>

</xml_diff>

<commit_message>
Atualização da lista de riscos
</commit_message>
<xml_diff>
--- a/RUP/Processo/2. Requisitos/Visão.docx
+++ b/RUP/Processo/2. Requisitos/Visão.docx
@@ -3655,6 +3655,9 @@
             <w:pPr>
               <w:ind w:firstLine="0"/>
             </w:pPr>
+            <w:r>
+              <w:t>Problemas com o banco de dados podem ocorrer no processo de migração da aplicação para o servidor.</w:t>
+            </w:r>
           </w:p>
         </w:tc>
       </w:tr>
@@ -3689,6 +3692,9 @@
             <w:pPr>
               <w:ind w:firstLine="0"/>
             </w:pPr>
+            <w:r>
+              <w:t>Identificar os problemas e corrigi-los.</w:t>
+            </w:r>
           </w:p>
         </w:tc>
       </w:tr>
@@ -3723,6 +3729,9 @@
             <w:pPr>
               <w:ind w:firstLine="0"/>
             </w:pPr>
+            <w:r>
+              <w:t>Entrar em contato com o responsável pelo servidor em busca de mais informações.</w:t>
+            </w:r>
           </w:p>
         </w:tc>
       </w:tr>
@@ -3756,6 +3765,9 @@
             <w:pPr>
               <w:ind w:firstLine="0"/>
             </w:pPr>
+            <w:r>
+              <w:t>25/01/2018</w:t>
+            </w:r>
           </w:p>
         </w:tc>
         <w:tc>
@@ -3823,6 +3835,9 @@
             <w:pPr>
               <w:ind w:firstLine="0"/>
             </w:pPr>
+            <w:r>
+              <w:t>Média</w:t>
+            </w:r>
           </w:p>
         </w:tc>
         <w:tc>
@@ -3854,6 +3869,354 @@
             <w:pPr>
               <w:ind w:firstLine="0"/>
             </w:pPr>
+            <w:r>
+              <w:t>Alto</w:t>
+            </w:r>
+          </w:p>
+        </w:tc>
+      </w:tr>
+    </w:tbl>
+    <w:p/>
+    <w:tbl>
+      <w:tblPr>
+        <w:tblStyle w:val="Tabelacomgrade"/>
+        <w:tblW w:w="0" w:type="auto"/>
+        <w:tblLook w:val="04A0" w:firstRow="1" w:lastRow="0" w:firstColumn="1" w:lastColumn="0" w:noHBand="0" w:noVBand="1"/>
+      </w:tblPr>
+      <w:tblGrid>
+        <w:gridCol w:w="1980"/>
+        <w:gridCol w:w="2266"/>
+        <w:gridCol w:w="1703"/>
+        <w:gridCol w:w="2545"/>
+      </w:tblGrid>
+      <w:tr>
+        <w:tc>
+          <w:tcPr>
+            <w:tcW w:w="1980" w:type="dxa"/>
+            <w:vAlign w:val="center"/>
+          </w:tcPr>
+          <w:p>
+            <w:pPr>
+              <w:ind w:firstLine="0"/>
+              <w:jc w:val="left"/>
+              <w:rPr>
+                <w:b/>
+              </w:rPr>
+            </w:pPr>
+            <w:r>
+              <w:rPr>
+                <w:b/>
+              </w:rPr>
+              <w:t>Identificação:</w:t>
+            </w:r>
+          </w:p>
+        </w:tc>
+        <w:tc>
+          <w:tcPr>
+            <w:tcW w:w="2266" w:type="dxa"/>
+            <w:tcBorders>
+              <w:bottom w:val="single" w:sz="4" w:space="0" w:color="A5A5A5" w:themeColor="accent3"/>
+            </w:tcBorders>
+            <w:vAlign w:val="center"/>
+          </w:tcPr>
+          <w:p>
+            <w:pPr>
+              <w:pStyle w:val="PargrafodaLista"/>
+              <w:numPr>
+                <w:ilvl w:val="0"/>
+                <w:numId w:val="17"/>
+              </w:numPr>
+              <w:jc w:val="left"/>
+            </w:pPr>
+          </w:p>
+        </w:tc>
+        <w:tc>
+          <w:tcPr>
+            <w:tcW w:w="1703" w:type="dxa"/>
+            <w:vAlign w:val="center"/>
+          </w:tcPr>
+          <w:p>
+            <w:pPr>
+              <w:ind w:firstLine="0"/>
+              <w:jc w:val="left"/>
+              <w:rPr>
+                <w:b/>
+              </w:rPr>
+            </w:pPr>
+            <w:r>
+              <w:rPr>
+                <w:b/>
+              </w:rPr>
+              <w:t>Status:</w:t>
+            </w:r>
+          </w:p>
+        </w:tc>
+        <w:tc>
+          <w:tcPr>
+            <w:tcW w:w="2545" w:type="dxa"/>
+            <w:vAlign w:val="center"/>
+          </w:tcPr>
+          <w:p>
+            <w:pPr>
+              <w:ind w:firstLine="0"/>
+            </w:pPr>
+            <w:r>
+              <w:t>Identificado</w:t>
+            </w:r>
+          </w:p>
+        </w:tc>
+      </w:tr>
+      <w:tr>
+        <w:tc>
+          <w:tcPr>
+            <w:tcW w:w="1980" w:type="dxa"/>
+            <w:vAlign w:val="center"/>
+          </w:tcPr>
+          <w:p>
+            <w:pPr>
+              <w:ind w:firstLine="0"/>
+              <w:rPr>
+                <w:b/>
+              </w:rPr>
+            </w:pPr>
+            <w:r>
+              <w:rPr>
+                <w:b/>
+              </w:rPr>
+              <w:t>Descrição:</w:t>
+            </w:r>
+          </w:p>
+        </w:tc>
+        <w:tc>
+          <w:tcPr>
+            <w:tcW w:w="6514" w:type="dxa"/>
+            <w:gridSpan w:val="3"/>
+            <w:vAlign w:val="center"/>
+          </w:tcPr>
+          <w:p>
+            <w:pPr>
+              <w:ind w:firstLine="0"/>
+            </w:pPr>
+            <w:r>
+              <w:t>Usabilidade da aplicação pode não ser agradável para dispositivos móveis.</w:t>
+            </w:r>
+          </w:p>
+        </w:tc>
+      </w:tr>
+      <w:tr>
+        <w:tc>
+          <w:tcPr>
+            <w:tcW w:w="1980" w:type="dxa"/>
+            <w:vAlign w:val="center"/>
+          </w:tcPr>
+          <w:p>
+            <w:pPr>
+              <w:ind w:firstLine="0"/>
+              <w:rPr>
+                <w:b/>
+              </w:rPr>
+            </w:pPr>
+            <w:r>
+              <w:rPr>
+                <w:b/>
+              </w:rPr>
+              <w:t>Mitigação:</w:t>
+            </w:r>
+          </w:p>
+        </w:tc>
+        <w:tc>
+          <w:tcPr>
+            <w:tcW w:w="6514" w:type="dxa"/>
+            <w:gridSpan w:val="3"/>
+            <w:vAlign w:val="center"/>
+          </w:tcPr>
+          <w:p>
+            <w:pPr>
+              <w:ind w:firstLine="0"/>
+            </w:pPr>
+            <w:r>
+              <w:t>Identificar e analisar novas oportunidades.</w:t>
+            </w:r>
+          </w:p>
+        </w:tc>
+      </w:tr>
+      <w:tr>
+        <w:tc>
+          <w:tcPr>
+            <w:tcW w:w="1980" w:type="dxa"/>
+            <w:vAlign w:val="center"/>
+          </w:tcPr>
+          <w:p>
+            <w:pPr>
+              <w:ind w:firstLine="0"/>
+              <w:rPr>
+                <w:b/>
+              </w:rPr>
+            </w:pPr>
+            <w:r>
+              <w:rPr>
+                <w:b/>
+              </w:rPr>
+              <w:lastRenderedPageBreak/>
+              <w:t>Contingência:</w:t>
+            </w:r>
+          </w:p>
+        </w:tc>
+        <w:tc>
+          <w:tcPr>
+            <w:tcW w:w="6514" w:type="dxa"/>
+            <w:gridSpan w:val="3"/>
+            <w:vAlign w:val="center"/>
+          </w:tcPr>
+          <w:p>
+            <w:pPr>
+              <w:ind w:firstLine="0"/>
+            </w:pPr>
+            <w:r>
+              <w:t>Utilizar o framework do Bootstrap.</w:t>
+            </w:r>
+          </w:p>
+        </w:tc>
+      </w:tr>
+      <w:tr>
+        <w:tc>
+          <w:tcPr>
+            <w:tcW w:w="1980" w:type="dxa"/>
+            <w:vAlign w:val="center"/>
+          </w:tcPr>
+          <w:p>
+            <w:pPr>
+              <w:ind w:firstLine="0"/>
+              <w:rPr>
+                <w:b/>
+              </w:rPr>
+            </w:pPr>
+            <w:r>
+              <w:rPr>
+                <w:b/>
+              </w:rPr>
+              <w:t>Identificado em:</w:t>
+            </w:r>
+          </w:p>
+        </w:tc>
+        <w:tc>
+          <w:tcPr>
+            <w:tcW w:w="2266" w:type="dxa"/>
+            <w:vAlign w:val="center"/>
+          </w:tcPr>
+          <w:p>
+            <w:pPr>
+              <w:ind w:firstLine="0"/>
+            </w:pPr>
+            <w:r>
+              <w:t>25/01/2018</w:t>
+            </w:r>
+          </w:p>
+        </w:tc>
+        <w:tc>
+          <w:tcPr>
+            <w:tcW w:w="1703" w:type="dxa"/>
+            <w:vAlign w:val="center"/>
+          </w:tcPr>
+          <w:p>
+            <w:pPr>
+              <w:ind w:firstLine="0"/>
+              <w:rPr>
+                <w:b/>
+              </w:rPr>
+            </w:pPr>
+            <w:r>
+              <w:rPr>
+                <w:b/>
+              </w:rPr>
+              <w:t>Ocorrido em:</w:t>
+            </w:r>
+          </w:p>
+        </w:tc>
+        <w:tc>
+          <w:tcPr>
+            <w:tcW w:w="2545" w:type="dxa"/>
+            <w:vAlign w:val="center"/>
+          </w:tcPr>
+          <w:p>
+            <w:pPr>
+              <w:ind w:firstLine="0"/>
+            </w:pPr>
+            <w:r>
+              <w:t>-</w:t>
+            </w:r>
+          </w:p>
+        </w:tc>
+      </w:tr>
+      <w:tr>
+        <w:tc>
+          <w:tcPr>
+            <w:tcW w:w="1980" w:type="dxa"/>
+            <w:vAlign w:val="center"/>
+          </w:tcPr>
+          <w:p>
+            <w:pPr>
+              <w:ind w:firstLine="0"/>
+              <w:rPr>
+                <w:b/>
+              </w:rPr>
+            </w:pPr>
+            <w:r>
+              <w:rPr>
+                <w:b/>
+              </w:rPr>
+              <w:t>Probabilidade:</w:t>
+            </w:r>
+          </w:p>
+        </w:tc>
+        <w:tc>
+          <w:tcPr>
+            <w:tcW w:w="2266" w:type="dxa"/>
+            <w:vAlign w:val="center"/>
+          </w:tcPr>
+          <w:p>
+            <w:pPr>
+              <w:ind w:firstLine="0"/>
+            </w:pPr>
+            <w:r>
+              <w:t>Média</w:t>
+            </w:r>
+          </w:p>
+        </w:tc>
+        <w:tc>
+          <w:tcPr>
+            <w:tcW w:w="1703" w:type="dxa"/>
+            <w:vAlign w:val="center"/>
+          </w:tcPr>
+          <w:p>
+            <w:pPr>
+              <w:ind w:firstLine="0"/>
+              <w:rPr>
+                <w:b/>
+              </w:rPr>
+            </w:pPr>
+            <w:r>
+              <w:rPr>
+                <w:b/>
+              </w:rPr>
+              <w:t>Impacto:</w:t>
+            </w:r>
+          </w:p>
+        </w:tc>
+        <w:tc>
+          <w:tcPr>
+            <w:tcW w:w="2545" w:type="dxa"/>
+            <w:vAlign w:val="center"/>
+          </w:tcPr>
+          <w:p>
+            <w:pPr>
+              <w:ind w:firstLine="0"/>
+            </w:pPr>
+            <w:r>
+              <w:t>Médio</w:t>
+            </w:r>
+            <w:bookmarkStart w:id="9" w:name="_GoBack"/>
+            <w:bookmarkEnd w:id="9"/>
           </w:p>
         </w:tc>
       </w:tr>
@@ -5317,6 +5680,7 @@
                 <w:color w:val="000000"/>
                 <w:lang w:eastAsia="pt-BR"/>
               </w:rPr>
+              <w:lastRenderedPageBreak/>
               <w:t xml:space="preserve">Categorização </w:t>
             </w:r>
             <w:r>
@@ -5978,7 +6342,6 @@
                 <w:color w:val="000000"/>
                 <w:lang w:eastAsia="pt-BR"/>
               </w:rPr>
-              <w:lastRenderedPageBreak/>
               <w:t>Descrição:</w:t>
             </w:r>
           </w:p>
@@ -6485,8 +6848,6 @@
               </w:rPr>
               <w:t>onsciente</w:t>
             </w:r>
-            <w:bookmarkStart w:id="9" w:name="_GoBack"/>
-            <w:bookmarkEnd w:id="9"/>
           </w:p>
         </w:tc>
       </w:tr>
@@ -7125,6 +7486,7 @@
               <w:ind w:firstLine="0"/>
             </w:pPr>
             <w:r>
+              <w:lastRenderedPageBreak/>
               <w:t>Avaliação da ferramenta</w:t>
             </w:r>
           </w:p>
@@ -8963,14 +9325,27 @@
       <w:r>
         <w:t xml:space="preserve"> </w:t>
       </w:r>
-      <w:fldSimple w:instr=" SEQ Tabela \* ARABIC ">
-        <w:r>
-          <w:rPr>
-            <w:noProof/>
-          </w:rPr>
-          <w:t>1</w:t>
-        </w:r>
-      </w:fldSimple>
+      <w:r>
+        <w:fldChar w:fldCharType="begin"/>
+      </w:r>
+      <w:r>
+        <w:instrText xml:space="preserve"> SEQ Tabela \* ARABIC </w:instrText>
+      </w:r>
+      <w:r>
+        <w:fldChar w:fldCharType="separate"/>
+      </w:r>
+      <w:r>
+        <w:rPr>
+          <w:noProof/>
+        </w:rPr>
+        <w:t>1</w:t>
+      </w:r>
+      <w:r>
+        <w:rPr>
+          <w:noProof/>
+        </w:rPr>
+        <w:fldChar w:fldCharType="end"/>
+      </w:r>
       <w:r>
         <w:t xml:space="preserve"> - Análise de Mercado</w:t>
       </w:r>
@@ -9060,14 +9435,27 @@
       <w:r>
         <w:t xml:space="preserve">Figura </w:t>
       </w:r>
-      <w:fldSimple w:instr=" SEQ Figura \* ARABIC ">
-        <w:r>
-          <w:rPr>
-            <w:noProof/>
-          </w:rPr>
-          <w:t>1</w:t>
-        </w:r>
-      </w:fldSimple>
+      <w:r>
+        <w:fldChar w:fldCharType="begin"/>
+      </w:r>
+      <w:r>
+        <w:instrText xml:space="preserve"> SEQ Figura \* ARABIC </w:instrText>
+      </w:r>
+      <w:r>
+        <w:fldChar w:fldCharType="separate"/>
+      </w:r>
+      <w:r>
+        <w:rPr>
+          <w:noProof/>
+        </w:rPr>
+        <w:t>1</w:t>
+      </w:r>
+      <w:r>
+        <w:rPr>
+          <w:noProof/>
+        </w:rPr>
+        <w:fldChar w:fldCharType="end"/>
+      </w:r>
       <w:r>
         <w:t xml:space="preserve"> - Diagrama de Casos de Uso</w:t>
       </w:r>
@@ -10958,7 +11346,7 @@
   <w:abstractNum w:abstractNumId="18" w15:restartNumberingAfterBreak="0">
     <w:nsid w:val="62E231B5"/>
     <w:multiLevelType w:val="hybridMultilevel"/>
-    <w:tmpl w:val="27623CBE"/>
+    <w:tmpl w:val="411079A4"/>
     <w:lvl w:ilvl="0" w:tplc="78D26DD4">
       <w:start w:val="1"/>
       <w:numFmt w:val="decimal"/>
@@ -11416,6 +11804,95 @@
       <w:rPr>
         <w:rFonts w:ascii="Wingdings" w:hAnsi="Wingdings" w:hint="default"/>
       </w:rPr>
+    </w:lvl>
+  </w:abstractNum>
+  <w:abstractNum w:abstractNumId="23" w15:restartNumberingAfterBreak="0">
+    <w:nsid w:val="7A450EF9"/>
+    <w:multiLevelType w:val="hybridMultilevel"/>
+    <w:tmpl w:val="27623CBE"/>
+    <w:lvl w:ilvl="0" w:tplc="78D26DD4">
+      <w:start w:val="1"/>
+      <w:numFmt w:val="decimal"/>
+      <w:lvlText w:val="0%1"/>
+      <w:lvlJc w:val="left"/>
+      <w:pPr>
+        <w:ind w:left="720" w:hanging="360"/>
+      </w:pPr>
+      <w:rPr>
+        <w:rFonts w:hint="default"/>
+      </w:rPr>
+    </w:lvl>
+    <w:lvl w:ilvl="1" w:tplc="04160019" w:tentative="1">
+      <w:start w:val="1"/>
+      <w:numFmt w:val="lowerLetter"/>
+      <w:lvlText w:val="%2."/>
+      <w:lvlJc w:val="left"/>
+      <w:pPr>
+        <w:ind w:left="1440" w:hanging="360"/>
+      </w:pPr>
+    </w:lvl>
+    <w:lvl w:ilvl="2" w:tplc="0416001B" w:tentative="1">
+      <w:start w:val="1"/>
+      <w:numFmt w:val="lowerRoman"/>
+      <w:lvlText w:val="%3."/>
+      <w:lvlJc w:val="right"/>
+      <w:pPr>
+        <w:ind w:left="2160" w:hanging="180"/>
+      </w:pPr>
+    </w:lvl>
+    <w:lvl w:ilvl="3" w:tplc="0416000F" w:tentative="1">
+      <w:start w:val="1"/>
+      <w:numFmt w:val="decimal"/>
+      <w:lvlText w:val="%4."/>
+      <w:lvlJc w:val="left"/>
+      <w:pPr>
+        <w:ind w:left="2880" w:hanging="360"/>
+      </w:pPr>
+    </w:lvl>
+    <w:lvl w:ilvl="4" w:tplc="04160019" w:tentative="1">
+      <w:start w:val="1"/>
+      <w:numFmt w:val="lowerLetter"/>
+      <w:lvlText w:val="%5."/>
+      <w:lvlJc w:val="left"/>
+      <w:pPr>
+        <w:ind w:left="3600" w:hanging="360"/>
+      </w:pPr>
+    </w:lvl>
+    <w:lvl w:ilvl="5" w:tplc="0416001B" w:tentative="1">
+      <w:start w:val="1"/>
+      <w:numFmt w:val="lowerRoman"/>
+      <w:lvlText w:val="%6."/>
+      <w:lvlJc w:val="right"/>
+      <w:pPr>
+        <w:ind w:left="4320" w:hanging="180"/>
+      </w:pPr>
+    </w:lvl>
+    <w:lvl w:ilvl="6" w:tplc="0416000F" w:tentative="1">
+      <w:start w:val="1"/>
+      <w:numFmt w:val="decimal"/>
+      <w:lvlText w:val="%7."/>
+      <w:lvlJc w:val="left"/>
+      <w:pPr>
+        <w:ind w:left="5040" w:hanging="360"/>
+      </w:pPr>
+    </w:lvl>
+    <w:lvl w:ilvl="7" w:tplc="04160019" w:tentative="1">
+      <w:start w:val="1"/>
+      <w:numFmt w:val="lowerLetter"/>
+      <w:lvlText w:val="%8."/>
+      <w:lvlJc w:val="left"/>
+      <w:pPr>
+        <w:ind w:left="5760" w:hanging="360"/>
+      </w:pPr>
+    </w:lvl>
+    <w:lvl w:ilvl="8" w:tplc="0416001B" w:tentative="1">
+      <w:start w:val="1"/>
+      <w:numFmt w:val="lowerRoman"/>
+      <w:lvlText w:val="%9."/>
+      <w:lvlJc w:val="right"/>
+      <w:pPr>
+        <w:ind w:left="6480" w:hanging="180"/>
+      </w:pPr>
     </w:lvl>
   </w:abstractNum>
   <w:num w:numId="1">
@@ -11486,6 +11963,9 @@
   </w:num>
   <w:num w:numId="23">
     <w:abstractNumId w:val="11"/>
+  </w:num>
+  <w:num w:numId="24">
+    <w:abstractNumId w:val="23"/>
   </w:num>
 </w:numbering>
 </file>
@@ -12721,7 +13201,7 @@
 </file>
 
 <file path=customXml/itemProps1.xml><?xml version="1.0" encoding="utf-8"?>
-<ds:datastoreItem xmlns:ds="http://schemas.openxmlformats.org/officeDocument/2006/customXml" ds:itemID="{14936BF8-02AB-4F4D-9387-6AE4DC98A737}">
+<ds:datastoreItem xmlns:ds="http://schemas.openxmlformats.org/officeDocument/2006/customXml" ds:itemID="{0907246F-2734-4DB5-82FC-1EFF203342C7}">
   <ds:schemaRefs>
     <ds:schemaRef ds:uri="http://schemas.openxmlformats.org/officeDocument/2006/bibliography"/>
   </ds:schemaRefs>

</xml_diff>

<commit_message>
Atualização dos requisitos nos Casos de Uso e no Documento de Visão
</commit_message>
<xml_diff>
--- a/RUP/Processo/2. Requisitos/Visão.docx
+++ b/RUP/Processo/2. Requisitos/Visão.docx
@@ -1492,17 +1492,27 @@
           <w:p>
             <w:pPr>
               <w:ind w:firstLine="0"/>
-            </w:pPr>
-            <w:r>
+              <w:rPr>
+                <w:strike/>
+              </w:rPr>
+            </w:pPr>
+            <w:r>
+              <w:rPr>
+                <w:strike/>
+              </w:rPr>
               <w:t xml:space="preserve">O </w:t>
             </w:r>
             <w:r>
               <w:rPr>
+                <w:strike/>
                 <w:u w:val="single"/>
               </w:rPr>
               <w:t>usuário</w:t>
             </w:r>
             <w:r>
+              <w:rPr>
+                <w:strike/>
+              </w:rPr>
               <w:t xml:space="preserve"> deseja buscar por amigos que usam o aplicativo;</w:t>
             </w:r>
           </w:p>
@@ -1950,6 +1960,18 @@
             <w:pPr>
               <w:ind w:firstLine="0"/>
             </w:pPr>
+            <w:r>
+              <w:t xml:space="preserve">O </w:t>
+            </w:r>
+            <w:r>
+              <w:rPr>
+                <w:u w:val="single"/>
+              </w:rPr>
+              <w:t>usuário</w:t>
+            </w:r>
+            <w:r>
+              <w:t xml:space="preserve"> deseja enviar um convite de participação para quem ele desejar que seja parte de um grupo;</w:t>
+            </w:r>
           </w:p>
         </w:tc>
       </w:tr>
@@ -1990,6 +2012,18 @@
             <w:pPr>
               <w:ind w:firstLine="0"/>
             </w:pPr>
+            <w:r>
+              <w:t xml:space="preserve">O </w:t>
+            </w:r>
+            <w:r>
+              <w:rPr>
+                <w:u w:val="single"/>
+              </w:rPr>
+              <w:t>usuário</w:t>
+            </w:r>
+            <w:r>
+              <w:t xml:space="preserve"> deseja ordenar os grupos;</w:t>
+            </w:r>
           </w:p>
         </w:tc>
       </w:tr>
@@ -2030,6 +2064,18 @@
             <w:pPr>
               <w:ind w:firstLine="0"/>
             </w:pPr>
+            <w:r>
+              <w:t xml:space="preserve">O </w:t>
+            </w:r>
+            <w:r>
+              <w:rPr>
+                <w:u w:val="single"/>
+              </w:rPr>
+              <w:t>usuário</w:t>
+            </w:r>
+            <w:r>
+              <w:t xml:space="preserve"> deseja agrupar eventos.</w:t>
+            </w:r>
           </w:p>
         </w:tc>
       </w:tr>
@@ -2328,17 +2374,27 @@
           <w:p>
             <w:pPr>
               <w:ind w:firstLine="0"/>
-            </w:pPr>
-            <w:r>
+              <w:rPr>
+                <w:strike/>
+              </w:rPr>
+            </w:pPr>
+            <w:r>
+              <w:rPr>
+                <w:strike/>
+              </w:rPr>
               <w:t xml:space="preserve">O </w:t>
             </w:r>
             <w:r>
               <w:rPr>
+                <w:strike/>
                 <w:u w:val="single"/>
               </w:rPr>
               <w:t>usuário</w:t>
             </w:r>
             <w:r>
+              <w:rPr>
+                <w:strike/>
+              </w:rPr>
               <w:t xml:space="preserve"> deseja criar um círculo de amigos;</w:t>
             </w:r>
           </w:p>
@@ -2380,17 +2436,27 @@
           <w:p>
             <w:pPr>
               <w:ind w:firstLine="0"/>
-            </w:pPr>
-            <w:r>
+              <w:rPr>
+                <w:strike/>
+              </w:rPr>
+            </w:pPr>
+            <w:r>
+              <w:rPr>
+                <w:strike/>
+              </w:rPr>
               <w:t xml:space="preserve">O </w:t>
             </w:r>
             <w:r>
               <w:rPr>
+                <w:strike/>
                 <w:u w:val="single"/>
               </w:rPr>
               <w:t>usuário</w:t>
             </w:r>
             <w:r>
+              <w:rPr>
+                <w:strike/>
+              </w:rPr>
               <w:t xml:space="preserve"> deseja consultar sua lista de amigos;</w:t>
             </w:r>
           </w:p>
@@ -2454,6 +2520,7 @@
       </w:tr>
       <w:tr>
         <w:trPr>
+          <w:trHeight w:val="453"/>
           <w:jc w:val="center"/>
         </w:trPr>
         <w:tc>
@@ -2499,7 +2566,59 @@
               <w:t>usuário</w:t>
             </w:r>
             <w:r>
-              <w:t xml:space="preserve"> deseja fazer logout;</w:t>
+              <w:t xml:space="preserve"> deseja cadastrar, consultar, atualizar e excluir grupos;</w:t>
+            </w:r>
+          </w:p>
+        </w:tc>
+      </w:tr>
+      <w:tr>
+        <w:trPr>
+          <w:jc w:val="center"/>
+        </w:trPr>
+        <w:tc>
+          <w:tcPr>
+            <w:tcW w:w="1276" w:type="dxa"/>
+            <w:tcBorders>
+              <w:top w:val="single" w:sz="4" w:space="0" w:color="BFBFBF" w:themeColor="background1" w:themeShade="BF"/>
+              <w:bottom w:val="single" w:sz="4" w:space="0" w:color="BFBFBF" w:themeColor="background1" w:themeShade="BF"/>
+            </w:tcBorders>
+            <w:vAlign w:val="center"/>
+          </w:tcPr>
+          <w:p>
+            <w:pPr>
+              <w:pStyle w:val="PargrafodaLista"/>
+              <w:numPr>
+                <w:ilvl w:val="0"/>
+                <w:numId w:val="9"/>
+              </w:numPr>
+              <w:jc w:val="center"/>
+            </w:pPr>
+          </w:p>
+        </w:tc>
+        <w:tc>
+          <w:tcPr>
+            <w:tcW w:w="7228" w:type="dxa"/>
+            <w:tcBorders>
+              <w:top w:val="single" w:sz="4" w:space="0" w:color="BFBFBF" w:themeColor="background1" w:themeShade="BF"/>
+              <w:bottom w:val="single" w:sz="4" w:space="0" w:color="BFBFBF" w:themeColor="background1" w:themeShade="BF"/>
+            </w:tcBorders>
+            <w:vAlign w:val="center"/>
+          </w:tcPr>
+          <w:p>
+            <w:pPr>
+              <w:ind w:firstLine="0"/>
+            </w:pPr>
+            <w:r>
+              <w:t xml:space="preserve">O </w:t>
+            </w:r>
+            <w:r>
+              <w:rPr>
+                <w:u w:val="single"/>
+              </w:rPr>
+              <w:t>usuário</w:t>
+            </w:r>
+            <w:r>
+              <w:t xml:space="preserve"> deseja fazer logout.</w:t>
             </w:r>
           </w:p>
         </w:tc>
@@ -2683,7 +2802,7 @@
               <w:t xml:space="preserve"> em um clique</w:t>
             </w:r>
             <w:r>
-              <w:t>;</w:t>
+              <w:t>.</w:t>
             </w:r>
           </w:p>
         </w:tc>
@@ -2778,6 +2897,7 @@
       </w:pPr>
       <w:commentRangeStart w:id="8"/>
       <w:r>
+        <w:lastRenderedPageBreak/>
         <w:t>Contingência</w:t>
       </w:r>
       <w:commentRangeEnd w:id="8"/>
@@ -2812,7 +2932,6 @@
         </w:numPr>
       </w:pPr>
       <w:r>
-        <w:lastRenderedPageBreak/>
         <w:t>Ocorrido em: a da</w:t>
       </w:r>
       <w:r>
@@ -3009,7 +3128,7 @@
               <w:ind w:firstLine="0"/>
             </w:pPr>
             <w:r>
-              <w:t>Buscar por um servidor pago.</w:t>
+              <w:t>Comunicar com antecedência para o servidor ser preparado.</w:t>
             </w:r>
           </w:p>
         </w:tc>
@@ -3046,7 +3165,7 @@
               <w:ind w:firstLine="0"/>
             </w:pPr>
             <w:r>
-              <w:t>Comunicar com antecedência para o servidor ser preparado.</w:t>
+              <w:t>Buscar por um servidor pago.</w:t>
             </w:r>
           </w:p>
         </w:tc>
@@ -3351,7 +3470,7 @@
               <w:ind w:firstLine="0"/>
             </w:pPr>
             <w:r>
-              <w:t>Continuar desenvolvendo a aplicação conforme o feedback dos usuários.</w:t>
+              <w:t>Organizar horários e dividir tarefas.</w:t>
             </w:r>
           </w:p>
         </w:tc>
@@ -3388,7 +3507,7 @@
               <w:ind w:firstLine="0"/>
             </w:pPr>
             <w:r>
-              <w:t>Organizar horários e dividir tarefas.</w:t>
+              <w:t>Continuar desenvolvendo a aplicação conforme o feedback dos usuários.</w:t>
             </w:r>
           </w:p>
         </w:tc>
@@ -3693,7 +3812,7 @@
               <w:ind w:firstLine="0"/>
             </w:pPr>
             <w:r>
-              <w:t>Identificar os problemas e corrigi-los.</w:t>
+              <w:t>Entrar em contato com o responsável pelo servidor em busca de mais informações.</w:t>
             </w:r>
           </w:p>
         </w:tc>
@@ -3730,7 +3849,7 @@
               <w:ind w:firstLine="0"/>
             </w:pPr>
             <w:r>
-              <w:t>Entrar em contato com o responsável pelo servidor em busca de mais informações.</w:t>
+              <w:t>Identificar os problemas e corrigi-los.</w:t>
             </w:r>
           </w:p>
         </w:tc>
@@ -3893,6 +4012,9 @@
         <w:tc>
           <w:tcPr>
             <w:tcW w:w="1980" w:type="dxa"/>
+            <w:tcBorders>
+              <w:bottom w:val="single" w:sz="4" w:space="0" w:color="auto"/>
+            </w:tcBorders>
             <w:vAlign w:val="center"/>
           </w:tcPr>
           <w:p>
@@ -3915,7 +4037,7 @@
           <w:tcPr>
             <w:tcW w:w="2266" w:type="dxa"/>
             <w:tcBorders>
-              <w:bottom w:val="single" w:sz="4" w:space="0" w:color="A5A5A5" w:themeColor="accent3"/>
+              <w:bottom w:val="single" w:sz="4" w:space="0" w:color="auto"/>
             </w:tcBorders>
             <w:vAlign w:val="center"/>
           </w:tcPr>
@@ -3983,6 +4105,7 @@
               <w:rPr>
                 <w:b/>
               </w:rPr>
+              <w:lastRenderedPageBreak/>
               <w:t>Descrição:</w:t>
             </w:r>
           </w:p>
@@ -4035,8 +4158,10 @@
               <w:ind w:firstLine="0"/>
             </w:pPr>
             <w:r>
-              <w:t>Identificar e analisar novas oportunidades.</w:t>
-            </w:r>
+              <w:t>Utilizar o framework do Bootstrap.</w:t>
+            </w:r>
+            <w:bookmarkStart w:id="9" w:name="_GoBack"/>
+            <w:bookmarkEnd w:id="9"/>
           </w:p>
         </w:tc>
       </w:tr>
@@ -4057,7 +4182,6 @@
               <w:rPr>
                 <w:b/>
               </w:rPr>
-              <w:lastRenderedPageBreak/>
               <w:t>Contingência:</w:t>
             </w:r>
           </w:p>
@@ -4073,7 +4197,7 @@
               <w:ind w:firstLine="0"/>
             </w:pPr>
             <w:r>
-              <w:t>Utilizar o framework do Bootstrap.</w:t>
+              <w:t>Identificar e analisar novas oportunidades.</w:t>
             </w:r>
           </w:p>
         </w:tc>
@@ -4215,8 +4339,6 @@
             <w:r>
               <w:t>Médio</w:t>
             </w:r>
-            <w:bookmarkStart w:id="9" w:name="_GoBack"/>
-            <w:bookmarkEnd w:id="9"/>
           </w:p>
         </w:tc>
       </w:tr>
@@ -5493,6 +5615,7 @@
                 <w:color w:val="000000"/>
                 <w:lang w:eastAsia="pt-BR"/>
               </w:rPr>
+              <w:lastRenderedPageBreak/>
               <w:t>Nome:</w:t>
             </w:r>
           </w:p>
@@ -5680,7 +5803,6 @@
                 <w:color w:val="000000"/>
                 <w:lang w:eastAsia="pt-BR"/>
               </w:rPr>
-              <w:lastRenderedPageBreak/>
               <w:t xml:space="preserve">Categorização </w:t>
             </w:r>
             <w:r>
@@ -7396,6 +7518,7 @@
               <w:ind w:firstLine="0"/>
             </w:pPr>
             <w:r>
+              <w:lastRenderedPageBreak/>
               <w:t>Desenvolvimento da lógica</w:t>
             </w:r>
           </w:p>
@@ -7486,7 +7609,6 @@
               <w:ind w:firstLine="0"/>
             </w:pPr>
             <w:r>
-              <w:lastRenderedPageBreak/>
               <w:t>Avaliação da ferramenta</w:t>
             </w:r>
           </w:p>
@@ -9325,27 +9447,14 @@
       <w:r>
         <w:t xml:space="preserve"> </w:t>
       </w:r>
-      <w:r>
-        <w:fldChar w:fldCharType="begin"/>
-      </w:r>
-      <w:r>
-        <w:instrText xml:space="preserve"> SEQ Tabela \* ARABIC </w:instrText>
-      </w:r>
-      <w:r>
-        <w:fldChar w:fldCharType="separate"/>
-      </w:r>
-      <w:r>
-        <w:rPr>
-          <w:noProof/>
-        </w:rPr>
-        <w:t>1</w:t>
-      </w:r>
-      <w:r>
-        <w:rPr>
-          <w:noProof/>
-        </w:rPr>
-        <w:fldChar w:fldCharType="end"/>
-      </w:r>
+      <w:fldSimple w:instr=" SEQ Tabela \* ARABIC ">
+        <w:r>
+          <w:rPr>
+            <w:noProof/>
+          </w:rPr>
+          <w:t>1</w:t>
+        </w:r>
+      </w:fldSimple>
       <w:r>
         <w:t xml:space="preserve"> - Análise de Mercado</w:t>
       </w:r>
@@ -9435,27 +9544,14 @@
       <w:r>
         <w:t xml:space="preserve">Figura </w:t>
       </w:r>
-      <w:r>
-        <w:fldChar w:fldCharType="begin"/>
-      </w:r>
-      <w:r>
-        <w:instrText xml:space="preserve"> SEQ Figura \* ARABIC </w:instrText>
-      </w:r>
-      <w:r>
-        <w:fldChar w:fldCharType="separate"/>
-      </w:r>
-      <w:r>
-        <w:rPr>
-          <w:noProof/>
-        </w:rPr>
-        <w:t>1</w:t>
-      </w:r>
-      <w:r>
-        <w:rPr>
-          <w:noProof/>
-        </w:rPr>
-        <w:fldChar w:fldCharType="end"/>
-      </w:r>
+      <w:fldSimple w:instr=" SEQ Figura \* ARABIC ">
+        <w:r>
+          <w:rPr>
+            <w:noProof/>
+          </w:rPr>
+          <w:t>1</w:t>
+        </w:r>
+      </w:fldSimple>
       <w:r>
         <w:t xml:space="preserve"> - Diagrama de Casos de Uso</w:t>
       </w:r>
@@ -13201,7 +13297,7 @@
 </file>
 
 <file path=customXml/itemProps1.xml><?xml version="1.0" encoding="utf-8"?>
-<ds:datastoreItem xmlns:ds="http://schemas.openxmlformats.org/officeDocument/2006/customXml" ds:itemID="{0907246F-2734-4DB5-82FC-1EFF203342C7}">
+<ds:datastoreItem xmlns:ds="http://schemas.openxmlformats.org/officeDocument/2006/customXml" ds:itemID="{B5FB351B-6A22-4484-B0B5-BE875AD549CE}">
   <ds:schemaRefs>
     <ds:schemaRef ds:uri="http://schemas.openxmlformats.org/officeDocument/2006/bibliography"/>
   </ds:schemaRefs>

</xml_diff>